<commit_message>
added hyperlinks + class diagram workitem
</commit_message>
<xml_diff>
--- a/Documentation/Iteration Plan 1.docx
+++ b/Documentation/Iteration Plan 1.docx
@@ -1,6 +1,6 @@
 
 <file path=word/document.xml><?xml version="1.0" encoding="utf-8"?>
-<w:document xmlns:wpc="http://schemas.microsoft.com/office/word/2010/wordprocessingCanvas" xmlns:mo="http://schemas.microsoft.com/office/mac/office/2008/main" xmlns:mc="http://schemas.openxmlformats.org/markup-compatibility/2006" xmlns:mv="urn:schemas-microsoft-com:mac:vml" xmlns:o="urn:schemas-microsoft-com:office:office" xmlns:r="http://schemas.openxmlformats.org/officeDocument/2006/relationships" xmlns:m="http://schemas.openxmlformats.org/officeDocument/2006/math" xmlns:v="urn:schemas-microsoft-com:vml" xmlns:wp14="http://schemas.microsoft.com/office/word/2010/wordprocessingDrawing" xmlns:wp="http://schemas.openxmlformats.org/drawingml/2006/wordprocessingDrawing" xmlns:w10="urn:schemas-microsoft-com:office:word" xmlns:w="http://schemas.openxmlformats.org/wordprocessingml/2006/main" xmlns:w14="http://schemas.microsoft.com/office/word/2010/wordml" xmlns:w15="http://schemas.microsoft.com/office/word/2012/wordml" xmlns:wpg="http://schemas.microsoft.com/office/word/2010/wordprocessingGroup" xmlns:wpi="http://schemas.microsoft.com/office/word/2010/wordprocessingInk" xmlns:wne="http://schemas.microsoft.com/office/word/2006/wordml" xmlns:wps="http://schemas.microsoft.com/office/word/2010/wordprocessingShape" mc:Ignorable="w14 w15 wp14">
+<w:document xmlns:wpc="http://schemas.microsoft.com/office/word/2010/wordprocessingCanvas" xmlns:cx="http://schemas.microsoft.com/office/drawing/2014/chartex" xmlns:cx1="http://schemas.microsoft.com/office/drawing/2015/9/8/chartex" xmlns:cx2="http://schemas.microsoft.com/office/drawing/2015/10/21/chartex" xmlns:cx3="http://schemas.microsoft.com/office/drawing/2016/5/9/chartex" xmlns:cx4="http://schemas.microsoft.com/office/drawing/2016/5/10/chartex" xmlns:cx5="http://schemas.microsoft.com/office/drawing/2016/5/11/chartex" xmlns:cx6="http://schemas.microsoft.com/office/drawing/2016/5/12/chartex" xmlns:cx7="http://schemas.microsoft.com/office/drawing/2016/5/13/chartex" xmlns:cx8="http://schemas.microsoft.com/office/drawing/2016/5/14/chartex" xmlns:mc="http://schemas.openxmlformats.org/markup-compatibility/2006" xmlns:aink="http://schemas.microsoft.com/office/drawing/2016/ink" xmlns:am3d="http://schemas.microsoft.com/office/drawing/2017/model3d" xmlns:o="urn:schemas-microsoft-com:office:office" xmlns:r="http://schemas.openxmlformats.org/officeDocument/2006/relationships" xmlns:m="http://schemas.openxmlformats.org/officeDocument/2006/math" xmlns:v="urn:schemas-microsoft-com:vml" xmlns:wp14="http://schemas.microsoft.com/office/word/2010/wordprocessingDrawing" xmlns:wp="http://schemas.openxmlformats.org/drawingml/2006/wordprocessingDrawing" xmlns:w10="urn:schemas-microsoft-com:office:word" xmlns:w="http://schemas.openxmlformats.org/wordprocessingml/2006/main" xmlns:w14="http://schemas.microsoft.com/office/word/2010/wordml" xmlns:w15="http://schemas.microsoft.com/office/word/2012/wordml" xmlns:w16cid="http://schemas.microsoft.com/office/word/2016/wordml/cid" xmlns:w16se="http://schemas.microsoft.com/office/word/2015/wordml/symex" xmlns:wpg="http://schemas.microsoft.com/office/word/2010/wordprocessingGroup" xmlns:wpi="http://schemas.microsoft.com/office/word/2010/wordprocessingInk" xmlns:wne="http://schemas.microsoft.com/office/word/2006/wordml" xmlns:wps="http://schemas.microsoft.com/office/word/2010/wordprocessingShape" mc:Ignorable="w14 w15 w16se w16cid wp14">
   <w:body>
     <w:p>
       <w:pPr>
@@ -14,21 +14,11 @@
       <w:pPr>
         <w:pStyle w:val="Title"/>
       </w:pPr>
-      <w:r>
-        <w:fldChar w:fldCharType="begin"/>
-      </w:r>
-      <w:r>
-        <w:instrText xml:space="preserve"> TITLE  \* MERGEFORMAT </w:instrText>
-      </w:r>
-      <w:r>
-        <w:fldChar w:fldCharType="separate"/>
-      </w:r>
-      <w:r>
-        <w:t>Iteration Plan</w:t>
-      </w:r>
-      <w:r>
-        <w:fldChar w:fldCharType="end"/>
-      </w:r>
+      <w:fldSimple w:instr=" TITLE  \* MERGEFORMAT ">
+        <w:r>
+          <w:t>Iteration Plan</w:t>
+        </w:r>
+      </w:fldSimple>
       <w:r>
         <w:t xml:space="preserve"> 1</w:t>
       </w:r>
@@ -295,8 +285,13 @@
       <w:r>
         <w:t xml:space="preserve">your assigned </w:t>
       </w:r>
-      <w:r>
-        <w:t>high level task</w:t>
+      <w:proofErr w:type="gramStart"/>
+      <w:r>
+        <w:t>high level</w:t>
+      </w:r>
+      <w:proofErr w:type="gramEnd"/>
+      <w:r>
+        <w:t xml:space="preserve"> task</w:t>
       </w:r>
     </w:p>
     <w:p>
@@ -308,7 +303,15 @@
         </w:numPr>
       </w:pPr>
       <w:r>
-        <w:t>Complete your assigned low level task</w:t>
+        <w:t xml:space="preserve">Complete your assigned </w:t>
+      </w:r>
+      <w:proofErr w:type="gramStart"/>
+      <w:r>
+        <w:t>low level</w:t>
+      </w:r>
+      <w:proofErr w:type="gramEnd"/>
+      <w:r>
+        <w:t xml:space="preserve"> task</w:t>
       </w:r>
     </w:p>
     <w:p>
@@ -337,8 +340,13 @@
         <w:t>Complete your assigned</w:t>
       </w:r>
       <w:r>
-        <w:t xml:space="preserve"> high level</w:t>
-      </w:r>
+        <w:t xml:space="preserve"> </w:t>
+      </w:r>
+      <w:proofErr w:type="gramStart"/>
+      <w:r>
+        <w:t>high level</w:t>
+      </w:r>
+      <w:proofErr w:type="gramEnd"/>
       <w:r>
         <w:t xml:space="preserve"> task</w:t>
       </w:r>
@@ -364,7 +372,15 @@
         </w:numPr>
       </w:pPr>
       <w:r>
-        <w:t>Complete your assigned low level task</w:t>
+        <w:t xml:space="preserve">Complete your assigned </w:t>
+      </w:r>
+      <w:proofErr w:type="gramStart"/>
+      <w:r>
+        <w:t>low level</w:t>
+      </w:r>
+      <w:proofErr w:type="gramEnd"/>
+      <w:r>
+        <w:t xml:space="preserve"> task</w:t>
       </w:r>
     </w:p>
     <w:p>
@@ -966,33 +982,14 @@
             <w:vAlign w:val="bottom"/>
           </w:tcPr>
           <w:p>
-            <w:r>
-              <w:rPr>
-                <w:rFonts w:cs="Arial"/>
-                <w:color w:val="00B050"/>
-                <w:lang w:eastAsia="ja-JP"/>
-              </w:rPr>
-              <w:t>Complete</w:t>
-            </w:r>
-            <w:r>
-              <w:rPr>
-                <w:rFonts w:cs="Arial"/>
-                <w:color w:val="00B050"/>
-                <w:lang w:eastAsia="ja-JP"/>
-              </w:rPr>
-              <w:t xml:space="preserve"> </w:t>
-            </w:r>
-            <w:hyperlink r:id="rId7" w:tgtFrame="_blank" w:tooltip="https://github.com/coldog86/Development-Project/blob/communal/Documentation/Assignment%202%20division%20of%20labour.xlsx" w:history="1">
+            <w:hyperlink r:id="rId7" w:history="1">
               <w:r>
                 <w:rPr>
-                  <w:color w:val="0096CF"/>
-                  <w:sz w:val="10"/>
-                  <w:szCs w:val="10"/>
-                  <w:u w:val="single"/>
-                  <w:bdr w:val="none" w:sz="0" w:space="0" w:color="auto" w:frame="1"/>
-                  <w:shd w:val="clear" w:color="auto" w:fill="36393E"/>
+                  <w:rStyle w:val="Hyperlink"/>
+                  <w:rFonts w:cs="Arial"/>
+                  <w:lang w:eastAsia="ja-JP"/>
                 </w:rPr>
-                <w:t>https://github.com/coldog86/Development-Project/blob/communal/Documentation/Assignment%202%20division%20of%20labour.xlsx</w:t>
+                <w:t>Complete</w:t>
               </w:r>
             </w:hyperlink>
           </w:p>
@@ -1247,40 +1244,19 @@
                 <w:lang w:eastAsia="ja-JP"/>
               </w:rPr>
             </w:pPr>
-            <w:r>
-              <w:rPr>
-                <w:rFonts w:ascii="Arial" w:hAnsi="Arial" w:cs="Arial"/>
-                <w:color w:val="00B050"/>
-                <w:lang w:eastAsia="ja-JP"/>
-              </w:rPr>
-              <w:t>Complete</w:t>
-            </w:r>
-          </w:p>
-          <w:p>
-            <w:pPr>
-              <w:rPr>
-                <w:sz w:val="10"/>
-                <w:szCs w:val="10"/>
-              </w:rPr>
-            </w:pPr>
-            <w:hyperlink r:id="rId8" w:tgtFrame="_blank" w:tooltip="https://github.com/coldog86/Development-Project/blob/communal/Documentation/Assignment%202%20division%20of%20labour.xlsx" w:history="1">
+            <w:hyperlink r:id="rId8" w:history="1">
               <w:r>
                 <w:rPr>
                   <w:rStyle w:val="Hyperlink"/>
-                  <w:rFonts w:ascii="Helvetica Neue" w:hAnsi="Helvetica Neue"/>
-                  <w:color w:val="0096CF"/>
-                  <w:sz w:val="10"/>
-                  <w:szCs w:val="10"/>
-                  <w:bdr w:val="none" w:sz="0" w:space="0" w:color="auto" w:frame="1"/>
-                  <w:shd w:val="clear" w:color="auto" w:fill="36393E"/>
+                  <w:rFonts w:ascii="Arial" w:hAnsi="Arial" w:cs="Arial"/>
+                  <w:lang w:eastAsia="ja-JP"/>
                 </w:rPr>
-                <w:t>https://github.com/coldog86/Development-Project/blob/communal/Documentation/Assignment%202%20division%20of%20labour.xlsx</w:t>
+                <w:t>Complete</w:t>
               </w:r>
             </w:hyperlink>
           </w:p>
           <w:p>
             <w:pPr>
-              <w:jc w:val="center"/>
               <w:rPr>
                 <w:rFonts w:ascii="Arial" w:hAnsi="Arial" w:cs="Arial"/>
                 <w:color w:val="FF0000"/>
@@ -1399,8 +1375,6 @@
               </w:rPr>
               <w:t>0</w:t>
             </w:r>
-            <w:bookmarkStart w:id="1" w:name="_GoBack"/>
-            <w:bookmarkEnd w:id="1"/>
           </w:p>
         </w:tc>
       </w:tr>
@@ -1918,12 +1892,21 @@
                 <w:lang w:eastAsia="ja-JP"/>
               </w:rPr>
             </w:pPr>
-            <w:r>
-              <w:rPr>
-                <w:rFonts w:ascii="Arial" w:hAnsi="Arial" w:cs="Arial"/>
-                <w:lang w:eastAsia="ja-JP"/>
-              </w:rPr>
-              <w:t>Charnes submit first draft to version control (17/3/18)</w:t>
+            <w:proofErr w:type="spellStart"/>
+            <w:r>
+              <w:rPr>
+                <w:rFonts w:ascii="Arial" w:hAnsi="Arial" w:cs="Arial"/>
+                <w:lang w:eastAsia="ja-JP"/>
+              </w:rPr>
+              <w:t>Charnes</w:t>
+            </w:r>
+            <w:proofErr w:type="spellEnd"/>
+            <w:r>
+              <w:rPr>
+                <w:rFonts w:ascii="Arial" w:hAnsi="Arial" w:cs="Arial"/>
+                <w:lang w:eastAsia="ja-JP"/>
+              </w:rPr>
+              <w:t xml:space="preserve"> submit first draft to version control (17/3/18)</w:t>
             </w:r>
           </w:p>
         </w:tc>
@@ -1968,6 +1951,7 @@
                 <w:lang w:eastAsia="ja-JP"/>
               </w:rPr>
             </w:pPr>
+            <w:proofErr w:type="spellStart"/>
             <w:r>
               <w:rPr>
                 <w:rFonts w:ascii="Arial" w:hAnsi="Arial" w:cs="Arial"/>
@@ -1975,6 +1959,7 @@
               </w:rPr>
               <w:t>Charnes</w:t>
             </w:r>
+            <w:proofErr w:type="spellEnd"/>
           </w:p>
         </w:tc>
         <w:tc>
@@ -2332,12 +2317,21 @@
                 <w:lang w:eastAsia="ja-JP"/>
               </w:rPr>
             </w:pPr>
-            <w:r>
-              <w:rPr>
-                <w:rFonts w:ascii="Arial" w:hAnsi="Arial" w:cs="Arial"/>
-                <w:lang w:eastAsia="ja-JP"/>
-              </w:rPr>
-              <w:t>Charnes to review Collins Vision draft (22/3/18)</w:t>
+            <w:proofErr w:type="spellStart"/>
+            <w:r>
+              <w:rPr>
+                <w:rFonts w:ascii="Arial" w:hAnsi="Arial" w:cs="Arial"/>
+                <w:lang w:eastAsia="ja-JP"/>
+              </w:rPr>
+              <w:t>Charnes</w:t>
+            </w:r>
+            <w:proofErr w:type="spellEnd"/>
+            <w:r>
+              <w:rPr>
+                <w:rFonts w:ascii="Arial" w:hAnsi="Arial" w:cs="Arial"/>
+                <w:lang w:eastAsia="ja-JP"/>
+              </w:rPr>
+              <w:t xml:space="preserve"> to review Collins Vision draft (22/3/18)</w:t>
             </w:r>
           </w:p>
         </w:tc>
@@ -2382,6 +2376,7 @@
                 <w:lang w:eastAsia="ja-JP"/>
               </w:rPr>
             </w:pPr>
+            <w:proofErr w:type="spellStart"/>
             <w:r>
               <w:rPr>
                 <w:rFonts w:ascii="Arial" w:hAnsi="Arial" w:cs="Arial"/>
@@ -2389,6 +2384,7 @@
               </w:rPr>
               <w:t>Charnes</w:t>
             </w:r>
+            <w:proofErr w:type="spellEnd"/>
           </w:p>
         </w:tc>
         <w:tc>
@@ -2571,7 +2567,23 @@
                 <w:rFonts w:ascii="Arial" w:hAnsi="Arial" w:cs="Arial"/>
                 <w:lang w:eastAsia="ja-JP"/>
               </w:rPr>
-              <w:t>Aaron to review Charnes Technical Competency draft (22/3/18)</w:t>
+              <w:t xml:space="preserve">Aaron to review </w:t>
+            </w:r>
+            <w:proofErr w:type="spellStart"/>
+            <w:r>
+              <w:rPr>
+                <w:rFonts w:ascii="Arial" w:hAnsi="Arial" w:cs="Arial"/>
+                <w:lang w:eastAsia="ja-JP"/>
+              </w:rPr>
+              <w:t>Charnes</w:t>
+            </w:r>
+            <w:proofErr w:type="spellEnd"/>
+            <w:r>
+              <w:rPr>
+                <w:rFonts w:ascii="Arial" w:hAnsi="Arial" w:cs="Arial"/>
+                <w:lang w:eastAsia="ja-JP"/>
+              </w:rPr>
+              <w:t xml:space="preserve"> Technical Competency draft (22/3/18)</w:t>
             </w:r>
           </w:p>
         </w:tc>
@@ -2778,7 +2790,23 @@
                 <w:rFonts w:ascii="Arial" w:hAnsi="Arial" w:cs="Arial"/>
                 <w:lang w:eastAsia="ja-JP"/>
               </w:rPr>
-              <w:t>Collin to review Michelles Initial Requirement draft (22/3/18)</w:t>
+              <w:t xml:space="preserve">Collin to review </w:t>
+            </w:r>
+            <w:proofErr w:type="spellStart"/>
+            <w:r>
+              <w:rPr>
+                <w:rFonts w:ascii="Arial" w:hAnsi="Arial" w:cs="Arial"/>
+                <w:lang w:eastAsia="ja-JP"/>
+              </w:rPr>
+              <w:t>Michelles</w:t>
+            </w:r>
+            <w:proofErr w:type="spellEnd"/>
+            <w:r>
+              <w:rPr>
+                <w:rFonts w:ascii="Arial" w:hAnsi="Arial" w:cs="Arial"/>
+                <w:lang w:eastAsia="ja-JP"/>
+              </w:rPr>
+              <w:t xml:space="preserve"> Initial Requirement draft (22/3/18)</w:t>
             </w:r>
           </w:p>
         </w:tc>
@@ -3178,29 +3206,7 @@
                 <w:rFonts w:ascii="Arial" w:hAnsi="Arial" w:cs="Arial"/>
                 <w:lang w:eastAsia="ja-JP"/>
               </w:rPr>
-              <w:t xml:space="preserve">Aaron submit first </w:t>
-            </w:r>
-            <w:r>
-              <w:rPr>
-                <w:rFonts w:ascii="Arial" w:hAnsi="Arial" w:cs="Arial"/>
-                <w:lang w:eastAsia="ja-JP"/>
-              </w:rPr>
-              <w:t xml:space="preserve">draft to version </w:t>
-            </w:r>
-            <w:r>
-              <w:rPr>
-                <w:rFonts w:ascii="Arial" w:hAnsi="Arial" w:cs="Arial"/>
-                <w:lang w:eastAsia="ja-JP"/>
-              </w:rPr>
-              <w:lastRenderedPageBreak/>
-              <w:t>control (24</w:t>
-            </w:r>
-            <w:r>
-              <w:rPr>
-                <w:rFonts w:ascii="Arial" w:hAnsi="Arial" w:cs="Arial"/>
-                <w:lang w:eastAsia="ja-JP"/>
-              </w:rPr>
-              <w:t>/3/18)</w:t>
+              <w:t>Aaron submit first draft to version control (24/3/18)</w:t>
             </w:r>
           </w:p>
         </w:tc>
@@ -3226,7 +3232,6 @@
                 <w:color w:val="FF0000"/>
                 <w:lang w:eastAsia="ja-JP"/>
               </w:rPr>
-              <w:lastRenderedPageBreak/>
               <w:t>Not Started</w:t>
             </w:r>
           </w:p>
@@ -3390,19 +3395,21 @@
                 <w:lang w:eastAsia="ja-JP"/>
               </w:rPr>
             </w:pPr>
-            <w:r>
-              <w:rPr>
-                <w:rFonts w:ascii="Arial" w:hAnsi="Arial" w:cs="Arial"/>
-                <w:lang w:eastAsia="ja-JP"/>
-              </w:rPr>
-              <w:t xml:space="preserve">Charne </w:t>
-            </w:r>
-            <w:r>
-              <w:rPr>
-                <w:rFonts w:ascii="Arial" w:hAnsi="Arial" w:cs="Arial"/>
-                <w:lang w:eastAsia="ja-JP"/>
-              </w:rPr>
-              <w:t>submit first draft to version control (24/3/18)</w:t>
+            <w:proofErr w:type="spellStart"/>
+            <w:r>
+              <w:rPr>
+                <w:rFonts w:ascii="Arial" w:hAnsi="Arial" w:cs="Arial"/>
+                <w:lang w:eastAsia="ja-JP"/>
+              </w:rPr>
+              <w:t>Charne</w:t>
+            </w:r>
+            <w:proofErr w:type="spellEnd"/>
+            <w:r>
+              <w:rPr>
+                <w:rFonts w:ascii="Arial" w:hAnsi="Arial" w:cs="Arial"/>
+                <w:lang w:eastAsia="ja-JP"/>
+              </w:rPr>
+              <w:t xml:space="preserve"> submit first draft to version control (24/3/18)</w:t>
             </w:r>
           </w:p>
         </w:tc>
@@ -3447,6 +3454,7 @@
                 <w:lang w:eastAsia="ja-JP"/>
               </w:rPr>
             </w:pPr>
+            <w:proofErr w:type="spellStart"/>
             <w:r>
               <w:rPr>
                 <w:rFonts w:ascii="Arial" w:hAnsi="Arial" w:cs="Arial"/>
@@ -3454,6 +3462,7 @@
               </w:rPr>
               <w:t>Charne</w:t>
             </w:r>
+            <w:proofErr w:type="spellEnd"/>
           </w:p>
         </w:tc>
         <w:tc>
@@ -3595,14 +3604,7 @@
                 <w:rFonts w:ascii="Arial" w:hAnsi="Arial" w:cs="Arial"/>
                 <w:lang w:eastAsia="ja-JP"/>
               </w:rPr>
-              <w:t>Michelle</w:t>
-            </w:r>
-            <w:r>
-              <w:rPr>
-                <w:rFonts w:ascii="Arial" w:hAnsi="Arial" w:cs="Arial"/>
-                <w:lang w:eastAsia="ja-JP"/>
-              </w:rPr>
-              <w:t xml:space="preserve"> submit first draft to version control (24/3/18)</w:t>
+              <w:t>Michelle submit first draft to version control (24/3/18)</w:t>
             </w:r>
           </w:p>
         </w:tc>
@@ -3795,14 +3797,7 @@
                 <w:rFonts w:ascii="Arial" w:hAnsi="Arial" w:cs="Arial"/>
                 <w:lang w:eastAsia="ja-JP"/>
               </w:rPr>
-              <w:t>Collin</w:t>
-            </w:r>
-            <w:r>
-              <w:rPr>
-                <w:rFonts w:ascii="Arial" w:hAnsi="Arial" w:cs="Arial"/>
-                <w:lang w:eastAsia="ja-JP"/>
-              </w:rPr>
-              <w:t xml:space="preserve"> submit first draft to version control (24/3/18)</w:t>
+              <w:t>Collin submit first draft to version control (24/3/18)</w:t>
             </w:r>
           </w:p>
         </w:tc>
@@ -3990,6 +3985,7 @@
                 <w:lang w:eastAsia="ja-JP"/>
               </w:rPr>
             </w:pPr>
+            <w:proofErr w:type="spellStart"/>
             <w:r>
               <w:rPr>
                 <w:rFonts w:ascii="Arial" w:hAnsi="Arial" w:cs="Arial"/>
@@ -3997,6 +3993,7 @@
               </w:rPr>
               <w:t>Charne</w:t>
             </w:r>
+            <w:proofErr w:type="spellEnd"/>
             <w:r>
               <w:rPr>
                 <w:rFonts w:ascii="Arial" w:hAnsi="Arial" w:cs="Arial"/>
@@ -4047,6 +4044,7 @@
                 <w:lang w:eastAsia="ja-JP"/>
               </w:rPr>
             </w:pPr>
+            <w:proofErr w:type="spellStart"/>
             <w:r>
               <w:rPr>
                 <w:rFonts w:ascii="Arial" w:hAnsi="Arial" w:cs="Arial"/>
@@ -4054,6 +4052,7 @@
               </w:rPr>
               <w:t>Charne</w:t>
             </w:r>
+            <w:proofErr w:type="spellEnd"/>
           </w:p>
         </w:tc>
         <w:tc>
@@ -4209,21 +4208,7 @@
                 <w:rFonts w:ascii="Arial" w:hAnsi="Arial" w:cs="Arial"/>
                 <w:lang w:eastAsia="ja-JP"/>
               </w:rPr>
-              <w:t xml:space="preserve">Michelle to review Aaron’s </w:t>
-            </w:r>
-            <w:r>
-              <w:rPr>
-                <w:rFonts w:ascii="Arial" w:hAnsi="Arial" w:cs="Arial"/>
-                <w:lang w:eastAsia="ja-JP"/>
-              </w:rPr>
-              <w:t>Risk List draft (28</w:t>
-            </w:r>
-            <w:r>
-              <w:rPr>
-                <w:rFonts w:ascii="Arial" w:hAnsi="Arial" w:cs="Arial"/>
-                <w:lang w:eastAsia="ja-JP"/>
-              </w:rPr>
-              <w:t>/3/18)</w:t>
+              <w:t>Michelle to review Aaron’s Risk List draft (28/3/18)</w:t>
             </w:r>
           </w:p>
         </w:tc>
@@ -4430,15 +4415,9 @@
                 <w:rFonts w:ascii="Arial" w:hAnsi="Arial" w:cs="Arial"/>
                 <w:lang w:eastAsia="ja-JP"/>
               </w:rPr>
-              <w:t>Aaron</w:t>
-            </w:r>
-            <w:r>
-              <w:rPr>
-                <w:rFonts w:ascii="Arial" w:hAnsi="Arial" w:cs="Arial"/>
-                <w:lang w:eastAsia="ja-JP"/>
-              </w:rPr>
-              <w:t xml:space="preserve"> to review </w:t>
-            </w:r>
+              <w:t xml:space="preserve">Aaron to review </w:t>
+            </w:r>
+            <w:proofErr w:type="spellStart"/>
             <w:r>
               <w:rPr>
                 <w:rFonts w:ascii="Arial" w:hAnsi="Arial" w:cs="Arial"/>
@@ -4446,26 +4425,13 @@
               </w:rPr>
               <w:t>Charne’s</w:t>
             </w:r>
-            <w:r>
-              <w:rPr>
-                <w:rFonts w:ascii="Arial" w:hAnsi="Arial" w:cs="Arial"/>
-                <w:lang w:eastAsia="ja-JP"/>
-              </w:rPr>
-              <w:t xml:space="preserve"> </w:t>
-            </w:r>
-            <w:r>
-              <w:rPr>
-                <w:rFonts w:ascii="Arial" w:hAnsi="Arial" w:cs="Arial"/>
-                <w:lang w:eastAsia="ja-JP"/>
-              </w:rPr>
-              <w:t>Project Plan</w:t>
-            </w:r>
-            <w:r>
-              <w:rPr>
-                <w:rFonts w:ascii="Arial" w:hAnsi="Arial" w:cs="Arial"/>
-                <w:lang w:eastAsia="ja-JP"/>
-              </w:rPr>
-              <w:t xml:space="preserve"> draft (28/3/18)</w:t>
+            <w:proofErr w:type="spellEnd"/>
+            <w:r>
+              <w:rPr>
+                <w:rFonts w:ascii="Arial" w:hAnsi="Arial" w:cs="Arial"/>
+                <w:lang w:eastAsia="ja-JP"/>
+              </w:rPr>
+              <w:t xml:space="preserve"> Project Plan draft (28/3/18)</w:t>
             </w:r>
           </w:p>
         </w:tc>
@@ -4672,42 +4638,7 @@
                 <w:rFonts w:ascii="Arial" w:hAnsi="Arial" w:cs="Arial"/>
                 <w:lang w:eastAsia="ja-JP"/>
               </w:rPr>
-              <w:t>Collin</w:t>
-            </w:r>
-            <w:r>
-              <w:rPr>
-                <w:rFonts w:ascii="Arial" w:hAnsi="Arial" w:cs="Arial"/>
-                <w:lang w:eastAsia="ja-JP"/>
-              </w:rPr>
-              <w:t xml:space="preserve"> to review </w:t>
-            </w:r>
-            <w:r>
-              <w:rPr>
-                <w:rFonts w:ascii="Arial" w:hAnsi="Arial" w:cs="Arial"/>
-                <w:lang w:eastAsia="ja-JP"/>
-              </w:rPr>
-              <w:t>Michelle</w:t>
-            </w:r>
-            <w:r>
-              <w:rPr>
-                <w:rFonts w:ascii="Arial" w:hAnsi="Arial" w:cs="Arial"/>
-                <w:lang w:eastAsia="ja-JP"/>
-              </w:rPr>
-              <w:t xml:space="preserve">’s </w:t>
-            </w:r>
-            <w:r>
-              <w:rPr>
-                <w:rFonts w:ascii="Arial" w:hAnsi="Arial" w:cs="Arial"/>
-                <w:lang w:eastAsia="ja-JP"/>
-              </w:rPr>
-              <w:t>Master Test</w:t>
-            </w:r>
-            <w:r>
-              <w:rPr>
-                <w:rFonts w:ascii="Arial" w:hAnsi="Arial" w:cs="Arial"/>
-                <w:lang w:eastAsia="ja-JP"/>
-              </w:rPr>
-              <w:t xml:space="preserve"> draft (28/3/18)</w:t>
+              <w:t>Collin to review Michelle’s Master Test draft (28/3/18)</w:t>
             </w:r>
           </w:p>
         </w:tc>
@@ -4909,6 +4840,7 @@
                 <w:lang w:eastAsia="ja-JP"/>
               </w:rPr>
             </w:pPr>
+            <w:proofErr w:type="spellStart"/>
             <w:r>
               <w:rPr>
                 <w:rFonts w:ascii="Arial" w:hAnsi="Arial" w:cs="Arial"/>
@@ -4916,40 +4848,13 @@
               </w:rPr>
               <w:t>Charne</w:t>
             </w:r>
-            <w:r>
-              <w:rPr>
-                <w:rFonts w:ascii="Arial" w:hAnsi="Arial" w:cs="Arial"/>
-                <w:lang w:eastAsia="ja-JP"/>
-              </w:rPr>
-              <w:t xml:space="preserve"> to review </w:t>
-            </w:r>
-            <w:r>
-              <w:rPr>
-                <w:rFonts w:ascii="Arial" w:hAnsi="Arial" w:cs="Arial"/>
-                <w:lang w:eastAsia="ja-JP"/>
-              </w:rPr>
-              <w:t>Collin</w:t>
-            </w:r>
-            <w:r>
-              <w:rPr>
-                <w:rFonts w:ascii="Arial" w:hAnsi="Arial" w:cs="Arial"/>
-                <w:lang w:eastAsia="ja-JP"/>
-              </w:rPr>
-              <w:t xml:space="preserve">’s </w:t>
-            </w:r>
-            <w:r>
-              <w:rPr>
-                <w:rFonts w:ascii="Arial" w:hAnsi="Arial" w:cs="Arial"/>
-                <w:lang w:eastAsia="ja-JP"/>
-              </w:rPr>
-              <w:t>Requirement Model</w:t>
-            </w:r>
-            <w:r>
-              <w:rPr>
-                <w:rFonts w:ascii="Arial" w:hAnsi="Arial" w:cs="Arial"/>
-                <w:lang w:eastAsia="ja-JP"/>
-              </w:rPr>
-              <w:t xml:space="preserve"> draft (28/3/18)</w:t>
+            <w:proofErr w:type="spellEnd"/>
+            <w:r>
+              <w:rPr>
+                <w:rFonts w:ascii="Arial" w:hAnsi="Arial" w:cs="Arial"/>
+                <w:lang w:eastAsia="ja-JP"/>
+              </w:rPr>
+              <w:t xml:space="preserve"> to review Collin’s Requirement Model draft (28/3/18)</w:t>
             </w:r>
           </w:p>
         </w:tc>
@@ -4994,6 +4899,7 @@
                 <w:lang w:eastAsia="ja-JP"/>
               </w:rPr>
             </w:pPr>
+            <w:proofErr w:type="spellStart"/>
             <w:r>
               <w:rPr>
                 <w:rFonts w:ascii="Arial" w:hAnsi="Arial" w:cs="Arial"/>
@@ -5001,6 +4907,7 @@
               </w:rPr>
               <w:t>Charne</w:t>
             </w:r>
+            <w:proofErr w:type="spellEnd"/>
           </w:p>
         </w:tc>
         <w:tc>
@@ -5156,28 +5063,23 @@
                 <w:rFonts w:ascii="Arial" w:hAnsi="Arial" w:cs="Arial"/>
                 <w:lang w:eastAsia="ja-JP"/>
               </w:rPr>
-              <w:t>Aaron</w:t>
-            </w:r>
-            <w:r>
-              <w:rPr>
-                <w:rFonts w:ascii="Arial" w:hAnsi="Arial" w:cs="Arial"/>
-                <w:lang w:eastAsia="ja-JP"/>
-              </w:rPr>
-              <w:t xml:space="preserve"> to review </w:t>
-            </w:r>
-            <w:r>
-              <w:rPr>
-                <w:rFonts w:ascii="Arial" w:hAnsi="Arial" w:cs="Arial"/>
-                <w:lang w:eastAsia="ja-JP"/>
-              </w:rPr>
-              <w:t>Charne</w:t>
-            </w:r>
-            <w:r>
-              <w:rPr>
-                <w:rFonts w:ascii="Arial" w:hAnsi="Arial" w:cs="Arial"/>
-                <w:lang w:eastAsia="ja-JP"/>
-              </w:rPr>
-              <w:t>’s Requirement Model draft (28/3/18)</w:t>
+              <w:t xml:space="preserve">Aaron to review </w:t>
+            </w:r>
+            <w:proofErr w:type="spellStart"/>
+            <w:r>
+              <w:rPr>
+                <w:rFonts w:ascii="Arial" w:hAnsi="Arial" w:cs="Arial"/>
+                <w:lang w:eastAsia="ja-JP"/>
+              </w:rPr>
+              <w:t>Charne’s</w:t>
+            </w:r>
+            <w:proofErr w:type="spellEnd"/>
+            <w:r>
+              <w:rPr>
+                <w:rFonts w:ascii="Arial" w:hAnsi="Arial" w:cs="Arial"/>
+                <w:lang w:eastAsia="ja-JP"/>
+              </w:rPr>
+              <w:t xml:space="preserve"> Requirement Model draft (28/3/18)</w:t>
             </w:r>
           </w:p>
         </w:tc>
@@ -5298,6 +5200,487 @@
                 <w:lang w:eastAsia="ja-JP"/>
               </w:rPr>
               <w:t>1</w:t>
+            </w:r>
+          </w:p>
+        </w:tc>
+      </w:tr>
+      <w:tr>
+        <w:trPr>
+          <w:trHeight w:val="278"/>
+        </w:trPr>
+        <w:tc>
+          <w:tcPr>
+            <w:tcW w:w="710" w:type="dxa"/>
+            <w:vAlign w:val="bottom"/>
+          </w:tcPr>
+          <w:p>
+            <w:pPr>
+              <w:jc w:val="center"/>
+              <w:rPr>
+                <w:rFonts w:ascii="Arial" w:hAnsi="Arial" w:cs="Arial"/>
+                <w:lang w:eastAsia="ja-JP"/>
+              </w:rPr>
+            </w:pPr>
+            <w:r>
+              <w:rPr>
+                <w:rFonts w:ascii="Arial" w:hAnsi="Arial" w:cs="Arial"/>
+                <w:lang w:eastAsia="ja-JP"/>
+              </w:rPr>
+              <w:t>2.11</w:t>
+            </w:r>
+          </w:p>
+        </w:tc>
+        <w:tc>
+          <w:tcPr>
+            <w:tcW w:w="2376" w:type="dxa"/>
+            <w:shd w:val="clear" w:color="auto" w:fill="auto"/>
+            <w:noWrap/>
+            <w:vAlign w:val="bottom"/>
+          </w:tcPr>
+          <w:p>
+            <w:pPr>
+              <w:jc w:val="center"/>
+              <w:rPr>
+                <w:rFonts w:ascii="Arial" w:hAnsi="Arial" w:cs="Arial"/>
+                <w:lang w:eastAsia="ja-JP"/>
+              </w:rPr>
+            </w:pPr>
+            <w:r>
+              <w:rPr>
+                <w:rFonts w:ascii="Arial" w:hAnsi="Arial" w:cs="Arial"/>
+                <w:lang w:eastAsia="ja-JP"/>
+              </w:rPr>
+              <w:t>Class Diagram</w:t>
+            </w:r>
+          </w:p>
+        </w:tc>
+        <w:tc>
+          <w:tcPr>
+            <w:tcW w:w="2509" w:type="dxa"/>
+            <w:vAlign w:val="bottom"/>
+          </w:tcPr>
+          <w:p>
+            <w:pPr>
+              <w:jc w:val="center"/>
+              <w:rPr>
+                <w:rFonts w:ascii="Arial" w:hAnsi="Arial" w:cs="Arial"/>
+                <w:lang w:eastAsia="ja-JP"/>
+              </w:rPr>
+            </w:pPr>
+            <w:r>
+              <w:rPr>
+                <w:rFonts w:ascii="Arial" w:hAnsi="Arial" w:cs="Arial"/>
+                <w:lang w:eastAsia="ja-JP"/>
+              </w:rPr>
+              <w:t>Collin to draft class diagram for Let’s Quiz</w:t>
+            </w:r>
+          </w:p>
+          <w:p>
+            <w:pPr>
+              <w:jc w:val="center"/>
+              <w:rPr>
+                <w:rFonts w:ascii="Arial" w:hAnsi="Arial" w:cs="Arial"/>
+                <w:lang w:eastAsia="ja-JP"/>
+              </w:rPr>
+            </w:pPr>
+            <w:r>
+              <w:rPr>
+                <w:rFonts w:ascii="Arial" w:hAnsi="Arial" w:cs="Arial"/>
+                <w:lang w:eastAsia="ja-JP"/>
+              </w:rPr>
+              <w:t>(17/03/18)</w:t>
+            </w:r>
+          </w:p>
+        </w:tc>
+        <w:tc>
+          <w:tcPr>
+            <w:tcW w:w="1396" w:type="dxa"/>
+            <w:shd w:val="clear" w:color="auto" w:fill="auto"/>
+            <w:noWrap/>
+            <w:vAlign w:val="bottom"/>
+          </w:tcPr>
+          <w:p>
+            <w:pPr>
+              <w:jc w:val="center"/>
+              <w:rPr>
+                <w:rFonts w:ascii="Arial" w:hAnsi="Arial" w:cs="Arial"/>
+                <w:color w:val="00B050"/>
+                <w:lang w:eastAsia="ja-JP"/>
+              </w:rPr>
+            </w:pPr>
+            <w:r>
+              <w:rPr>
+                <w:rFonts w:ascii="Arial" w:hAnsi="Arial" w:cs="Arial"/>
+                <w:color w:val="00B050"/>
+                <w:lang w:eastAsia="ja-JP"/>
+              </w:rPr>
+              <w:fldChar w:fldCharType="begin"/>
+            </w:r>
+            <w:r>
+              <w:rPr>
+                <w:rFonts w:ascii="Arial" w:hAnsi="Arial" w:cs="Arial"/>
+                <w:color w:val="00B050"/>
+                <w:lang w:eastAsia="ja-JP"/>
+              </w:rPr>
+              <w:instrText xml:space="preserve"> HYPERLINK "https://github.com/coldog86/Development-Project/blob/Col/Documentation/Diagrams/Activity%20Diagrams/Class%20Diagram%20Based%20Off%2040k%20Prototype.jpg" </w:instrText>
+            </w:r>
+            <w:r>
+              <w:rPr>
+                <w:rFonts w:ascii="Arial" w:hAnsi="Arial" w:cs="Arial"/>
+                <w:color w:val="00B050"/>
+                <w:lang w:eastAsia="ja-JP"/>
+              </w:rPr>
+            </w:r>
+            <w:r>
+              <w:rPr>
+                <w:rFonts w:ascii="Arial" w:hAnsi="Arial" w:cs="Arial"/>
+                <w:color w:val="00B050"/>
+                <w:lang w:eastAsia="ja-JP"/>
+              </w:rPr>
+              <w:fldChar w:fldCharType="separate"/>
+            </w:r>
+            <w:r>
+              <w:rPr>
+                <w:rStyle w:val="Hyperlink"/>
+                <w:rFonts w:ascii="Arial" w:hAnsi="Arial" w:cs="Arial"/>
+                <w:lang w:eastAsia="ja-JP"/>
+              </w:rPr>
+              <w:t>Complete</w:t>
+            </w:r>
+            <w:r>
+              <w:rPr>
+                <w:rFonts w:ascii="Arial" w:hAnsi="Arial" w:cs="Arial"/>
+                <w:color w:val="00B050"/>
+                <w:lang w:eastAsia="ja-JP"/>
+              </w:rPr>
+              <w:fldChar w:fldCharType="end"/>
+            </w:r>
+            <w:bookmarkStart w:id="1" w:name="_GoBack"/>
+            <w:bookmarkEnd w:id="1"/>
+          </w:p>
+          <w:p>
+            <w:pPr>
+              <w:jc w:val="center"/>
+              <w:rPr>
+                <w:rFonts w:ascii="Arial" w:hAnsi="Arial" w:cs="Arial"/>
+                <w:color w:val="FF0000"/>
+                <w:lang w:eastAsia="ja-JP"/>
+              </w:rPr>
+            </w:pPr>
+          </w:p>
+        </w:tc>
+        <w:tc>
+          <w:tcPr>
+            <w:tcW w:w="1228" w:type="dxa"/>
+            <w:shd w:val="clear" w:color="auto" w:fill="auto"/>
+            <w:noWrap/>
+            <w:vAlign w:val="bottom"/>
+          </w:tcPr>
+          <w:p>
+            <w:pPr>
+              <w:jc w:val="center"/>
+              <w:rPr>
+                <w:rFonts w:ascii="Arial" w:hAnsi="Arial" w:cs="Arial"/>
+                <w:lang w:eastAsia="ja-JP"/>
+              </w:rPr>
+            </w:pPr>
+            <w:r>
+              <w:rPr>
+                <w:rFonts w:ascii="Arial" w:hAnsi="Arial" w:cs="Arial"/>
+                <w:lang w:eastAsia="ja-JP"/>
+              </w:rPr>
+              <w:t>Collin</w:t>
+            </w:r>
+          </w:p>
+        </w:tc>
+        <w:tc>
+          <w:tcPr>
+            <w:tcW w:w="842" w:type="dxa"/>
+            <w:vAlign w:val="bottom"/>
+          </w:tcPr>
+          <w:p>
+            <w:pPr>
+              <w:jc w:val="center"/>
+              <w:rPr>
+                <w:rFonts w:ascii="Arial" w:hAnsi="Arial" w:cs="Arial"/>
+                <w:lang w:eastAsia="ja-JP"/>
+              </w:rPr>
+            </w:pPr>
+            <w:r>
+              <w:rPr>
+                <w:rFonts w:ascii="Arial" w:hAnsi="Arial" w:cs="Arial"/>
+                <w:lang w:eastAsia="ja-JP"/>
+              </w:rPr>
+              <w:t>3</w:t>
+            </w:r>
+          </w:p>
+        </w:tc>
+        <w:tc>
+          <w:tcPr>
+            <w:tcW w:w="900" w:type="dxa"/>
+            <w:shd w:val="clear" w:color="auto" w:fill="auto"/>
+            <w:noWrap/>
+            <w:vAlign w:val="bottom"/>
+          </w:tcPr>
+          <w:p>
+            <w:pPr>
+              <w:jc w:val="center"/>
+              <w:rPr>
+                <w:rFonts w:ascii="Arial" w:hAnsi="Arial" w:cs="Arial"/>
+                <w:lang w:eastAsia="ja-JP"/>
+              </w:rPr>
+            </w:pPr>
+            <w:r>
+              <w:rPr>
+                <w:rFonts w:ascii="Arial" w:hAnsi="Arial" w:cs="Arial"/>
+                <w:lang w:eastAsia="ja-JP"/>
+              </w:rPr>
+              <w:t>0</w:t>
+            </w:r>
+          </w:p>
+        </w:tc>
+        <w:tc>
+          <w:tcPr>
+            <w:tcW w:w="1136" w:type="dxa"/>
+            <w:shd w:val="clear" w:color="auto" w:fill="auto"/>
+            <w:noWrap/>
+            <w:vAlign w:val="bottom"/>
+          </w:tcPr>
+          <w:p>
+            <w:pPr>
+              <w:jc w:val="center"/>
+              <w:rPr>
+                <w:rFonts w:ascii="Arial" w:hAnsi="Arial" w:cs="Arial"/>
+                <w:lang w:eastAsia="ja-JP"/>
+              </w:rPr>
+            </w:pPr>
+            <w:r>
+              <w:rPr>
+                <w:rFonts w:ascii="Arial" w:hAnsi="Arial" w:cs="Arial"/>
+                <w:lang w:eastAsia="ja-JP"/>
+              </w:rPr>
+              <w:t>5</w:t>
+            </w:r>
+          </w:p>
+        </w:tc>
+      </w:tr>
+      <w:tr>
+        <w:trPr>
+          <w:trHeight w:val="278"/>
+        </w:trPr>
+        <w:tc>
+          <w:tcPr>
+            <w:tcW w:w="710" w:type="dxa"/>
+            <w:vAlign w:val="bottom"/>
+          </w:tcPr>
+          <w:p>
+            <w:pPr>
+              <w:jc w:val="center"/>
+              <w:rPr>
+                <w:rFonts w:ascii="Arial" w:hAnsi="Arial" w:cs="Arial"/>
+                <w:lang w:eastAsia="ja-JP"/>
+              </w:rPr>
+            </w:pPr>
+            <w:r>
+              <w:rPr>
+                <w:rFonts w:ascii="Arial" w:hAnsi="Arial" w:cs="Arial"/>
+                <w:lang w:eastAsia="ja-JP"/>
+              </w:rPr>
+              <w:t>2.12</w:t>
+            </w:r>
+          </w:p>
+        </w:tc>
+        <w:tc>
+          <w:tcPr>
+            <w:tcW w:w="2376" w:type="dxa"/>
+            <w:shd w:val="clear" w:color="auto" w:fill="auto"/>
+            <w:noWrap/>
+            <w:vAlign w:val="bottom"/>
+          </w:tcPr>
+          <w:p>
+            <w:pPr>
+              <w:jc w:val="center"/>
+              <w:rPr>
+                <w:rFonts w:ascii="Arial" w:hAnsi="Arial" w:cs="Arial"/>
+                <w:lang w:eastAsia="ja-JP"/>
+              </w:rPr>
+            </w:pPr>
+            <w:r>
+              <w:rPr>
+                <w:rFonts w:ascii="Arial" w:hAnsi="Arial" w:cs="Arial"/>
+                <w:lang w:eastAsia="ja-JP"/>
+              </w:rPr>
+              <w:t>Class Diagram Review</w:t>
+            </w:r>
+          </w:p>
+        </w:tc>
+        <w:tc>
+          <w:tcPr>
+            <w:tcW w:w="2509" w:type="dxa"/>
+            <w:vAlign w:val="bottom"/>
+          </w:tcPr>
+          <w:p>
+            <w:pPr>
+              <w:jc w:val="center"/>
+              <w:rPr>
+                <w:rFonts w:ascii="Arial" w:hAnsi="Arial" w:cs="Arial"/>
+                <w:lang w:eastAsia="ja-JP"/>
+              </w:rPr>
+            </w:pPr>
+            <w:r>
+              <w:rPr>
+                <w:rFonts w:ascii="Arial" w:hAnsi="Arial" w:cs="Arial"/>
+                <w:lang w:eastAsia="ja-JP"/>
+              </w:rPr>
+              <w:t xml:space="preserve">Michelle to review </w:t>
+            </w:r>
+            <w:r>
+              <w:rPr>
+                <w:rFonts w:ascii="Arial" w:hAnsi="Arial" w:cs="Arial"/>
+                <w:lang w:eastAsia="ja-JP"/>
+              </w:rPr>
+              <w:t xml:space="preserve">Col’s Class Diagram </w:t>
+            </w:r>
+            <w:r>
+              <w:rPr>
+                <w:rFonts w:ascii="Arial" w:hAnsi="Arial" w:cs="Arial"/>
+                <w:lang w:eastAsia="ja-JP"/>
+              </w:rPr>
+              <w:t>draft (</w:t>
+            </w:r>
+            <w:r>
+              <w:rPr>
+                <w:rFonts w:ascii="Arial" w:hAnsi="Arial" w:cs="Arial"/>
+                <w:lang w:eastAsia="ja-JP"/>
+              </w:rPr>
+              <w:t>22</w:t>
+            </w:r>
+            <w:r>
+              <w:rPr>
+                <w:rFonts w:ascii="Arial" w:hAnsi="Arial" w:cs="Arial"/>
+                <w:lang w:eastAsia="ja-JP"/>
+              </w:rPr>
+              <w:t>/3/18)</w:t>
+            </w:r>
+          </w:p>
+        </w:tc>
+        <w:tc>
+          <w:tcPr>
+            <w:tcW w:w="1396" w:type="dxa"/>
+            <w:shd w:val="clear" w:color="auto" w:fill="auto"/>
+            <w:noWrap/>
+            <w:vAlign w:val="bottom"/>
+          </w:tcPr>
+          <w:p>
+            <w:pPr>
+              <w:jc w:val="center"/>
+              <w:rPr>
+                <w:rFonts w:ascii="Arial" w:hAnsi="Arial" w:cs="Arial"/>
+                <w:color w:val="00B050"/>
+                <w:lang w:eastAsia="ja-JP"/>
+              </w:rPr>
+            </w:pPr>
+            <w:r>
+              <w:rPr>
+                <w:rFonts w:ascii="Arial" w:hAnsi="Arial" w:cs="Arial"/>
+                <w:color w:val="FF0000"/>
+                <w:lang w:eastAsia="ja-JP"/>
+              </w:rPr>
+              <w:t>Not Started</w:t>
+            </w:r>
+          </w:p>
+        </w:tc>
+        <w:tc>
+          <w:tcPr>
+            <w:tcW w:w="1228" w:type="dxa"/>
+            <w:shd w:val="clear" w:color="auto" w:fill="auto"/>
+            <w:noWrap/>
+            <w:vAlign w:val="bottom"/>
+          </w:tcPr>
+          <w:p>
+            <w:pPr>
+              <w:jc w:val="center"/>
+              <w:rPr>
+                <w:rFonts w:ascii="Arial" w:hAnsi="Arial" w:cs="Arial"/>
+                <w:lang w:eastAsia="ja-JP"/>
+              </w:rPr>
+            </w:pPr>
+            <w:r>
+              <w:rPr>
+                <w:rFonts w:ascii="Arial" w:hAnsi="Arial" w:cs="Arial"/>
+                <w:lang w:eastAsia="ja-JP"/>
+              </w:rPr>
+              <w:t>Michelle</w:t>
+            </w:r>
+          </w:p>
+        </w:tc>
+        <w:tc>
+          <w:tcPr>
+            <w:tcW w:w="842" w:type="dxa"/>
+            <w:vAlign w:val="bottom"/>
+          </w:tcPr>
+          <w:p>
+            <w:pPr>
+              <w:jc w:val="center"/>
+              <w:rPr>
+                <w:rFonts w:ascii="Arial" w:hAnsi="Arial" w:cs="Arial"/>
+                <w:lang w:eastAsia="ja-JP"/>
+              </w:rPr>
+            </w:pPr>
+            <w:r>
+              <w:rPr>
+                <w:rFonts w:ascii="Arial" w:hAnsi="Arial" w:cs="Arial"/>
+                <w:lang w:eastAsia="ja-JP"/>
+              </w:rPr>
+              <w:t>2</w:t>
+            </w:r>
+          </w:p>
+        </w:tc>
+        <w:tc>
+          <w:tcPr>
+            <w:tcW w:w="900" w:type="dxa"/>
+            <w:shd w:val="clear" w:color="auto" w:fill="auto"/>
+            <w:noWrap/>
+            <w:vAlign w:val="bottom"/>
+          </w:tcPr>
+          <w:p>
+            <w:pPr>
+              <w:jc w:val="center"/>
+              <w:rPr>
+                <w:rFonts w:ascii="Arial" w:hAnsi="Arial" w:cs="Arial"/>
+                <w:lang w:eastAsia="ja-JP"/>
+              </w:rPr>
+            </w:pPr>
+            <w:r>
+              <w:rPr>
+                <w:rFonts w:ascii="Arial" w:hAnsi="Arial" w:cs="Arial"/>
+                <w:lang w:eastAsia="ja-JP"/>
+              </w:rPr>
+              <w:t>0</w:t>
+            </w:r>
+          </w:p>
+        </w:tc>
+        <w:tc>
+          <w:tcPr>
+            <w:tcW w:w="1136" w:type="dxa"/>
+            <w:shd w:val="clear" w:color="auto" w:fill="auto"/>
+            <w:noWrap/>
+            <w:vAlign w:val="bottom"/>
+          </w:tcPr>
+          <w:p>
+            <w:pPr>
+              <w:jc w:val="center"/>
+              <w:rPr>
+                <w:rFonts w:ascii="Arial" w:hAnsi="Arial" w:cs="Arial"/>
+                <w:lang w:eastAsia="ja-JP"/>
+              </w:rPr>
+            </w:pPr>
+            <w:r>
+              <w:rPr>
+                <w:rFonts w:ascii="Arial" w:hAnsi="Arial" w:cs="Arial"/>
+                <w:lang w:eastAsia="ja-JP"/>
+              </w:rPr>
+              <w:t>0</w:t>
             </w:r>
           </w:p>
         </w:tc>
@@ -5503,6 +5886,7 @@
         <w:pStyle w:val="Heading1"/>
       </w:pPr>
       <w:r>
+        <w:lastRenderedPageBreak/>
         <w:t>6</w:t>
       </w:r>
       <w:r>
@@ -5646,7 +6030,6 @@
               <w:spacing w:before="40" w:after="40"/>
             </w:pPr>
             <w:r>
-              <w:lastRenderedPageBreak/>
               <w:t>Assessment date</w:t>
             </w:r>
           </w:p>
@@ -5825,7 +6208,11 @@
         <w:t xml:space="preserve"> </w:t>
       </w:r>
       <w:r>
-        <w:t>compared to a</w:t>
+        <w:t xml:space="preserve">compared to </w:t>
+      </w:r>
+      <w:proofErr w:type="gramStart"/>
+      <w:r>
+        <w:t>a</w:t>
       </w:r>
       <w:r>
         <w:t>ctual</w:t>
@@ -5833,6 +6220,7 @@
       <w:r>
         <w:t>ly completed</w:t>
       </w:r>
+      <w:proofErr w:type="gramEnd"/>
     </w:p>
     <w:p>
       <w:pPr>
@@ -5940,11 +6328,16 @@
         <w:pStyle w:val="InfoBluelistitem"/>
       </w:pPr>
       <w:r>
-        <w:t xml:space="preserve">The most important guideline here is that although satisfactorily completed items may summarily mentioned, incomplete items require a more comprehensive explanation </w:t>
+        <w:t xml:space="preserve">The most important guideline here is that although satisfactorily completed items may summarily mentioned, incomplete items require a more comprehensive </w:t>
+      </w:r>
+      <w:proofErr w:type="gramStart"/>
+      <w:r>
+        <w:t xml:space="preserve">explanation </w:t>
       </w:r>
       <w:r>
         <w:t>]</w:t>
       </w:r>
+      <w:proofErr w:type="gramEnd"/>
     </w:p>
     <w:p>
       <w:pPr>
@@ -6002,7 +6395,7 @@
 </file>
 
 <file path=word/endnotes.xml><?xml version="1.0" encoding="utf-8"?>
-<w:endnotes xmlns:wpc="http://schemas.microsoft.com/office/word/2010/wordprocessingCanvas" xmlns:mo="http://schemas.microsoft.com/office/mac/office/2008/main" xmlns:mc="http://schemas.openxmlformats.org/markup-compatibility/2006" xmlns:mv="urn:schemas-microsoft-com:mac:vml" xmlns:o="urn:schemas-microsoft-com:office:office" xmlns:r="http://schemas.openxmlformats.org/officeDocument/2006/relationships" xmlns:m="http://schemas.openxmlformats.org/officeDocument/2006/math" xmlns:v="urn:schemas-microsoft-com:vml" xmlns:wp14="http://schemas.microsoft.com/office/word/2010/wordprocessingDrawing" xmlns:wp="http://schemas.openxmlformats.org/drawingml/2006/wordprocessingDrawing" xmlns:w10="urn:schemas-microsoft-com:office:word" xmlns:w="http://schemas.openxmlformats.org/wordprocessingml/2006/main" xmlns:w14="http://schemas.microsoft.com/office/word/2010/wordml" xmlns:w15="http://schemas.microsoft.com/office/word/2012/wordml" xmlns:wpg="http://schemas.microsoft.com/office/word/2010/wordprocessingGroup" xmlns:wpi="http://schemas.microsoft.com/office/word/2010/wordprocessingInk" xmlns:wne="http://schemas.microsoft.com/office/word/2006/wordml" xmlns:wps="http://schemas.microsoft.com/office/word/2010/wordprocessingShape" mc:Ignorable="w14 w15 wp14">
+<w:endnotes xmlns:wpc="http://schemas.microsoft.com/office/word/2010/wordprocessingCanvas" xmlns:cx="http://schemas.microsoft.com/office/drawing/2014/chartex" xmlns:cx1="http://schemas.microsoft.com/office/drawing/2015/9/8/chartex" xmlns:cx2="http://schemas.microsoft.com/office/drawing/2015/10/21/chartex" xmlns:cx3="http://schemas.microsoft.com/office/drawing/2016/5/9/chartex" xmlns:cx4="http://schemas.microsoft.com/office/drawing/2016/5/10/chartex" xmlns:cx5="http://schemas.microsoft.com/office/drawing/2016/5/11/chartex" xmlns:cx6="http://schemas.microsoft.com/office/drawing/2016/5/12/chartex" xmlns:cx7="http://schemas.microsoft.com/office/drawing/2016/5/13/chartex" xmlns:cx8="http://schemas.microsoft.com/office/drawing/2016/5/14/chartex" xmlns:mc="http://schemas.openxmlformats.org/markup-compatibility/2006" xmlns:aink="http://schemas.microsoft.com/office/drawing/2016/ink" xmlns:am3d="http://schemas.microsoft.com/office/drawing/2017/model3d" xmlns:o="urn:schemas-microsoft-com:office:office" xmlns:r="http://schemas.openxmlformats.org/officeDocument/2006/relationships" xmlns:m="http://schemas.openxmlformats.org/officeDocument/2006/math" xmlns:v="urn:schemas-microsoft-com:vml" xmlns:wp14="http://schemas.microsoft.com/office/word/2010/wordprocessingDrawing" xmlns:wp="http://schemas.openxmlformats.org/drawingml/2006/wordprocessingDrawing" xmlns:w10="urn:schemas-microsoft-com:office:word" xmlns:w="http://schemas.openxmlformats.org/wordprocessingml/2006/main" xmlns:w14="http://schemas.microsoft.com/office/word/2010/wordml" xmlns:w15="http://schemas.microsoft.com/office/word/2012/wordml" xmlns:w16cid="http://schemas.microsoft.com/office/word/2016/wordml/cid" xmlns:w16se="http://schemas.microsoft.com/office/word/2015/wordml/symex" xmlns:wpg="http://schemas.microsoft.com/office/word/2010/wordprocessingGroup" xmlns:wpi="http://schemas.microsoft.com/office/word/2010/wordprocessingInk" xmlns:wne="http://schemas.microsoft.com/office/word/2006/wordml" xmlns:wps="http://schemas.microsoft.com/office/word/2010/wordprocessingShape" mc:Ignorable="w14 w15 w16se w16cid wp14">
   <w:endnote w:type="separator" w:id="-1">
     <w:p>
       <w:r>
@@ -6021,7 +6414,7 @@
 </file>
 
 <file path=word/footer1.xml><?xml version="1.0" encoding="utf-8"?>
-<w:ftr xmlns:wpc="http://schemas.microsoft.com/office/word/2010/wordprocessingCanvas" xmlns:mo="http://schemas.microsoft.com/office/mac/office/2008/main" xmlns:mc="http://schemas.openxmlformats.org/markup-compatibility/2006" xmlns:mv="urn:schemas-microsoft-com:mac:vml" xmlns:o="urn:schemas-microsoft-com:office:office" xmlns:r="http://schemas.openxmlformats.org/officeDocument/2006/relationships" xmlns:m="http://schemas.openxmlformats.org/officeDocument/2006/math" xmlns:v="urn:schemas-microsoft-com:vml" xmlns:wp14="http://schemas.microsoft.com/office/word/2010/wordprocessingDrawing" xmlns:wp="http://schemas.openxmlformats.org/drawingml/2006/wordprocessingDrawing" xmlns:w10="urn:schemas-microsoft-com:office:word" xmlns:w="http://schemas.openxmlformats.org/wordprocessingml/2006/main" xmlns:w14="http://schemas.microsoft.com/office/word/2010/wordml" xmlns:w15="http://schemas.microsoft.com/office/word/2012/wordml" xmlns:wpg="http://schemas.microsoft.com/office/word/2010/wordprocessingGroup" xmlns:wpi="http://schemas.microsoft.com/office/word/2010/wordprocessingInk" xmlns:wne="http://schemas.microsoft.com/office/word/2006/wordml" xmlns:wps="http://schemas.microsoft.com/office/word/2010/wordprocessingShape" mc:Ignorable="w14 w15 wp14">
+<w:ftr xmlns:wpc="http://schemas.microsoft.com/office/word/2010/wordprocessingCanvas" xmlns:cx="http://schemas.microsoft.com/office/drawing/2014/chartex" xmlns:cx1="http://schemas.microsoft.com/office/drawing/2015/9/8/chartex" xmlns:cx2="http://schemas.microsoft.com/office/drawing/2015/10/21/chartex" xmlns:cx3="http://schemas.microsoft.com/office/drawing/2016/5/9/chartex" xmlns:cx4="http://schemas.microsoft.com/office/drawing/2016/5/10/chartex" xmlns:cx5="http://schemas.microsoft.com/office/drawing/2016/5/11/chartex" xmlns:cx6="http://schemas.microsoft.com/office/drawing/2016/5/12/chartex" xmlns:cx7="http://schemas.microsoft.com/office/drawing/2016/5/13/chartex" xmlns:cx8="http://schemas.microsoft.com/office/drawing/2016/5/14/chartex" xmlns:mc="http://schemas.openxmlformats.org/markup-compatibility/2006" xmlns:aink="http://schemas.microsoft.com/office/drawing/2016/ink" xmlns:am3d="http://schemas.microsoft.com/office/drawing/2017/model3d" xmlns:o="urn:schemas-microsoft-com:office:office" xmlns:r="http://schemas.openxmlformats.org/officeDocument/2006/relationships" xmlns:m="http://schemas.openxmlformats.org/officeDocument/2006/math" xmlns:v="urn:schemas-microsoft-com:vml" xmlns:wp14="http://schemas.microsoft.com/office/word/2010/wordprocessingDrawing" xmlns:wp="http://schemas.openxmlformats.org/drawingml/2006/wordprocessingDrawing" xmlns:w10="urn:schemas-microsoft-com:office:word" xmlns:w="http://schemas.openxmlformats.org/wordprocessingml/2006/main" xmlns:w14="http://schemas.microsoft.com/office/word/2010/wordml" xmlns:w15="http://schemas.microsoft.com/office/word/2012/wordml" xmlns:w16cid="http://schemas.microsoft.com/office/word/2016/wordml/cid" xmlns:w16se="http://schemas.microsoft.com/office/word/2015/wordml/symex" xmlns:wpg="http://schemas.microsoft.com/office/word/2010/wordprocessingGroup" xmlns:wpi="http://schemas.microsoft.com/office/word/2010/wordprocessingInk" xmlns:wne="http://schemas.microsoft.com/office/word/2006/wordml" xmlns:wps="http://schemas.microsoft.com/office/word/2010/wordprocessingShape" mc:Ignorable="w14 w15 w16se w16cid wp14">
   <w:tbl>
     <w:tblPr>
       <w:tblW w:w="0" w:type="auto"/>
@@ -6078,21 +6471,11 @@
           <w:r>
             <w:sym w:font="Symbol" w:char="F0D3"/>
           </w:r>
-          <w:r>
-            <w:fldChar w:fldCharType="begin"/>
-          </w:r>
-          <w:r>
-            <w:instrText xml:space="preserve"> DOCPROPERTY "Company"  \* MERGEFORMAT </w:instrText>
-          </w:r>
-          <w:r>
-            <w:fldChar w:fldCharType="separate"/>
-          </w:r>
-          <w:r>
-            <w:t>&lt;Company Name&gt;</w:t>
-          </w:r>
-          <w:r>
-            <w:fldChar w:fldCharType="end"/>
-          </w:r>
+          <w:fldSimple w:instr=" DOCPROPERTY &quot;Company&quot;  \* MERGEFORMAT ">
+            <w:r>
+              <w:t>&lt;Company Name&gt;</w:t>
+            </w:r>
+          </w:fldSimple>
           <w:r>
             <w:t xml:space="preserve">, </w:t>
           </w:r>
@@ -6214,7 +6597,7 @@
 </file>
 
 <file path=word/footnotes.xml><?xml version="1.0" encoding="utf-8"?>
-<w:footnotes xmlns:wpc="http://schemas.microsoft.com/office/word/2010/wordprocessingCanvas" xmlns:mo="http://schemas.microsoft.com/office/mac/office/2008/main" xmlns:mc="http://schemas.openxmlformats.org/markup-compatibility/2006" xmlns:mv="urn:schemas-microsoft-com:mac:vml" xmlns:o="urn:schemas-microsoft-com:office:office" xmlns:r="http://schemas.openxmlformats.org/officeDocument/2006/relationships" xmlns:m="http://schemas.openxmlformats.org/officeDocument/2006/math" xmlns:v="urn:schemas-microsoft-com:vml" xmlns:wp14="http://schemas.microsoft.com/office/word/2010/wordprocessingDrawing" xmlns:wp="http://schemas.openxmlformats.org/drawingml/2006/wordprocessingDrawing" xmlns:w10="urn:schemas-microsoft-com:office:word" xmlns:w="http://schemas.openxmlformats.org/wordprocessingml/2006/main" xmlns:w14="http://schemas.microsoft.com/office/word/2010/wordml" xmlns:w15="http://schemas.microsoft.com/office/word/2012/wordml" xmlns:wpg="http://schemas.microsoft.com/office/word/2010/wordprocessingGroup" xmlns:wpi="http://schemas.microsoft.com/office/word/2010/wordprocessingInk" xmlns:wne="http://schemas.microsoft.com/office/word/2006/wordml" xmlns:wps="http://schemas.microsoft.com/office/word/2010/wordprocessingShape" mc:Ignorable="w14 w15 wp14">
+<w:footnotes xmlns:wpc="http://schemas.microsoft.com/office/word/2010/wordprocessingCanvas" xmlns:cx="http://schemas.microsoft.com/office/drawing/2014/chartex" xmlns:cx1="http://schemas.microsoft.com/office/drawing/2015/9/8/chartex" xmlns:cx2="http://schemas.microsoft.com/office/drawing/2015/10/21/chartex" xmlns:cx3="http://schemas.microsoft.com/office/drawing/2016/5/9/chartex" xmlns:cx4="http://schemas.microsoft.com/office/drawing/2016/5/10/chartex" xmlns:cx5="http://schemas.microsoft.com/office/drawing/2016/5/11/chartex" xmlns:cx6="http://schemas.microsoft.com/office/drawing/2016/5/12/chartex" xmlns:cx7="http://schemas.microsoft.com/office/drawing/2016/5/13/chartex" xmlns:cx8="http://schemas.microsoft.com/office/drawing/2016/5/14/chartex" xmlns:mc="http://schemas.openxmlformats.org/markup-compatibility/2006" xmlns:aink="http://schemas.microsoft.com/office/drawing/2016/ink" xmlns:am3d="http://schemas.microsoft.com/office/drawing/2017/model3d" xmlns:o="urn:schemas-microsoft-com:office:office" xmlns:r="http://schemas.openxmlformats.org/officeDocument/2006/relationships" xmlns:m="http://schemas.openxmlformats.org/officeDocument/2006/math" xmlns:v="urn:schemas-microsoft-com:vml" xmlns:wp14="http://schemas.microsoft.com/office/word/2010/wordprocessingDrawing" xmlns:wp="http://schemas.openxmlformats.org/drawingml/2006/wordprocessingDrawing" xmlns:w10="urn:schemas-microsoft-com:office:word" xmlns:w="http://schemas.openxmlformats.org/wordprocessingml/2006/main" xmlns:w14="http://schemas.microsoft.com/office/word/2010/wordml" xmlns:w15="http://schemas.microsoft.com/office/word/2012/wordml" xmlns:w16cid="http://schemas.microsoft.com/office/word/2016/wordml/cid" xmlns:w16se="http://schemas.microsoft.com/office/word/2015/wordml/symex" xmlns:wpg="http://schemas.microsoft.com/office/word/2010/wordprocessingGroup" xmlns:wpi="http://schemas.microsoft.com/office/word/2010/wordprocessingInk" xmlns:wne="http://schemas.microsoft.com/office/word/2006/wordml" xmlns:wps="http://schemas.microsoft.com/office/word/2010/wordprocessingShape" mc:Ignorable="w14 w15 w16se w16cid wp14">
   <w:footnote w:type="separator" w:id="-1">
     <w:p>
       <w:r>
@@ -6233,7 +6616,7 @@
 </file>
 
 <file path=word/header1.xml><?xml version="1.0" encoding="utf-8"?>
-<w:hdr xmlns:wpc="http://schemas.microsoft.com/office/word/2010/wordprocessingCanvas" xmlns:mo="http://schemas.microsoft.com/office/mac/office/2008/main" xmlns:mc="http://schemas.openxmlformats.org/markup-compatibility/2006" xmlns:mv="urn:schemas-microsoft-com:mac:vml" xmlns:o="urn:schemas-microsoft-com:office:office" xmlns:r="http://schemas.openxmlformats.org/officeDocument/2006/relationships" xmlns:m="http://schemas.openxmlformats.org/officeDocument/2006/math" xmlns:v="urn:schemas-microsoft-com:vml" xmlns:wp14="http://schemas.microsoft.com/office/word/2010/wordprocessingDrawing" xmlns:wp="http://schemas.openxmlformats.org/drawingml/2006/wordprocessingDrawing" xmlns:w10="urn:schemas-microsoft-com:office:word" xmlns:w="http://schemas.openxmlformats.org/wordprocessingml/2006/main" xmlns:w14="http://schemas.microsoft.com/office/word/2010/wordml" xmlns:w15="http://schemas.microsoft.com/office/word/2012/wordml" xmlns:wpg="http://schemas.microsoft.com/office/word/2010/wordprocessingGroup" xmlns:wpi="http://schemas.microsoft.com/office/word/2010/wordprocessingInk" xmlns:wne="http://schemas.microsoft.com/office/word/2006/wordml" xmlns:wps="http://schemas.microsoft.com/office/word/2010/wordprocessingShape" mc:Ignorable="w14 w15 wp14">
+<w:hdr xmlns:wpc="http://schemas.microsoft.com/office/word/2010/wordprocessingCanvas" xmlns:cx="http://schemas.microsoft.com/office/drawing/2014/chartex" xmlns:cx1="http://schemas.microsoft.com/office/drawing/2015/9/8/chartex" xmlns:cx2="http://schemas.microsoft.com/office/drawing/2015/10/21/chartex" xmlns:cx3="http://schemas.microsoft.com/office/drawing/2016/5/9/chartex" xmlns:cx4="http://schemas.microsoft.com/office/drawing/2016/5/10/chartex" xmlns:cx5="http://schemas.microsoft.com/office/drawing/2016/5/11/chartex" xmlns:cx6="http://schemas.microsoft.com/office/drawing/2016/5/12/chartex" xmlns:cx7="http://schemas.microsoft.com/office/drawing/2016/5/13/chartex" xmlns:cx8="http://schemas.microsoft.com/office/drawing/2016/5/14/chartex" xmlns:mc="http://schemas.openxmlformats.org/markup-compatibility/2006" xmlns:aink="http://schemas.microsoft.com/office/drawing/2016/ink" xmlns:am3d="http://schemas.microsoft.com/office/drawing/2017/model3d" xmlns:o="urn:schemas-microsoft-com:office:office" xmlns:r="http://schemas.openxmlformats.org/officeDocument/2006/relationships" xmlns:m="http://schemas.openxmlformats.org/officeDocument/2006/math" xmlns:v="urn:schemas-microsoft-com:vml" xmlns:wp14="http://schemas.microsoft.com/office/word/2010/wordprocessingDrawing" xmlns:wp="http://schemas.openxmlformats.org/drawingml/2006/wordprocessingDrawing" xmlns:w10="urn:schemas-microsoft-com:office:word" xmlns:w="http://schemas.openxmlformats.org/wordprocessingml/2006/main" xmlns:w14="http://schemas.microsoft.com/office/word/2010/wordml" xmlns:w15="http://schemas.microsoft.com/office/word/2012/wordml" xmlns:w16cid="http://schemas.microsoft.com/office/word/2016/wordml/cid" xmlns:w16se="http://schemas.microsoft.com/office/word/2015/wordml/symex" xmlns:wpg="http://schemas.microsoft.com/office/word/2010/wordprocessingGroup" xmlns:wpi="http://schemas.microsoft.com/office/word/2010/wordprocessingInk" xmlns:wne="http://schemas.microsoft.com/office/word/2006/wordml" xmlns:wps="http://schemas.microsoft.com/office/word/2010/wordprocessingShape" mc:Ignorable="w14 w15 w16se w16cid wp14">
   <w:tbl>
     <w:tblPr>
       <w:tblW w:w="0" w:type="auto"/>
@@ -6291,21 +6674,11 @@
           <w:tcW w:w="6379" w:type="dxa"/>
         </w:tcPr>
         <w:p>
-          <w:r>
-            <w:fldChar w:fldCharType="begin"/>
-          </w:r>
-          <w:r>
-            <w:instrText xml:space="preserve"> TITLE  \* MERGEFORMAT </w:instrText>
-          </w:r>
-          <w:r>
-            <w:fldChar w:fldCharType="separate"/>
-          </w:r>
-          <w:r>
-            <w:t>Iteration Plan</w:t>
-          </w:r>
-          <w:r>
-            <w:fldChar w:fldCharType="end"/>
-          </w:r>
+          <w:fldSimple w:instr=" TITLE  \* MERGEFORMAT ">
+            <w:r>
+              <w:t>Iteration Plan</w:t>
+            </w:r>
+          </w:fldSimple>
         </w:p>
       </w:tc>
       <w:tc>
@@ -6329,8 +6702,8 @@
 </file>
 
 <file path=word/numbering.xml><?xml version="1.0" encoding="utf-8"?>
-<w:numbering xmlns:wpc="http://schemas.microsoft.com/office/word/2010/wordprocessingCanvas" xmlns:mo="http://schemas.microsoft.com/office/mac/office/2008/main" xmlns:mc="http://schemas.openxmlformats.org/markup-compatibility/2006" xmlns:mv="urn:schemas-microsoft-com:mac:vml" xmlns:o="urn:schemas-microsoft-com:office:office" xmlns:r="http://schemas.openxmlformats.org/officeDocument/2006/relationships" xmlns:m="http://schemas.openxmlformats.org/officeDocument/2006/math" xmlns:v="urn:schemas-microsoft-com:vml" xmlns:wp14="http://schemas.microsoft.com/office/word/2010/wordprocessingDrawing" xmlns:wp="http://schemas.openxmlformats.org/drawingml/2006/wordprocessingDrawing" xmlns:w10="urn:schemas-microsoft-com:office:word" xmlns:w="http://schemas.openxmlformats.org/wordprocessingml/2006/main" xmlns:w14="http://schemas.microsoft.com/office/word/2010/wordml" xmlns:w15="http://schemas.microsoft.com/office/word/2012/wordml" xmlns:wpg="http://schemas.microsoft.com/office/word/2010/wordprocessingGroup" xmlns:wpi="http://schemas.microsoft.com/office/word/2010/wordprocessingInk" xmlns:wne="http://schemas.microsoft.com/office/word/2006/wordml" xmlns:wps="http://schemas.microsoft.com/office/word/2010/wordprocessingShape" mc:Ignorable="w14 w15 wp14">
-  <w:abstractNum w:abstractNumId="0">
+<w:numbering xmlns:wpc="http://schemas.microsoft.com/office/word/2010/wordprocessingCanvas" xmlns:cx="http://schemas.microsoft.com/office/drawing/2014/chartex" xmlns:cx1="http://schemas.microsoft.com/office/drawing/2015/9/8/chartex" xmlns:cx2="http://schemas.microsoft.com/office/drawing/2015/10/21/chartex" xmlns:cx3="http://schemas.microsoft.com/office/drawing/2016/5/9/chartex" xmlns:cx4="http://schemas.microsoft.com/office/drawing/2016/5/10/chartex" xmlns:cx5="http://schemas.microsoft.com/office/drawing/2016/5/11/chartex" xmlns:cx6="http://schemas.microsoft.com/office/drawing/2016/5/12/chartex" xmlns:cx7="http://schemas.microsoft.com/office/drawing/2016/5/13/chartex" xmlns:cx8="http://schemas.microsoft.com/office/drawing/2016/5/14/chartex" xmlns:mc="http://schemas.openxmlformats.org/markup-compatibility/2006" xmlns:aink="http://schemas.microsoft.com/office/drawing/2016/ink" xmlns:am3d="http://schemas.microsoft.com/office/drawing/2017/model3d" xmlns:o="urn:schemas-microsoft-com:office:office" xmlns:r="http://schemas.openxmlformats.org/officeDocument/2006/relationships" xmlns:m="http://schemas.openxmlformats.org/officeDocument/2006/math" xmlns:v="urn:schemas-microsoft-com:vml" xmlns:wp14="http://schemas.microsoft.com/office/word/2010/wordprocessingDrawing" xmlns:wp="http://schemas.openxmlformats.org/drawingml/2006/wordprocessingDrawing" xmlns:w10="urn:schemas-microsoft-com:office:word" xmlns:w="http://schemas.openxmlformats.org/wordprocessingml/2006/main" xmlns:w14="http://schemas.microsoft.com/office/word/2010/wordml" xmlns:w15="http://schemas.microsoft.com/office/word/2012/wordml" xmlns:w16cid="http://schemas.microsoft.com/office/word/2016/wordml/cid" xmlns:w16se="http://schemas.microsoft.com/office/word/2015/wordml/symex" xmlns:wpg="http://schemas.microsoft.com/office/word/2010/wordprocessingGroup" xmlns:wpi="http://schemas.microsoft.com/office/word/2010/wordprocessingInk" xmlns:wne="http://schemas.microsoft.com/office/word/2006/wordml" xmlns:wps="http://schemas.microsoft.com/office/word/2010/wordprocessingShape" mc:Ignorable="w14 w15 w16se w16cid wp14">
+  <w:abstractNum w:abstractNumId="0" w15:restartNumberingAfterBreak="0">
     <w:nsid w:val="FFFFFFFB"/>
     <w:multiLevelType w:val="multilevel"/>
     <w:tmpl w:val="20FA7622"/>
@@ -6413,7 +6786,7 @@
       <w:lvlJc w:val="left"/>
     </w:lvl>
   </w:abstractNum>
-  <w:abstractNum w:abstractNumId="1">
+  <w:abstractNum w:abstractNumId="1" w15:restartNumberingAfterBreak="0">
     <w:nsid w:val="FFFFFFFE"/>
     <w:multiLevelType w:val="singleLevel"/>
     <w:tmpl w:val="FFFFFFFF"/>
@@ -6423,7 +6796,7 @@
       <w:lvlJc w:val="left"/>
     </w:lvl>
   </w:abstractNum>
-  <w:abstractNum w:abstractNumId="2">
+  <w:abstractNum w:abstractNumId="2" w15:restartNumberingAfterBreak="0">
     <w:nsid w:val="00224753"/>
     <w:multiLevelType w:val="singleLevel"/>
     <w:tmpl w:val="04090001"/>
@@ -6443,7 +6816,7 @@
       </w:rPr>
     </w:lvl>
   </w:abstractNum>
-  <w:abstractNum w:abstractNumId="3">
+  <w:abstractNum w:abstractNumId="3" w15:restartNumberingAfterBreak="0">
     <w:nsid w:val="039A4A23"/>
     <w:multiLevelType w:val="hybridMultilevel"/>
     <w:tmpl w:val="EE920098"/>
@@ -6529,7 +6902,7 @@
       </w:pPr>
     </w:lvl>
   </w:abstractNum>
-  <w:abstractNum w:abstractNumId="4">
+  <w:abstractNum w:abstractNumId="4" w15:restartNumberingAfterBreak="0">
     <w:nsid w:val="0A117094"/>
     <w:multiLevelType w:val="singleLevel"/>
     <w:tmpl w:val="04090001"/>
@@ -6549,7 +6922,7 @@
       </w:rPr>
     </w:lvl>
   </w:abstractNum>
-  <w:abstractNum w:abstractNumId="5">
+  <w:abstractNum w:abstractNumId="5" w15:restartNumberingAfterBreak="0">
     <w:nsid w:val="0EE51B46"/>
     <w:multiLevelType w:val="hybridMultilevel"/>
     <w:tmpl w:val="14A8CA2E"/>
@@ -6662,7 +7035,7 @@
       </w:pPr>
     </w:lvl>
   </w:abstractNum>
-  <w:abstractNum w:abstractNumId="6">
+  <w:abstractNum w:abstractNumId="6" w15:restartNumberingAfterBreak="0">
     <w:nsid w:val="108D1DC9"/>
     <w:multiLevelType w:val="hybridMultilevel"/>
     <w:tmpl w:val="B06CCA4C"/>
@@ -6748,7 +7121,7 @@
       </w:pPr>
     </w:lvl>
   </w:abstractNum>
-  <w:abstractNum w:abstractNumId="7">
+  <w:abstractNum w:abstractNumId="7" w15:restartNumberingAfterBreak="0">
     <w:nsid w:val="17CB6DC4"/>
     <w:multiLevelType w:val="singleLevel"/>
     <w:tmpl w:val="04090001"/>
@@ -6768,7 +7141,7 @@
       </w:rPr>
     </w:lvl>
   </w:abstractNum>
-  <w:abstractNum w:abstractNumId="8">
+  <w:abstractNum w:abstractNumId="8" w15:restartNumberingAfterBreak="0">
     <w:nsid w:val="1E71141D"/>
     <w:multiLevelType w:val="multilevel"/>
     <w:tmpl w:val="B9A6AD80"/>
@@ -6908,7 +7281,7 @@
       </w:rPr>
     </w:lvl>
   </w:abstractNum>
-  <w:abstractNum w:abstractNumId="9">
+  <w:abstractNum w:abstractNumId="9" w15:restartNumberingAfterBreak="0">
     <w:nsid w:val="1F437A8B"/>
     <w:multiLevelType w:val="multilevel"/>
     <w:tmpl w:val="EFAE96A8"/>
@@ -7022,7 +7395,7 @@
       </w:pPr>
     </w:lvl>
   </w:abstractNum>
-  <w:abstractNum w:abstractNumId="10">
+  <w:abstractNum w:abstractNumId="10" w15:restartNumberingAfterBreak="0">
     <w:nsid w:val="22443AC4"/>
     <w:multiLevelType w:val="singleLevel"/>
     <w:tmpl w:val="04090001"/>
@@ -7042,7 +7415,7 @@
       </w:rPr>
     </w:lvl>
   </w:abstractNum>
-  <w:abstractNum w:abstractNumId="11">
+  <w:abstractNum w:abstractNumId="11" w15:restartNumberingAfterBreak="0">
     <w:nsid w:val="25100F3A"/>
     <w:multiLevelType w:val="multilevel"/>
     <w:tmpl w:val="14A8CA2E"/>
@@ -7155,7 +7528,7 @@
       </w:pPr>
     </w:lvl>
   </w:abstractNum>
-  <w:abstractNum w:abstractNumId="12">
+  <w:abstractNum w:abstractNumId="12" w15:restartNumberingAfterBreak="0">
     <w:nsid w:val="2D4B634E"/>
     <w:multiLevelType w:val="singleLevel"/>
     <w:tmpl w:val="04090001"/>
@@ -7175,7 +7548,7 @@
       </w:rPr>
     </w:lvl>
   </w:abstractNum>
-  <w:abstractNum w:abstractNumId="13">
+  <w:abstractNum w:abstractNumId="13" w15:restartNumberingAfterBreak="0">
     <w:nsid w:val="31DD2C45"/>
     <w:multiLevelType w:val="singleLevel"/>
     <w:tmpl w:val="04090001"/>
@@ -7195,7 +7568,7 @@
       </w:rPr>
     </w:lvl>
   </w:abstractNum>
-  <w:abstractNum w:abstractNumId="14">
+  <w:abstractNum w:abstractNumId="14" w15:restartNumberingAfterBreak="0">
     <w:nsid w:val="323A11D6"/>
     <w:multiLevelType w:val="hybridMultilevel"/>
     <w:tmpl w:val="C090D7D2"/>
@@ -7281,7 +7654,7 @@
       </w:pPr>
     </w:lvl>
   </w:abstractNum>
-  <w:abstractNum w:abstractNumId="15">
+  <w:abstractNum w:abstractNumId="15" w15:restartNumberingAfterBreak="0">
     <w:nsid w:val="32982B51"/>
     <w:multiLevelType w:val="singleLevel"/>
     <w:tmpl w:val="04090001"/>
@@ -7301,7 +7674,7 @@
       </w:rPr>
     </w:lvl>
   </w:abstractNum>
-  <w:abstractNum w:abstractNumId="16">
+  <w:abstractNum w:abstractNumId="16" w15:restartNumberingAfterBreak="0">
     <w:nsid w:val="3375481C"/>
     <w:multiLevelType w:val="singleLevel"/>
     <w:tmpl w:val="E6747DA6"/>
@@ -7321,7 +7694,7 @@
       </w:rPr>
     </w:lvl>
   </w:abstractNum>
-  <w:abstractNum w:abstractNumId="17">
+  <w:abstractNum w:abstractNumId="17" w15:restartNumberingAfterBreak="0">
     <w:nsid w:val="369D5471"/>
     <w:multiLevelType w:val="singleLevel"/>
     <w:tmpl w:val="04090001"/>
@@ -7341,7 +7714,7 @@
       </w:rPr>
     </w:lvl>
   </w:abstractNum>
-  <w:abstractNum w:abstractNumId="18">
+  <w:abstractNum w:abstractNumId="18" w15:restartNumberingAfterBreak="0">
     <w:nsid w:val="408B6535"/>
     <w:multiLevelType w:val="hybridMultilevel"/>
     <w:tmpl w:val="C0EEFC06"/>
@@ -7454,7 +7827,7 @@
       </w:pPr>
     </w:lvl>
   </w:abstractNum>
-  <w:abstractNum w:abstractNumId="19">
+  <w:abstractNum w:abstractNumId="19" w15:restartNumberingAfterBreak="0">
     <w:nsid w:val="42B97F7B"/>
     <w:multiLevelType w:val="singleLevel"/>
     <w:tmpl w:val="04090001"/>
@@ -7474,7 +7847,7 @@
       </w:rPr>
     </w:lvl>
   </w:abstractNum>
-  <w:abstractNum w:abstractNumId="20">
+  <w:abstractNum w:abstractNumId="20" w15:restartNumberingAfterBreak="0">
     <w:nsid w:val="42D059CF"/>
     <w:multiLevelType w:val="hybridMultilevel"/>
     <w:tmpl w:val="91FE3C82"/>
@@ -7615,7 +7988,7 @@
       </w:rPr>
     </w:lvl>
   </w:abstractNum>
-  <w:abstractNum w:abstractNumId="21">
+  <w:abstractNum w:abstractNumId="21" w15:restartNumberingAfterBreak="0">
     <w:nsid w:val="43A308E4"/>
     <w:multiLevelType w:val="hybridMultilevel"/>
     <w:tmpl w:val="8D407328"/>
@@ -7755,7 +8128,7 @@
       </w:rPr>
     </w:lvl>
   </w:abstractNum>
-  <w:abstractNum w:abstractNumId="22">
+  <w:abstractNum w:abstractNumId="22" w15:restartNumberingAfterBreak="0">
     <w:nsid w:val="43CC33B3"/>
     <w:multiLevelType w:val="hybridMultilevel"/>
     <w:tmpl w:val="158630C4"/>
@@ -7895,7 +8268,7 @@
       </w:rPr>
     </w:lvl>
   </w:abstractNum>
-  <w:abstractNum w:abstractNumId="23">
+  <w:abstractNum w:abstractNumId="23" w15:restartNumberingAfterBreak="0">
     <w:nsid w:val="49E170D0"/>
     <w:multiLevelType w:val="singleLevel"/>
     <w:tmpl w:val="04090001"/>
@@ -7915,7 +8288,7 @@
       </w:rPr>
     </w:lvl>
   </w:abstractNum>
-  <w:abstractNum w:abstractNumId="24">
+  <w:abstractNum w:abstractNumId="24" w15:restartNumberingAfterBreak="0">
     <w:nsid w:val="4F094DAA"/>
     <w:multiLevelType w:val="multilevel"/>
     <w:tmpl w:val="158630C4"/>
@@ -8055,7 +8428,7 @@
       </w:rPr>
     </w:lvl>
   </w:abstractNum>
-  <w:abstractNum w:abstractNumId="25">
+  <w:abstractNum w:abstractNumId="25" w15:restartNumberingAfterBreak="0">
     <w:nsid w:val="4F64732B"/>
     <w:multiLevelType w:val="singleLevel"/>
     <w:tmpl w:val="04090001"/>
@@ -8075,7 +8448,7 @@
       </w:rPr>
     </w:lvl>
   </w:abstractNum>
-  <w:abstractNum w:abstractNumId="26">
+  <w:abstractNum w:abstractNumId="26" w15:restartNumberingAfterBreak="0">
     <w:nsid w:val="52C33F3E"/>
     <w:multiLevelType w:val="hybridMultilevel"/>
     <w:tmpl w:val="B9A6AD80"/>
@@ -8215,7 +8588,7 @@
       </w:rPr>
     </w:lvl>
   </w:abstractNum>
-  <w:abstractNum w:abstractNumId="27">
+  <w:abstractNum w:abstractNumId="27" w15:restartNumberingAfterBreak="0">
     <w:nsid w:val="52DF734E"/>
     <w:multiLevelType w:val="singleLevel"/>
     <w:tmpl w:val="04090001"/>
@@ -8235,7 +8608,7 @@
       </w:rPr>
     </w:lvl>
   </w:abstractNum>
-  <w:abstractNum w:abstractNumId="28">
+  <w:abstractNum w:abstractNumId="28" w15:restartNumberingAfterBreak="0">
     <w:nsid w:val="567642C0"/>
     <w:multiLevelType w:val="hybridMultilevel"/>
     <w:tmpl w:val="FEC69B34"/>
@@ -8375,7 +8748,7 @@
       </w:rPr>
     </w:lvl>
   </w:abstractNum>
-  <w:abstractNum w:abstractNumId="29">
+  <w:abstractNum w:abstractNumId="29" w15:restartNumberingAfterBreak="0">
     <w:nsid w:val="5ADA38A2"/>
     <w:multiLevelType w:val="hybridMultilevel"/>
     <w:tmpl w:val="C7FED582"/>
@@ -8515,7 +8888,7 @@
       </w:rPr>
     </w:lvl>
   </w:abstractNum>
-  <w:abstractNum w:abstractNumId="30">
+  <w:abstractNum w:abstractNumId="30" w15:restartNumberingAfterBreak="0">
     <w:nsid w:val="5FD956DB"/>
     <w:multiLevelType w:val="hybridMultilevel"/>
     <w:tmpl w:val="AE465262"/>
@@ -8655,7 +9028,7 @@
       </w:rPr>
     </w:lvl>
   </w:abstractNum>
-  <w:abstractNum w:abstractNumId="31">
+  <w:abstractNum w:abstractNumId="31" w15:restartNumberingAfterBreak="0">
     <w:nsid w:val="6CB52233"/>
     <w:multiLevelType w:val="multilevel"/>
     <w:tmpl w:val="C0EEFC06"/>
@@ -8768,7 +9141,7 @@
       </w:pPr>
     </w:lvl>
   </w:abstractNum>
-  <w:abstractNum w:abstractNumId="32">
+  <w:abstractNum w:abstractNumId="32" w15:restartNumberingAfterBreak="0">
     <w:nsid w:val="6CF125AE"/>
     <w:multiLevelType w:val="hybridMultilevel"/>
     <w:tmpl w:val="6FFCAA48"/>
@@ -8908,7 +9281,7 @@
       </w:rPr>
     </w:lvl>
   </w:abstractNum>
-  <w:abstractNum w:abstractNumId="33">
+  <w:abstractNum w:abstractNumId="33" w15:restartNumberingAfterBreak="0">
     <w:nsid w:val="6D2F7D46"/>
     <w:multiLevelType w:val="singleLevel"/>
     <w:tmpl w:val="04090001"/>
@@ -8928,7 +9301,7 @@
       </w:rPr>
     </w:lvl>
   </w:abstractNum>
-  <w:abstractNum w:abstractNumId="34">
+  <w:abstractNum w:abstractNumId="34" w15:restartNumberingAfterBreak="0">
     <w:nsid w:val="71F21F2A"/>
     <w:multiLevelType w:val="singleLevel"/>
     <w:tmpl w:val="04090001"/>
@@ -8948,7 +9321,7 @@
       </w:rPr>
     </w:lvl>
   </w:abstractNum>
-  <w:abstractNum w:abstractNumId="35">
+  <w:abstractNum w:abstractNumId="35" w15:restartNumberingAfterBreak="0">
     <w:nsid w:val="743601FB"/>
     <w:multiLevelType w:val="singleLevel"/>
     <w:tmpl w:val="04090001"/>
@@ -8968,7 +9341,7 @@
       </w:rPr>
     </w:lvl>
   </w:abstractNum>
-  <w:abstractNum w:abstractNumId="36">
+  <w:abstractNum w:abstractNumId="36" w15:restartNumberingAfterBreak="0">
     <w:nsid w:val="756150CA"/>
     <w:multiLevelType w:val="singleLevel"/>
     <w:tmpl w:val="04090001"/>
@@ -8988,7 +9361,7 @@
       </w:rPr>
     </w:lvl>
   </w:abstractNum>
-  <w:abstractNum w:abstractNumId="37">
+  <w:abstractNum w:abstractNumId="37" w15:restartNumberingAfterBreak="0">
     <w:nsid w:val="7BE434D7"/>
     <w:multiLevelType w:val="singleLevel"/>
     <w:tmpl w:val="04090001"/>
@@ -9197,7 +9570,7 @@
 </file>
 
 <file path=word/styles.xml><?xml version="1.0" encoding="utf-8"?>
-<w:styles xmlns:mc="http://schemas.openxmlformats.org/markup-compatibility/2006" xmlns:r="http://schemas.openxmlformats.org/officeDocument/2006/relationships" xmlns:w="http://schemas.openxmlformats.org/wordprocessingml/2006/main" xmlns:w14="http://schemas.microsoft.com/office/word/2010/wordml" xmlns:w15="http://schemas.microsoft.com/office/word/2012/wordml" mc:Ignorable="w14 w15">
+<w:styles xmlns:mc="http://schemas.openxmlformats.org/markup-compatibility/2006" xmlns:r="http://schemas.openxmlformats.org/officeDocument/2006/relationships" xmlns:w="http://schemas.openxmlformats.org/wordprocessingml/2006/main" xmlns:w14="http://schemas.microsoft.com/office/word/2010/wordml" xmlns:w15="http://schemas.microsoft.com/office/word/2012/wordml" xmlns:w16cid="http://schemas.microsoft.com/office/word/2016/wordml/cid" xmlns:w16se="http://schemas.microsoft.com/office/word/2015/wordml/symex" mc:Ignorable="w14 w15 w16se w16cid">
   <w:docDefaults>
     <w:rPrDefault>
       <w:rPr>
@@ -9207,7 +9580,7 @@
     </w:rPrDefault>
     <w:pPrDefault/>
   </w:docDefaults>
-  <w:latentStyles w:defLockedState="0" w:defUIPriority="99" w:defSemiHidden="0" w:defUnhideWhenUsed="0" w:defQFormat="0" w:count="380">
+  <w:latentStyles w:defLockedState="0" w:defUIPriority="99" w:defSemiHidden="0" w:defUnhideWhenUsed="0" w:defQFormat="0" w:count="375">
     <w:lsdException w:name="Normal" w:uiPriority="0" w:qFormat="1"/>
     <w:lsdException w:name="heading 1" w:uiPriority="9" w:qFormat="1"/>
     <w:lsdException w:name="heading 2" w:uiPriority="9" w:qFormat="1"/>
@@ -9364,15 +9737,6 @@
     <w:lsdException w:name="Balloon Text" w:semiHidden="1" w:unhideWhenUsed="1"/>
     <w:lsdException w:name="Table Grid" w:uiPriority="39"/>
     <w:lsdException w:name="Table Theme" w:semiHidden="1" w:unhideWhenUsed="1"/>
-    <w:lsdException w:name="Note Level 1" w:semiHidden="1" w:unhideWhenUsed="1"/>
-    <w:lsdException w:name="Note Level 2" w:semiHidden="1" w:unhideWhenUsed="1"/>
-    <w:lsdException w:name="Note Level 3" w:semiHidden="1" w:unhideWhenUsed="1"/>
-    <w:lsdException w:name="Note Level 4" w:semiHidden="1" w:unhideWhenUsed="1"/>
-    <w:lsdException w:name="Note Level 5" w:semiHidden="1" w:unhideWhenUsed="1"/>
-    <w:lsdException w:name="Note Level 6" w:semiHidden="1" w:unhideWhenUsed="1"/>
-    <w:lsdException w:name="Note Level 7" w:semiHidden="1" w:unhideWhenUsed="1"/>
-    <w:lsdException w:name="Note Level 8" w:semiHidden="1" w:unhideWhenUsed="1"/>
-    <w:lsdException w:name="Note Level 9" w:semiHidden="1" w:unhideWhenUsed="1"/>
     <w:lsdException w:name="Placeholder Text" w:semiHidden="1"/>
     <w:lsdException w:name="No Spacing" w:uiPriority="1" w:qFormat="1"/>
     <w:lsdException w:name="Light Shading" w:uiPriority="60"/>
@@ -10335,7 +10699,6 @@
       <w:spacing w:line="240" w:lineRule="atLeast"/>
     </w:pPr>
     <w:tblPr>
-      <w:tblInd w:w="0" w:type="dxa"/>
       <w:tblBorders>
         <w:top w:val="single" w:sz="4" w:space="0" w:color="auto"/>
         <w:left w:val="single" w:sz="4" w:space="0" w:color="auto"/>
@@ -10344,13 +10707,17 @@
         <w:insideH w:val="single" w:sz="4" w:space="0" w:color="auto"/>
         <w:insideV w:val="single" w:sz="4" w:space="0" w:color="auto"/>
       </w:tblBorders>
-      <w:tblCellMar>
-        <w:top w:w="0" w:type="dxa"/>
-        <w:left w:w="108" w:type="dxa"/>
-        <w:bottom w:w="0" w:type="dxa"/>
-        <w:right w:w="108" w:type="dxa"/>
-      </w:tblCellMar>
     </w:tblPr>
+  </w:style>
+  <w:style w:type="character" w:styleId="UnresolvedMention">
+    <w:name w:val="Unresolved Mention"/>
+    <w:basedOn w:val="DefaultParagraphFont"/>
+    <w:uiPriority w:val="99"/>
+    <w:rsid w:val="0070505B"/>
+    <w:rPr>
+      <w:color w:val="808080"/>
+      <w:shd w:val="clear" w:color="auto" w:fill="E6E6E6"/>
+    </w:rPr>
   </w:style>
 </w:styles>
 </file>

</xml_diff>

<commit_message>
Updated Iteration 1 Plan
Have updated work items on Iteration Plan during meeting on 22/3/18
</commit_message>
<xml_diff>
--- a/Documentation/Iteration Plan 1.docx
+++ b/Documentation/Iteration Plan 1.docx
@@ -1,6 +1,6 @@
 
 <file path=word/document.xml><?xml version="1.0" encoding="utf-8"?>
-<w:document xmlns:wpc="http://schemas.microsoft.com/office/word/2010/wordprocessingCanvas" xmlns:cx="http://schemas.microsoft.com/office/drawing/2014/chartex" xmlns:cx1="http://schemas.microsoft.com/office/drawing/2015/9/8/chartex" xmlns:cx2="http://schemas.microsoft.com/office/drawing/2015/10/21/chartex" xmlns:cx3="http://schemas.microsoft.com/office/drawing/2016/5/9/chartex" xmlns:cx4="http://schemas.microsoft.com/office/drawing/2016/5/10/chartex" xmlns:cx5="http://schemas.microsoft.com/office/drawing/2016/5/11/chartex" xmlns:cx6="http://schemas.microsoft.com/office/drawing/2016/5/12/chartex" xmlns:cx7="http://schemas.microsoft.com/office/drawing/2016/5/13/chartex" xmlns:cx8="http://schemas.microsoft.com/office/drawing/2016/5/14/chartex" xmlns:mc="http://schemas.openxmlformats.org/markup-compatibility/2006" xmlns:aink="http://schemas.microsoft.com/office/drawing/2016/ink" xmlns:am3d="http://schemas.microsoft.com/office/drawing/2017/model3d" xmlns:o="urn:schemas-microsoft-com:office:office" xmlns:r="http://schemas.openxmlformats.org/officeDocument/2006/relationships" xmlns:m="http://schemas.openxmlformats.org/officeDocument/2006/math" xmlns:v="urn:schemas-microsoft-com:vml" xmlns:wp14="http://schemas.microsoft.com/office/word/2010/wordprocessingDrawing" xmlns:wp="http://schemas.openxmlformats.org/drawingml/2006/wordprocessingDrawing" xmlns:w10="urn:schemas-microsoft-com:office:word" xmlns:w="http://schemas.openxmlformats.org/wordprocessingml/2006/main" xmlns:w14="http://schemas.microsoft.com/office/word/2010/wordml" xmlns:w15="http://schemas.microsoft.com/office/word/2012/wordml" xmlns:w16cid="http://schemas.microsoft.com/office/word/2016/wordml/cid" xmlns:w16se="http://schemas.microsoft.com/office/word/2015/wordml/symex" xmlns:wpg="http://schemas.microsoft.com/office/word/2010/wordprocessingGroup" xmlns:wpi="http://schemas.microsoft.com/office/word/2010/wordprocessingInk" xmlns:wne="http://schemas.microsoft.com/office/word/2006/wordml" xmlns:wps="http://schemas.microsoft.com/office/word/2010/wordprocessingShape" mc:Ignorable="w14 w15 w16se w16cid wp14">
+<w:document xmlns:wpc="http://schemas.microsoft.com/office/word/2010/wordprocessingCanvas" xmlns:mo="http://schemas.microsoft.com/office/mac/office/2008/main" xmlns:mc="http://schemas.openxmlformats.org/markup-compatibility/2006" xmlns:mv="urn:schemas-microsoft-com:mac:vml" xmlns:o="urn:schemas-microsoft-com:office:office" xmlns:r="http://schemas.openxmlformats.org/officeDocument/2006/relationships" xmlns:m="http://schemas.openxmlformats.org/officeDocument/2006/math" xmlns:v="urn:schemas-microsoft-com:vml" xmlns:wp14="http://schemas.microsoft.com/office/word/2010/wordprocessingDrawing" xmlns:wp="http://schemas.openxmlformats.org/drawingml/2006/wordprocessingDrawing" xmlns:w10="urn:schemas-microsoft-com:office:word" xmlns:w="http://schemas.openxmlformats.org/wordprocessingml/2006/main" xmlns:w14="http://schemas.microsoft.com/office/word/2010/wordml" xmlns:w15="http://schemas.microsoft.com/office/word/2012/wordml" xmlns:wpg="http://schemas.microsoft.com/office/word/2010/wordprocessingGroup" xmlns:wpi="http://schemas.microsoft.com/office/word/2010/wordprocessingInk" xmlns:wne="http://schemas.microsoft.com/office/word/2006/wordml" xmlns:wps="http://schemas.microsoft.com/office/word/2010/wordprocessingShape" mc:Ignorable="w14 w15 wp14">
   <w:body>
     <w:p>
       <w:pPr>
@@ -14,11 +14,21 @@
       <w:pPr>
         <w:pStyle w:val="Title"/>
       </w:pPr>
-      <w:fldSimple w:instr=" TITLE  \* MERGEFORMAT ">
-        <w:r>
-          <w:t>Iteration Plan</w:t>
-        </w:r>
-      </w:fldSimple>
+      <w:r>
+        <w:fldChar w:fldCharType="begin"/>
+      </w:r>
+      <w:r>
+        <w:instrText xml:space="preserve"> TITLE  \* MERGEFORMAT </w:instrText>
+      </w:r>
+      <w:r>
+        <w:fldChar w:fldCharType="separate"/>
+      </w:r>
+      <w:r>
+        <w:t>Iteration Plan</w:t>
+      </w:r>
+      <w:r>
+        <w:fldChar w:fldCharType="end"/>
+      </w:r>
       <w:r>
         <w:t xml:space="preserve"> 1</w:t>
       </w:r>
@@ -285,13 +295,8 @@
       <w:r>
         <w:t xml:space="preserve">your assigned </w:t>
       </w:r>
-      <w:proofErr w:type="gramStart"/>
-      <w:r>
-        <w:t>high level</w:t>
-      </w:r>
-      <w:proofErr w:type="gramEnd"/>
-      <w:r>
-        <w:t xml:space="preserve"> task</w:t>
+      <w:r>
+        <w:t>high level task</w:t>
       </w:r>
     </w:p>
     <w:p>
@@ -303,15 +308,7 @@
         </w:numPr>
       </w:pPr>
       <w:r>
-        <w:t xml:space="preserve">Complete your assigned </w:t>
-      </w:r>
-      <w:proofErr w:type="gramStart"/>
-      <w:r>
-        <w:t>low level</w:t>
-      </w:r>
-      <w:proofErr w:type="gramEnd"/>
-      <w:r>
-        <w:t xml:space="preserve"> task</w:t>
+        <w:t>Complete your assigned low level task</w:t>
       </w:r>
     </w:p>
     <w:p>
@@ -340,13 +337,8 @@
         <w:t>Complete your assigned</w:t>
       </w:r>
       <w:r>
-        <w:t xml:space="preserve"> </w:t>
-      </w:r>
-      <w:proofErr w:type="gramStart"/>
-      <w:r>
-        <w:t>high level</w:t>
-      </w:r>
-      <w:proofErr w:type="gramEnd"/>
+        <w:t xml:space="preserve"> high level</w:t>
+      </w:r>
       <w:r>
         <w:t xml:space="preserve"> task</w:t>
       </w:r>
@@ -372,15 +364,7 @@
         </w:numPr>
       </w:pPr>
       <w:r>
-        <w:t xml:space="preserve">Complete your assigned </w:t>
-      </w:r>
-      <w:proofErr w:type="gramStart"/>
-      <w:r>
-        <w:t>low level</w:t>
-      </w:r>
-      <w:proofErr w:type="gramEnd"/>
-      <w:r>
-        <w:t xml:space="preserve"> task</w:t>
+        <w:t>Complete your assigned low level task</w:t>
       </w:r>
     </w:p>
     <w:p>
@@ -1476,18 +1460,20 @@
               <w:jc w:val="center"/>
               <w:rPr>
                 <w:rFonts w:ascii="Arial" w:hAnsi="Arial" w:cs="Arial"/>
-                <w:color w:val="FF0000"/>
-                <w:lang w:eastAsia="ja-JP"/>
-              </w:rPr>
-            </w:pPr>
-            <w:r>
-              <w:rPr>
-                <w:rFonts w:ascii="Arial" w:hAnsi="Arial" w:cs="Arial"/>
-                <w:color w:val="FF0000"/>
-                <w:lang w:eastAsia="ja-JP"/>
-              </w:rPr>
-              <w:t>Started</w:t>
-            </w:r>
+                <w:color w:val="00B050"/>
+                <w:lang w:eastAsia="ja-JP"/>
+              </w:rPr>
+            </w:pPr>
+            <w:hyperlink r:id="rId9" w:history="1">
+              <w:r>
+                <w:rPr>
+                  <w:rStyle w:val="Hyperlink"/>
+                  <w:rFonts w:ascii="Arial" w:hAnsi="Arial" w:cs="Arial"/>
+                  <w:lang w:eastAsia="ja-JP"/>
+                </w:rPr>
+                <w:t>Complete</w:t>
+              </w:r>
+            </w:hyperlink>
           </w:p>
           <w:p>
             <w:pPr>
@@ -1575,7 +1561,7 @@
                 <w:rFonts w:ascii="Arial" w:hAnsi="Arial" w:cs="Arial"/>
                 <w:lang w:eastAsia="ja-JP"/>
               </w:rPr>
-              <w:t>2</w:t>
+              <w:t>4</w:t>
             </w:r>
           </w:p>
           <w:p>
@@ -1608,7 +1594,7 @@
                 <w:rFonts w:ascii="Arial" w:hAnsi="Arial" w:cs="Arial"/>
                 <w:lang w:eastAsia="ja-JP"/>
               </w:rPr>
-              <w:t>2</w:t>
+              <w:t>0</w:t>
             </w:r>
           </w:p>
           <w:p>
@@ -1723,7 +1709,7 @@
                 <w:color w:val="FF0000"/>
                 <w:lang w:eastAsia="ja-JP"/>
               </w:rPr>
-              <w:t>Started</w:t>
+              <w:t>In Progress</w:t>
             </w:r>
           </w:p>
         </w:tc>
@@ -1793,7 +1779,7 @@
                 <w:rFonts w:ascii="Arial" w:hAnsi="Arial" w:cs="Arial"/>
                 <w:lang w:eastAsia="ja-JP"/>
               </w:rPr>
-              <w:t>1</w:t>
+              <w:t>3.5</w:t>
             </w:r>
           </w:p>
         </w:tc>
@@ -1817,7 +1803,7 @@
                 <w:rFonts w:ascii="Arial" w:hAnsi="Arial" w:cs="Arial"/>
                 <w:lang w:eastAsia="ja-JP"/>
               </w:rPr>
-              <w:t>3</w:t>
+              <w:t>0.5</w:t>
             </w:r>
           </w:p>
         </w:tc>
@@ -1892,21 +1878,12 @@
                 <w:lang w:eastAsia="ja-JP"/>
               </w:rPr>
             </w:pPr>
-            <w:proofErr w:type="spellStart"/>
-            <w:r>
-              <w:rPr>
-                <w:rFonts w:ascii="Arial" w:hAnsi="Arial" w:cs="Arial"/>
-                <w:lang w:eastAsia="ja-JP"/>
-              </w:rPr>
-              <w:t>Charnes</w:t>
-            </w:r>
-            <w:proofErr w:type="spellEnd"/>
-            <w:r>
-              <w:rPr>
-                <w:rFonts w:ascii="Arial" w:hAnsi="Arial" w:cs="Arial"/>
-                <w:lang w:eastAsia="ja-JP"/>
-              </w:rPr>
-              <w:t xml:space="preserve"> submit first draft to version control (17/3/18)</w:t>
+            <w:r>
+              <w:rPr>
+                <w:rFonts w:ascii="Arial" w:hAnsi="Arial" w:cs="Arial"/>
+                <w:lang w:eastAsia="ja-JP"/>
+              </w:rPr>
+              <w:t>Charnes submit first draft to version control (17/3/18)</w:t>
             </w:r>
           </w:p>
         </w:tc>
@@ -1922,18 +1899,30 @@
               <w:jc w:val="center"/>
               <w:rPr>
                 <w:rFonts w:ascii="Arial" w:hAnsi="Arial" w:cs="Arial"/>
+                <w:color w:val="00B050"/>
+                <w:lang w:eastAsia="ja-JP"/>
+              </w:rPr>
+            </w:pPr>
+            <w:hyperlink r:id="rId10" w:history="1">
+              <w:r>
+                <w:rPr>
+                  <w:rStyle w:val="Hyperlink"/>
+                  <w:rFonts w:ascii="Arial" w:hAnsi="Arial" w:cs="Arial"/>
+                  <w:lang w:eastAsia="ja-JP"/>
+                </w:rPr>
+                <w:t>Complete</w:t>
+              </w:r>
+            </w:hyperlink>
+          </w:p>
+          <w:p>
+            <w:pPr>
+              <w:jc w:val="center"/>
+              <w:rPr>
+                <w:rFonts w:ascii="Arial" w:hAnsi="Arial" w:cs="Arial"/>
                 <w:color w:val="FF0000"/>
                 <w:lang w:eastAsia="ja-JP"/>
               </w:rPr>
             </w:pPr>
-            <w:r>
-              <w:rPr>
-                <w:rFonts w:ascii="Arial" w:hAnsi="Arial" w:cs="Arial"/>
-                <w:color w:val="FF0000"/>
-                <w:lang w:eastAsia="ja-JP"/>
-              </w:rPr>
-              <w:t>Started</w:t>
-            </w:r>
           </w:p>
         </w:tc>
         <w:tc>
@@ -1951,7 +1940,6 @@
                 <w:lang w:eastAsia="ja-JP"/>
               </w:rPr>
             </w:pPr>
-            <w:proofErr w:type="spellStart"/>
             <w:r>
               <w:rPr>
                 <w:rFonts w:ascii="Arial" w:hAnsi="Arial" w:cs="Arial"/>
@@ -1959,7 +1947,6 @@
               </w:rPr>
               <w:t>Charnes</w:t>
             </w:r>
-            <w:proofErr w:type="spellEnd"/>
           </w:p>
         </w:tc>
         <w:tc>
@@ -2004,7 +1991,7 @@
                 <w:rFonts w:ascii="Arial" w:hAnsi="Arial" w:cs="Arial"/>
                 <w:lang w:eastAsia="ja-JP"/>
               </w:rPr>
-              <w:t>3</w:t>
+              <w:t>4</w:t>
             </w:r>
           </w:p>
         </w:tc>
@@ -2028,7 +2015,7 @@
                 <w:rFonts w:ascii="Arial" w:hAnsi="Arial" w:cs="Arial"/>
                 <w:lang w:eastAsia="ja-JP"/>
               </w:rPr>
-              <w:t>1</w:t>
+              <w:t>0</w:t>
             </w:r>
           </w:p>
         </w:tc>
@@ -2141,7 +2128,7 @@
                 <w:color w:val="FF0000"/>
                 <w:lang w:eastAsia="ja-JP"/>
               </w:rPr>
-              <w:t>Started</w:t>
+              <w:t>In Progress</w:t>
             </w:r>
           </w:p>
         </w:tc>
@@ -2211,7 +2198,7 @@
                 <w:rFonts w:ascii="Arial" w:hAnsi="Arial" w:cs="Arial"/>
                 <w:lang w:eastAsia="ja-JP"/>
               </w:rPr>
-              <w:t>2</w:t>
+              <w:t>3.5</w:t>
             </w:r>
           </w:p>
         </w:tc>
@@ -2235,7 +2222,7 @@
                 <w:rFonts w:ascii="Arial" w:hAnsi="Arial" w:cs="Arial"/>
                 <w:lang w:eastAsia="ja-JP"/>
               </w:rPr>
-              <w:t>2</w:t>
+              <w:t>0.5</w:t>
             </w:r>
           </w:p>
         </w:tc>
@@ -2317,21 +2304,12 @@
                 <w:lang w:eastAsia="ja-JP"/>
               </w:rPr>
             </w:pPr>
-            <w:proofErr w:type="spellStart"/>
-            <w:r>
-              <w:rPr>
-                <w:rFonts w:ascii="Arial" w:hAnsi="Arial" w:cs="Arial"/>
-                <w:lang w:eastAsia="ja-JP"/>
-              </w:rPr>
-              <w:t>Charnes</w:t>
-            </w:r>
-            <w:proofErr w:type="spellEnd"/>
-            <w:r>
-              <w:rPr>
-                <w:rFonts w:ascii="Arial" w:hAnsi="Arial" w:cs="Arial"/>
-                <w:lang w:eastAsia="ja-JP"/>
-              </w:rPr>
-              <w:t xml:space="preserve"> to review Collins Vision draft (22/3/18)</w:t>
+            <w:r>
+              <w:rPr>
+                <w:rFonts w:ascii="Arial" w:hAnsi="Arial" w:cs="Arial"/>
+                <w:lang w:eastAsia="ja-JP"/>
+              </w:rPr>
+              <w:t>Charnes to review Collins Vision draft (22/3/18)</w:t>
             </w:r>
           </w:p>
         </w:tc>
@@ -2347,18 +2325,30 @@
               <w:jc w:val="center"/>
               <w:rPr>
                 <w:rFonts w:ascii="Arial" w:hAnsi="Arial" w:cs="Arial"/>
+                <w:color w:val="00B050"/>
+                <w:lang w:eastAsia="ja-JP"/>
+              </w:rPr>
+            </w:pPr>
+            <w:hyperlink r:id="rId11" w:history="1">
+              <w:r>
+                <w:rPr>
+                  <w:rStyle w:val="Hyperlink"/>
+                  <w:rFonts w:ascii="Arial" w:hAnsi="Arial" w:cs="Arial"/>
+                  <w:lang w:eastAsia="ja-JP"/>
+                </w:rPr>
+                <w:t>Complete</w:t>
+              </w:r>
+            </w:hyperlink>
+          </w:p>
+          <w:p>
+            <w:pPr>
+              <w:jc w:val="center"/>
+              <w:rPr>
+                <w:rFonts w:ascii="Arial" w:hAnsi="Arial" w:cs="Arial"/>
                 <w:color w:val="FF0000"/>
                 <w:lang w:eastAsia="ja-JP"/>
               </w:rPr>
             </w:pPr>
-            <w:r>
-              <w:rPr>
-                <w:rFonts w:ascii="Arial" w:hAnsi="Arial" w:cs="Arial"/>
-                <w:color w:val="FF0000"/>
-                <w:lang w:eastAsia="ja-JP"/>
-              </w:rPr>
-              <w:t>Not Started</w:t>
-            </w:r>
           </w:p>
         </w:tc>
         <w:tc>
@@ -2376,7 +2366,6 @@
                 <w:lang w:eastAsia="ja-JP"/>
               </w:rPr>
             </w:pPr>
-            <w:proofErr w:type="spellStart"/>
             <w:r>
               <w:rPr>
                 <w:rFonts w:ascii="Arial" w:hAnsi="Arial" w:cs="Arial"/>
@@ -2384,7 +2373,6 @@
               </w:rPr>
               <w:t>Charnes</w:t>
             </w:r>
-            <w:proofErr w:type="spellEnd"/>
           </w:p>
         </w:tc>
         <w:tc>
@@ -2438,7 +2426,7 @@
                 <w:rFonts w:ascii="Arial" w:hAnsi="Arial" w:cs="Arial"/>
                 <w:lang w:eastAsia="ja-JP"/>
               </w:rPr>
-              <w:t>0</w:t>
+              <w:t>1</w:t>
             </w:r>
           </w:p>
           <w:p>
@@ -2567,23 +2555,7 @@
                 <w:rFonts w:ascii="Arial" w:hAnsi="Arial" w:cs="Arial"/>
                 <w:lang w:eastAsia="ja-JP"/>
               </w:rPr>
-              <w:t xml:space="preserve">Aaron to review </w:t>
-            </w:r>
-            <w:proofErr w:type="spellStart"/>
-            <w:r>
-              <w:rPr>
-                <w:rFonts w:ascii="Arial" w:hAnsi="Arial" w:cs="Arial"/>
-                <w:lang w:eastAsia="ja-JP"/>
-              </w:rPr>
-              <w:t>Charnes</w:t>
-            </w:r>
-            <w:proofErr w:type="spellEnd"/>
-            <w:r>
-              <w:rPr>
-                <w:rFonts w:ascii="Arial" w:hAnsi="Arial" w:cs="Arial"/>
-                <w:lang w:eastAsia="ja-JP"/>
-              </w:rPr>
-              <w:t xml:space="preserve"> Technical Competency draft (22/3/18)</w:t>
+              <w:t>Aaron to review Charnes Technical Competency draft (22/3/18)</w:t>
             </w:r>
           </w:p>
         </w:tc>
@@ -2599,18 +2571,30 @@
               <w:jc w:val="center"/>
               <w:rPr>
                 <w:rFonts w:ascii="Arial" w:hAnsi="Arial" w:cs="Arial"/>
+                <w:color w:val="00B050"/>
+                <w:lang w:eastAsia="ja-JP"/>
+              </w:rPr>
+            </w:pPr>
+            <w:hyperlink r:id="rId12" w:history="1">
+              <w:r>
+                <w:rPr>
+                  <w:rStyle w:val="Hyperlink"/>
+                  <w:rFonts w:ascii="Arial" w:hAnsi="Arial" w:cs="Arial"/>
+                  <w:lang w:eastAsia="ja-JP"/>
+                </w:rPr>
+                <w:t>Complete</w:t>
+              </w:r>
+            </w:hyperlink>
+          </w:p>
+          <w:p>
+            <w:pPr>
+              <w:jc w:val="center"/>
+              <w:rPr>
+                <w:rFonts w:ascii="Arial" w:hAnsi="Arial" w:cs="Arial"/>
                 <w:color w:val="FF0000"/>
                 <w:lang w:eastAsia="ja-JP"/>
               </w:rPr>
             </w:pPr>
-            <w:r>
-              <w:rPr>
-                <w:rFonts w:ascii="Arial" w:hAnsi="Arial" w:cs="Arial"/>
-                <w:color w:val="FF0000"/>
-                <w:lang w:eastAsia="ja-JP"/>
-              </w:rPr>
-              <w:t>Not Started</w:t>
-            </w:r>
           </w:p>
         </w:tc>
         <w:tc>
@@ -2679,7 +2663,7 @@
                 <w:rFonts w:ascii="Arial" w:hAnsi="Arial" w:cs="Arial"/>
                 <w:lang w:eastAsia="ja-JP"/>
               </w:rPr>
-              <w:t>0</w:t>
+              <w:t>1</w:t>
             </w:r>
           </w:p>
         </w:tc>
@@ -2703,7 +2687,7 @@
                 <w:rFonts w:ascii="Arial" w:hAnsi="Arial" w:cs="Arial"/>
                 <w:lang w:eastAsia="ja-JP"/>
               </w:rPr>
-              <w:t>1</w:t>
+              <w:t>0</w:t>
             </w:r>
           </w:p>
         </w:tc>
@@ -2790,23 +2774,7 @@
                 <w:rFonts w:ascii="Arial" w:hAnsi="Arial" w:cs="Arial"/>
                 <w:lang w:eastAsia="ja-JP"/>
               </w:rPr>
-              <w:t xml:space="preserve">Collin to review </w:t>
-            </w:r>
-            <w:proofErr w:type="spellStart"/>
-            <w:r>
-              <w:rPr>
-                <w:rFonts w:ascii="Arial" w:hAnsi="Arial" w:cs="Arial"/>
-                <w:lang w:eastAsia="ja-JP"/>
-              </w:rPr>
-              <w:t>Michelles</w:t>
-            </w:r>
-            <w:proofErr w:type="spellEnd"/>
-            <w:r>
-              <w:rPr>
-                <w:rFonts w:ascii="Arial" w:hAnsi="Arial" w:cs="Arial"/>
-                <w:lang w:eastAsia="ja-JP"/>
-              </w:rPr>
-              <w:t xml:space="preserve"> Initial Requirement draft (22/3/18)</w:t>
+              <w:t>Collin to review Michelles Initial Requirement draft (22/3/18)</w:t>
             </w:r>
           </w:p>
         </w:tc>
@@ -2832,7 +2800,7 @@
                 <w:color w:val="FF0000"/>
                 <w:lang w:eastAsia="ja-JP"/>
               </w:rPr>
-              <w:t>Not Started</w:t>
+              <w:t>In Progress</w:t>
             </w:r>
           </w:p>
         </w:tc>
@@ -2902,7 +2870,7 @@
                 <w:rFonts w:ascii="Arial" w:hAnsi="Arial" w:cs="Arial"/>
                 <w:lang w:eastAsia="ja-JP"/>
               </w:rPr>
-              <w:t>0</w:t>
+              <w:t>0.5</w:t>
             </w:r>
           </w:p>
         </w:tc>
@@ -2926,7 +2894,7 @@
                 <w:rFonts w:ascii="Arial" w:hAnsi="Arial" w:cs="Arial"/>
                 <w:lang w:eastAsia="ja-JP"/>
               </w:rPr>
-              <w:t>1</w:t>
+              <w:t>0.5</w:t>
             </w:r>
           </w:p>
         </w:tc>
@@ -3039,7 +3007,7 @@
                 <w:color w:val="FF0000"/>
                 <w:lang w:eastAsia="ja-JP"/>
               </w:rPr>
-              <w:t>Not Started</w:t>
+              <w:t>In Progress</w:t>
             </w:r>
           </w:p>
         </w:tc>
@@ -3109,7 +3077,7 @@
                 <w:rFonts w:ascii="Arial" w:hAnsi="Arial" w:cs="Arial"/>
                 <w:lang w:eastAsia="ja-JP"/>
               </w:rPr>
-              <w:t>0</w:t>
+              <w:t>0.5</w:t>
             </w:r>
           </w:p>
         </w:tc>
@@ -3133,7 +3101,7 @@
                 <w:rFonts w:ascii="Arial" w:hAnsi="Arial" w:cs="Arial"/>
                 <w:lang w:eastAsia="ja-JP"/>
               </w:rPr>
-              <w:t>1</w:t>
+              <w:t>0.5</w:t>
             </w:r>
           </w:p>
         </w:tc>
@@ -3222,18 +3190,30 @@
               <w:jc w:val="center"/>
               <w:rPr>
                 <w:rFonts w:ascii="Arial" w:hAnsi="Arial" w:cs="Arial"/>
+                <w:color w:val="00B050"/>
+                <w:lang w:eastAsia="ja-JP"/>
+              </w:rPr>
+            </w:pPr>
+            <w:hyperlink r:id="rId13" w:history="1">
+              <w:r>
+                <w:rPr>
+                  <w:rStyle w:val="Hyperlink"/>
+                  <w:rFonts w:ascii="Arial" w:hAnsi="Arial" w:cs="Arial"/>
+                  <w:lang w:eastAsia="ja-JP"/>
+                </w:rPr>
+                <w:t>Complete</w:t>
+              </w:r>
+            </w:hyperlink>
+          </w:p>
+          <w:p>
+            <w:pPr>
+              <w:jc w:val="center"/>
+              <w:rPr>
+                <w:rFonts w:ascii="Arial" w:hAnsi="Arial" w:cs="Arial"/>
                 <w:color w:val="FF0000"/>
                 <w:lang w:eastAsia="ja-JP"/>
               </w:rPr>
             </w:pPr>
-            <w:r>
-              <w:rPr>
-                <w:rFonts w:ascii="Arial" w:hAnsi="Arial" w:cs="Arial"/>
-                <w:color w:val="FF0000"/>
-                <w:lang w:eastAsia="ja-JP"/>
-              </w:rPr>
-              <w:t>Not Started</w:t>
-            </w:r>
           </w:p>
         </w:tc>
         <w:tc>
@@ -3302,7 +3282,7 @@
                 <w:rFonts w:ascii="Arial" w:hAnsi="Arial" w:cs="Arial"/>
                 <w:lang w:eastAsia="ja-JP"/>
               </w:rPr>
-              <w:t>0</w:t>
+              <w:t>2</w:t>
             </w:r>
           </w:p>
         </w:tc>
@@ -3326,7 +3306,7 @@
                 <w:rFonts w:ascii="Arial" w:hAnsi="Arial" w:cs="Arial"/>
                 <w:lang w:eastAsia="ja-JP"/>
               </w:rPr>
-              <w:t>2</w:t>
+              <w:t>0</w:t>
             </w:r>
           </w:p>
         </w:tc>
@@ -3395,21 +3375,12 @@
                 <w:lang w:eastAsia="ja-JP"/>
               </w:rPr>
             </w:pPr>
-            <w:proofErr w:type="spellStart"/>
-            <w:r>
-              <w:rPr>
-                <w:rFonts w:ascii="Arial" w:hAnsi="Arial" w:cs="Arial"/>
-                <w:lang w:eastAsia="ja-JP"/>
-              </w:rPr>
-              <w:t>Charne</w:t>
-            </w:r>
-            <w:proofErr w:type="spellEnd"/>
-            <w:r>
-              <w:rPr>
-                <w:rFonts w:ascii="Arial" w:hAnsi="Arial" w:cs="Arial"/>
-                <w:lang w:eastAsia="ja-JP"/>
-              </w:rPr>
-              <w:t xml:space="preserve"> submit first draft to version control (24/3/18)</w:t>
+            <w:r>
+              <w:rPr>
+                <w:rFonts w:ascii="Arial" w:hAnsi="Arial" w:cs="Arial"/>
+                <w:lang w:eastAsia="ja-JP"/>
+              </w:rPr>
+              <w:t>Charne submit first draft to version control (24/3/18)</w:t>
             </w:r>
           </w:p>
         </w:tc>
@@ -3454,7 +3425,6 @@
                 <w:lang w:eastAsia="ja-JP"/>
               </w:rPr>
             </w:pPr>
-            <w:proofErr w:type="spellStart"/>
             <w:r>
               <w:rPr>
                 <w:rFonts w:ascii="Arial" w:hAnsi="Arial" w:cs="Arial"/>
@@ -3462,7 +3432,6 @@
               </w:rPr>
               <w:t>Charne</w:t>
             </w:r>
-            <w:proofErr w:type="spellEnd"/>
           </w:p>
         </w:tc>
         <w:tc>
@@ -3751,7 +3720,7 @@
                 <w:rFonts w:ascii="Arial" w:hAnsi="Arial" w:cs="Arial"/>
                 <w:lang w:eastAsia="ja-JP"/>
               </w:rPr>
-              <w:t>2.4</w:t>
+              <w:t>2.5</w:t>
             </w:r>
           </w:p>
         </w:tc>
@@ -3775,7 +3744,7 @@
                 <w:rFonts w:ascii="Arial" w:hAnsi="Arial" w:cs="Arial"/>
                 <w:lang w:eastAsia="ja-JP"/>
               </w:rPr>
-              <w:t>Requirement Model</w:t>
+              <w:t>Inception Phase Status</w:t>
             </w:r>
           </w:p>
         </w:tc>
@@ -3797,7 +3766,14 @@
                 <w:rFonts w:ascii="Arial" w:hAnsi="Arial" w:cs="Arial"/>
                 <w:lang w:eastAsia="ja-JP"/>
               </w:rPr>
-              <w:t>Collin submit first draft to version control (24/3/18)</w:t>
+              <w:t>Collin</w:t>
+            </w:r>
+            <w:r>
+              <w:rPr>
+                <w:rFonts w:ascii="Arial" w:hAnsi="Arial" w:cs="Arial"/>
+                <w:lang w:eastAsia="ja-JP"/>
+              </w:rPr>
+              <w:t xml:space="preserve"> submit first draft to version control (24/3/18)</w:t>
             </w:r>
           </w:p>
         </w:tc>
@@ -3849,210 +3825,6 @@
               </w:rPr>
               <w:t>Collin</w:t>
             </w:r>
-          </w:p>
-        </w:tc>
-        <w:tc>
-          <w:tcPr>
-            <w:tcW w:w="842" w:type="dxa"/>
-            <w:vAlign w:val="bottom"/>
-          </w:tcPr>
-          <w:p>
-            <w:pPr>
-              <w:jc w:val="center"/>
-              <w:rPr>
-                <w:rFonts w:ascii="Arial" w:hAnsi="Arial" w:cs="Arial"/>
-                <w:lang w:eastAsia="ja-JP"/>
-              </w:rPr>
-            </w:pPr>
-            <w:r>
-              <w:rPr>
-                <w:rFonts w:ascii="Arial" w:hAnsi="Arial" w:cs="Arial"/>
-                <w:lang w:eastAsia="ja-JP"/>
-              </w:rPr>
-              <w:t>2</w:t>
-            </w:r>
-          </w:p>
-        </w:tc>
-        <w:tc>
-          <w:tcPr>
-            <w:tcW w:w="900" w:type="dxa"/>
-            <w:shd w:val="clear" w:color="auto" w:fill="auto"/>
-            <w:noWrap/>
-            <w:vAlign w:val="bottom"/>
-          </w:tcPr>
-          <w:p>
-            <w:pPr>
-              <w:jc w:val="center"/>
-              <w:rPr>
-                <w:rFonts w:ascii="Arial" w:hAnsi="Arial" w:cs="Arial"/>
-                <w:lang w:eastAsia="ja-JP"/>
-              </w:rPr>
-            </w:pPr>
-            <w:r>
-              <w:rPr>
-                <w:rFonts w:ascii="Arial" w:hAnsi="Arial" w:cs="Arial"/>
-                <w:lang w:eastAsia="ja-JP"/>
-              </w:rPr>
-              <w:t>0</w:t>
-            </w:r>
-          </w:p>
-        </w:tc>
-        <w:tc>
-          <w:tcPr>
-            <w:tcW w:w="1136" w:type="dxa"/>
-            <w:shd w:val="clear" w:color="auto" w:fill="auto"/>
-            <w:noWrap/>
-            <w:vAlign w:val="bottom"/>
-          </w:tcPr>
-          <w:p>
-            <w:pPr>
-              <w:jc w:val="center"/>
-              <w:rPr>
-                <w:rFonts w:ascii="Arial" w:hAnsi="Arial" w:cs="Arial"/>
-                <w:lang w:eastAsia="ja-JP"/>
-              </w:rPr>
-            </w:pPr>
-            <w:r>
-              <w:rPr>
-                <w:rFonts w:ascii="Arial" w:hAnsi="Arial" w:cs="Arial"/>
-                <w:lang w:eastAsia="ja-JP"/>
-              </w:rPr>
-              <w:t>2</w:t>
-            </w:r>
-          </w:p>
-        </w:tc>
-      </w:tr>
-      <w:tr>
-        <w:trPr>
-          <w:trHeight w:val="255"/>
-        </w:trPr>
-        <w:tc>
-          <w:tcPr>
-            <w:tcW w:w="710" w:type="dxa"/>
-            <w:vAlign w:val="bottom"/>
-          </w:tcPr>
-          <w:p>
-            <w:pPr>
-              <w:jc w:val="center"/>
-              <w:rPr>
-                <w:rFonts w:ascii="Arial" w:hAnsi="Arial" w:cs="Arial"/>
-                <w:lang w:eastAsia="ja-JP"/>
-              </w:rPr>
-            </w:pPr>
-            <w:r>
-              <w:rPr>
-                <w:rFonts w:ascii="Arial" w:hAnsi="Arial" w:cs="Arial"/>
-                <w:lang w:eastAsia="ja-JP"/>
-              </w:rPr>
-              <w:t>2.5</w:t>
-            </w:r>
-          </w:p>
-        </w:tc>
-        <w:tc>
-          <w:tcPr>
-            <w:tcW w:w="2376" w:type="dxa"/>
-            <w:shd w:val="clear" w:color="auto" w:fill="auto"/>
-            <w:noWrap/>
-            <w:vAlign w:val="bottom"/>
-          </w:tcPr>
-          <w:p>
-            <w:pPr>
-              <w:jc w:val="center"/>
-              <w:rPr>
-                <w:rFonts w:ascii="Arial" w:hAnsi="Arial" w:cs="Arial"/>
-                <w:lang w:eastAsia="ja-JP"/>
-              </w:rPr>
-            </w:pPr>
-            <w:r>
-              <w:rPr>
-                <w:rFonts w:ascii="Arial" w:hAnsi="Arial" w:cs="Arial"/>
-                <w:lang w:eastAsia="ja-JP"/>
-              </w:rPr>
-              <w:t>Inception Phase Status</w:t>
-            </w:r>
-          </w:p>
-        </w:tc>
-        <w:tc>
-          <w:tcPr>
-            <w:tcW w:w="2509" w:type="dxa"/>
-            <w:vAlign w:val="bottom"/>
-          </w:tcPr>
-          <w:p>
-            <w:pPr>
-              <w:jc w:val="center"/>
-              <w:rPr>
-                <w:rFonts w:ascii="Arial" w:hAnsi="Arial" w:cs="Arial"/>
-                <w:lang w:eastAsia="ja-JP"/>
-              </w:rPr>
-            </w:pPr>
-            <w:proofErr w:type="spellStart"/>
-            <w:r>
-              <w:rPr>
-                <w:rFonts w:ascii="Arial" w:hAnsi="Arial" w:cs="Arial"/>
-                <w:lang w:eastAsia="ja-JP"/>
-              </w:rPr>
-              <w:t>Charne</w:t>
-            </w:r>
-            <w:proofErr w:type="spellEnd"/>
-            <w:r>
-              <w:rPr>
-                <w:rFonts w:ascii="Arial" w:hAnsi="Arial" w:cs="Arial"/>
-                <w:lang w:eastAsia="ja-JP"/>
-              </w:rPr>
-              <w:t xml:space="preserve"> submit first draft to version control (24/3/18)</w:t>
-            </w:r>
-          </w:p>
-        </w:tc>
-        <w:tc>
-          <w:tcPr>
-            <w:tcW w:w="1396" w:type="dxa"/>
-            <w:shd w:val="clear" w:color="auto" w:fill="auto"/>
-            <w:noWrap/>
-            <w:vAlign w:val="bottom"/>
-          </w:tcPr>
-          <w:p>
-            <w:pPr>
-              <w:jc w:val="center"/>
-              <w:rPr>
-                <w:rFonts w:ascii="Arial" w:hAnsi="Arial" w:cs="Arial"/>
-                <w:color w:val="FF0000"/>
-                <w:lang w:eastAsia="ja-JP"/>
-              </w:rPr>
-            </w:pPr>
-            <w:r>
-              <w:rPr>
-                <w:rFonts w:ascii="Arial" w:hAnsi="Arial" w:cs="Arial"/>
-                <w:color w:val="FF0000"/>
-                <w:lang w:eastAsia="ja-JP"/>
-              </w:rPr>
-              <w:t>Not Started</w:t>
-            </w:r>
-          </w:p>
-        </w:tc>
-        <w:tc>
-          <w:tcPr>
-            <w:tcW w:w="1228" w:type="dxa"/>
-            <w:shd w:val="clear" w:color="auto" w:fill="auto"/>
-            <w:noWrap/>
-            <w:vAlign w:val="bottom"/>
-          </w:tcPr>
-          <w:p>
-            <w:pPr>
-              <w:jc w:val="center"/>
-              <w:rPr>
-                <w:rFonts w:ascii="Arial" w:hAnsi="Arial" w:cs="Arial"/>
-                <w:lang w:eastAsia="ja-JP"/>
-              </w:rPr>
-            </w:pPr>
-            <w:proofErr w:type="spellStart"/>
-            <w:r>
-              <w:rPr>
-                <w:rFonts w:ascii="Arial" w:hAnsi="Arial" w:cs="Arial"/>
-                <w:lang w:eastAsia="ja-JP"/>
-              </w:rPr>
-              <w:t>Charne</w:t>
-            </w:r>
-            <w:proofErr w:type="spellEnd"/>
           </w:p>
         </w:tc>
         <w:tc>
@@ -4234,7 +4006,7 @@
                 <w:color w:val="FF0000"/>
                 <w:lang w:eastAsia="ja-JP"/>
               </w:rPr>
-              <w:t>Not Started</w:t>
+              <w:t>In progress</w:t>
             </w:r>
           </w:p>
         </w:tc>
@@ -4304,7 +4076,7 @@
                 <w:rFonts w:ascii="Arial" w:hAnsi="Arial" w:cs="Arial"/>
                 <w:lang w:eastAsia="ja-JP"/>
               </w:rPr>
-              <w:t>0</w:t>
+              <w:t>1</w:t>
             </w:r>
           </w:p>
         </w:tc>
@@ -4328,7 +4100,7 @@
                 <w:rFonts w:ascii="Arial" w:hAnsi="Arial" w:cs="Arial"/>
                 <w:lang w:eastAsia="ja-JP"/>
               </w:rPr>
-              <w:t>1</w:t>
+              <w:t>0</w:t>
             </w:r>
           </w:p>
         </w:tc>
@@ -4415,23 +4187,7 @@
                 <w:rFonts w:ascii="Arial" w:hAnsi="Arial" w:cs="Arial"/>
                 <w:lang w:eastAsia="ja-JP"/>
               </w:rPr>
-              <w:t xml:space="preserve">Aaron to review </w:t>
-            </w:r>
-            <w:proofErr w:type="spellStart"/>
-            <w:r>
-              <w:rPr>
-                <w:rFonts w:ascii="Arial" w:hAnsi="Arial" w:cs="Arial"/>
-                <w:lang w:eastAsia="ja-JP"/>
-              </w:rPr>
-              <w:t>Charne’s</w:t>
-            </w:r>
-            <w:proofErr w:type="spellEnd"/>
-            <w:r>
-              <w:rPr>
-                <w:rFonts w:ascii="Arial" w:hAnsi="Arial" w:cs="Arial"/>
-                <w:lang w:eastAsia="ja-JP"/>
-              </w:rPr>
-              <w:t xml:space="preserve"> Project Plan draft (28/3/18)</w:t>
+              <w:t>Aaron to review Charne’s Project Plan draft (28/3/18)</w:t>
             </w:r>
           </w:p>
         </w:tc>
@@ -4792,7 +4548,7 @@
                 <w:rFonts w:ascii="Arial" w:hAnsi="Arial" w:cs="Arial"/>
                 <w:lang w:eastAsia="ja-JP"/>
               </w:rPr>
-              <w:t>9</w:t>
+              <w:t>10</w:t>
             </w:r>
           </w:p>
         </w:tc>
@@ -4816,7 +4572,7 @@
                 <w:rFonts w:ascii="Arial" w:hAnsi="Arial" w:cs="Arial"/>
                 <w:lang w:eastAsia="ja-JP"/>
               </w:rPr>
-              <w:t>Requirement Model</w:t>
+              <w:t>Inception Phase Status</w:t>
             </w:r>
             <w:r>
               <w:rPr>
@@ -4840,21 +4596,12 @@
                 <w:lang w:eastAsia="ja-JP"/>
               </w:rPr>
             </w:pPr>
-            <w:proofErr w:type="spellStart"/>
-            <w:r>
-              <w:rPr>
-                <w:rFonts w:ascii="Arial" w:hAnsi="Arial" w:cs="Arial"/>
-                <w:lang w:eastAsia="ja-JP"/>
-              </w:rPr>
-              <w:t>Charne</w:t>
-            </w:r>
-            <w:proofErr w:type="spellEnd"/>
-            <w:r>
-              <w:rPr>
-                <w:rFonts w:ascii="Arial" w:hAnsi="Arial" w:cs="Arial"/>
-                <w:lang w:eastAsia="ja-JP"/>
-              </w:rPr>
-              <w:t xml:space="preserve"> to review Collin’s Requirement Model draft (28/3/18)</w:t>
+            <w:r>
+              <w:rPr>
+                <w:rFonts w:ascii="Arial" w:hAnsi="Arial" w:cs="Arial"/>
+                <w:lang w:eastAsia="ja-JP"/>
+              </w:rPr>
+              <w:t>Aaron to review Charne’s Requirement Model draft (28/3/18)</w:t>
             </w:r>
           </w:p>
         </w:tc>
@@ -4899,15 +4646,13 @@
                 <w:lang w:eastAsia="ja-JP"/>
               </w:rPr>
             </w:pPr>
-            <w:proofErr w:type="spellStart"/>
-            <w:r>
-              <w:rPr>
-                <w:rFonts w:ascii="Arial" w:hAnsi="Arial" w:cs="Arial"/>
-                <w:lang w:eastAsia="ja-JP"/>
-              </w:rPr>
-              <w:t>Charne</w:t>
-            </w:r>
-            <w:proofErr w:type="spellEnd"/>
+            <w:r>
+              <w:rPr>
+                <w:rFonts w:ascii="Arial" w:hAnsi="Arial" w:cs="Arial"/>
+                <w:lang w:eastAsia="ja-JP"/>
+              </w:rPr>
+              <w:t>Aaron</w:t>
+            </w:r>
           </w:p>
         </w:tc>
         <w:tc>
@@ -5003,14 +4748,7 @@
                 <w:rFonts w:ascii="Arial" w:hAnsi="Arial" w:cs="Arial"/>
                 <w:lang w:eastAsia="ja-JP"/>
               </w:rPr>
-              <w:t>2.</w:t>
-            </w:r>
-            <w:r>
-              <w:rPr>
-                <w:rFonts w:ascii="Arial" w:hAnsi="Arial" w:cs="Arial"/>
-                <w:lang w:eastAsia="ja-JP"/>
-              </w:rPr>
-              <w:t>10</w:t>
+              <w:t>2.11</w:t>
             </w:r>
           </w:p>
         </w:tc>
@@ -5034,14 +4772,7 @@
                 <w:rFonts w:ascii="Arial" w:hAnsi="Arial" w:cs="Arial"/>
                 <w:lang w:eastAsia="ja-JP"/>
               </w:rPr>
-              <w:t>Inception Phase Status</w:t>
-            </w:r>
-            <w:r>
-              <w:rPr>
-                <w:rFonts w:ascii="Arial" w:hAnsi="Arial" w:cs="Arial"/>
-                <w:lang w:eastAsia="ja-JP"/>
-              </w:rPr>
-              <w:t xml:space="preserve"> Review</w:t>
+              <w:t>Class Diagram</w:t>
             </w:r>
           </w:p>
         </w:tc>
@@ -5063,23 +4794,23 @@
                 <w:rFonts w:ascii="Arial" w:hAnsi="Arial" w:cs="Arial"/>
                 <w:lang w:eastAsia="ja-JP"/>
               </w:rPr>
-              <w:t xml:space="preserve">Aaron to review </w:t>
-            </w:r>
-            <w:proofErr w:type="spellStart"/>
-            <w:r>
-              <w:rPr>
-                <w:rFonts w:ascii="Arial" w:hAnsi="Arial" w:cs="Arial"/>
-                <w:lang w:eastAsia="ja-JP"/>
-              </w:rPr>
-              <w:t>Charne’s</w:t>
-            </w:r>
-            <w:proofErr w:type="spellEnd"/>
-            <w:r>
-              <w:rPr>
-                <w:rFonts w:ascii="Arial" w:hAnsi="Arial" w:cs="Arial"/>
-                <w:lang w:eastAsia="ja-JP"/>
-              </w:rPr>
-              <w:t xml:space="preserve"> Requirement Model draft (28/3/18)</w:t>
+              <w:t>Collin to draft class diagram for Let’s Quiz</w:t>
+            </w:r>
+          </w:p>
+          <w:p>
+            <w:pPr>
+              <w:jc w:val="center"/>
+              <w:rPr>
+                <w:rFonts w:ascii="Arial" w:hAnsi="Arial" w:cs="Arial"/>
+                <w:lang w:eastAsia="ja-JP"/>
+              </w:rPr>
+            </w:pPr>
+            <w:r>
+              <w:rPr>
+                <w:rFonts w:ascii="Arial" w:hAnsi="Arial" w:cs="Arial"/>
+                <w:lang w:eastAsia="ja-JP"/>
+              </w:rPr>
+              <w:t>(17/03/18)</w:t>
             </w:r>
           </w:p>
         </w:tc>
@@ -5095,18 +4826,30 @@
               <w:jc w:val="center"/>
               <w:rPr>
                 <w:rFonts w:ascii="Arial" w:hAnsi="Arial" w:cs="Arial"/>
+                <w:color w:val="00B050"/>
+                <w:lang w:eastAsia="ja-JP"/>
+              </w:rPr>
+            </w:pPr>
+            <w:hyperlink r:id="rId14" w:history="1">
+              <w:r>
+                <w:rPr>
+                  <w:rStyle w:val="Hyperlink"/>
+                  <w:rFonts w:ascii="Arial" w:hAnsi="Arial" w:cs="Arial"/>
+                  <w:lang w:eastAsia="ja-JP"/>
+                </w:rPr>
+                <w:t>Complete</w:t>
+              </w:r>
+            </w:hyperlink>
+          </w:p>
+          <w:p>
+            <w:pPr>
+              <w:jc w:val="center"/>
+              <w:rPr>
+                <w:rFonts w:ascii="Arial" w:hAnsi="Arial" w:cs="Arial"/>
                 <w:color w:val="FF0000"/>
                 <w:lang w:eastAsia="ja-JP"/>
               </w:rPr>
             </w:pPr>
-            <w:r>
-              <w:rPr>
-                <w:rFonts w:ascii="Arial" w:hAnsi="Arial" w:cs="Arial"/>
-                <w:color w:val="FF0000"/>
-                <w:lang w:eastAsia="ja-JP"/>
-              </w:rPr>
-              <w:t>Not Started</w:t>
-            </w:r>
           </w:p>
         </w:tc>
         <w:tc>
@@ -5129,7 +4872,7 @@
                 <w:rFonts w:ascii="Arial" w:hAnsi="Arial" w:cs="Arial"/>
                 <w:lang w:eastAsia="ja-JP"/>
               </w:rPr>
-              <w:t>Aaron</w:t>
+              <w:t>Collin</w:t>
             </w:r>
           </w:p>
         </w:tc>
@@ -5151,7 +4894,7 @@
                 <w:rFonts w:ascii="Arial" w:hAnsi="Arial" w:cs="Arial"/>
                 <w:lang w:eastAsia="ja-JP"/>
               </w:rPr>
-              <w:t>1</w:t>
+              <w:t>3</w:t>
             </w:r>
           </w:p>
         </w:tc>
@@ -5175,7 +4918,7 @@
                 <w:rFonts w:ascii="Arial" w:hAnsi="Arial" w:cs="Arial"/>
                 <w:lang w:eastAsia="ja-JP"/>
               </w:rPr>
-              <w:t>0</w:t>
+              <w:t>3</w:t>
             </w:r>
           </w:p>
         </w:tc>
@@ -5199,7 +4942,7 @@
                 <w:rFonts w:ascii="Arial" w:hAnsi="Arial" w:cs="Arial"/>
                 <w:lang w:eastAsia="ja-JP"/>
               </w:rPr>
-              <w:t>1</w:t>
+              <w:t>0</w:t>
             </w:r>
           </w:p>
         </w:tc>
@@ -5226,7 +4969,7 @@
                 <w:rFonts w:ascii="Arial" w:hAnsi="Arial" w:cs="Arial"/>
                 <w:lang w:eastAsia="ja-JP"/>
               </w:rPr>
-              <w:t>2.11</w:t>
+              <w:t>2.12</w:t>
             </w:r>
           </w:p>
         </w:tc>
@@ -5250,7 +4993,7 @@
                 <w:rFonts w:ascii="Arial" w:hAnsi="Arial" w:cs="Arial"/>
                 <w:lang w:eastAsia="ja-JP"/>
               </w:rPr>
-              <w:t>Class Diagram</w:t>
+              <w:t>Class Diagram Review</w:t>
             </w:r>
           </w:p>
         </w:tc>
@@ -5272,23 +5015,7 @@
                 <w:rFonts w:ascii="Arial" w:hAnsi="Arial" w:cs="Arial"/>
                 <w:lang w:eastAsia="ja-JP"/>
               </w:rPr>
-              <w:t>Collin to draft class diagram for Let’s Quiz</w:t>
-            </w:r>
-          </w:p>
-          <w:p>
-            <w:pPr>
-              <w:jc w:val="center"/>
-              <w:rPr>
-                <w:rFonts w:ascii="Arial" w:hAnsi="Arial" w:cs="Arial"/>
-                <w:lang w:eastAsia="ja-JP"/>
-              </w:rPr>
-            </w:pPr>
-            <w:r>
-              <w:rPr>
-                <w:rFonts w:ascii="Arial" w:hAnsi="Arial" w:cs="Arial"/>
-                <w:lang w:eastAsia="ja-JP"/>
-              </w:rPr>
-              <w:t>(17/03/18)</w:t>
+              <w:t>Michelle to review Col’s Class Diagram draft (22/3/18)</w:t>
             </w:r>
           </w:p>
         </w:tc>
@@ -5308,62 +5035,23 @@
                 <w:lang w:eastAsia="ja-JP"/>
               </w:rPr>
             </w:pPr>
-            <w:r>
+            <w:hyperlink r:id="rId15" w:history="1">
+              <w:r>
+                <w:rPr>
+                  <w:rStyle w:val="Hyperlink"/>
+                  <w:rFonts w:ascii="Arial" w:hAnsi="Arial" w:cs="Arial"/>
+                  <w:lang w:eastAsia="ja-JP"/>
+                </w:rPr>
+                <w:t>Complete</w:t>
+              </w:r>
+            </w:hyperlink>
+          </w:p>
+          <w:p>
+            <w:pPr>
+              <w:jc w:val="center"/>
               <w:rPr>
                 <w:rFonts w:ascii="Arial" w:hAnsi="Arial" w:cs="Arial"/>
                 <w:color w:val="00B050"/>
-                <w:lang w:eastAsia="ja-JP"/>
-              </w:rPr>
-              <w:fldChar w:fldCharType="begin"/>
-            </w:r>
-            <w:r>
-              <w:rPr>
-                <w:rFonts w:ascii="Arial" w:hAnsi="Arial" w:cs="Arial"/>
-                <w:color w:val="00B050"/>
-                <w:lang w:eastAsia="ja-JP"/>
-              </w:rPr>
-              <w:instrText xml:space="preserve"> HYPERLINK "https://github.com/coldog86/Development-Project/blob/Col/Documentation/Diagrams/Activity%20Diagrams/Class%20Diagram%20Based%20Off%2040k%20Prototype.jpg" </w:instrText>
-            </w:r>
-            <w:r>
-              <w:rPr>
-                <w:rFonts w:ascii="Arial" w:hAnsi="Arial" w:cs="Arial"/>
-                <w:color w:val="00B050"/>
-                <w:lang w:eastAsia="ja-JP"/>
-              </w:rPr>
-            </w:r>
-            <w:r>
-              <w:rPr>
-                <w:rFonts w:ascii="Arial" w:hAnsi="Arial" w:cs="Arial"/>
-                <w:color w:val="00B050"/>
-                <w:lang w:eastAsia="ja-JP"/>
-              </w:rPr>
-              <w:fldChar w:fldCharType="separate"/>
-            </w:r>
-            <w:r>
-              <w:rPr>
-                <w:rStyle w:val="Hyperlink"/>
-                <w:rFonts w:ascii="Arial" w:hAnsi="Arial" w:cs="Arial"/>
-                <w:lang w:eastAsia="ja-JP"/>
-              </w:rPr>
-              <w:t>Complete</w:t>
-            </w:r>
-            <w:r>
-              <w:rPr>
-                <w:rFonts w:ascii="Arial" w:hAnsi="Arial" w:cs="Arial"/>
-                <w:color w:val="00B050"/>
-                <w:lang w:eastAsia="ja-JP"/>
-              </w:rPr>
-              <w:fldChar w:fldCharType="end"/>
-            </w:r>
-            <w:bookmarkStart w:id="1" w:name="_GoBack"/>
-            <w:bookmarkEnd w:id="1"/>
-          </w:p>
-          <w:p>
-            <w:pPr>
-              <w:jc w:val="center"/>
-              <w:rPr>
-                <w:rFonts w:ascii="Arial" w:hAnsi="Arial" w:cs="Arial"/>
-                <w:color w:val="FF0000"/>
                 <w:lang w:eastAsia="ja-JP"/>
               </w:rPr>
             </w:pPr>
@@ -5389,7 +5077,7 @@
                 <w:rFonts w:ascii="Arial" w:hAnsi="Arial" w:cs="Arial"/>
                 <w:lang w:eastAsia="ja-JP"/>
               </w:rPr>
-              <w:t>Collin</w:t>
+              <w:t>Michelle</w:t>
             </w:r>
           </w:p>
         </w:tc>
@@ -5411,7 +5099,7 @@
                 <w:rFonts w:ascii="Arial" w:hAnsi="Arial" w:cs="Arial"/>
                 <w:lang w:eastAsia="ja-JP"/>
               </w:rPr>
-              <w:t>3</w:t>
+              <w:t>2</w:t>
             </w:r>
           </w:p>
         </w:tc>
@@ -5435,7 +5123,7 @@
                 <w:rFonts w:ascii="Arial" w:hAnsi="Arial" w:cs="Arial"/>
                 <w:lang w:eastAsia="ja-JP"/>
               </w:rPr>
-              <w:t>0</w:t>
+              <w:t>2</w:t>
             </w:r>
           </w:p>
         </w:tc>
@@ -5459,7 +5147,7 @@
                 <w:rFonts w:ascii="Arial" w:hAnsi="Arial" w:cs="Arial"/>
                 <w:lang w:eastAsia="ja-JP"/>
               </w:rPr>
-              <w:t>5</w:t>
+              <w:t>0</w:t>
             </w:r>
           </w:p>
         </w:tc>
@@ -5486,7 +5174,7 @@
                 <w:rFonts w:ascii="Arial" w:hAnsi="Arial" w:cs="Arial"/>
                 <w:lang w:eastAsia="ja-JP"/>
               </w:rPr>
-              <w:t>2.12</w:t>
+              <w:t>2.13</w:t>
             </w:r>
           </w:p>
         </w:tc>
@@ -5510,7 +5198,7 @@
                 <w:rFonts w:ascii="Arial" w:hAnsi="Arial" w:cs="Arial"/>
                 <w:lang w:eastAsia="ja-JP"/>
               </w:rPr>
-              <w:t>Class Diagram Review</w:t>
+              <w:t>Resolve found issues</w:t>
             </w:r>
           </w:p>
         </w:tc>
@@ -5532,35 +5220,7 @@
                 <w:rFonts w:ascii="Arial" w:hAnsi="Arial" w:cs="Arial"/>
                 <w:lang w:eastAsia="ja-JP"/>
               </w:rPr>
-              <w:t xml:space="preserve">Michelle to review </w:t>
-            </w:r>
-            <w:r>
-              <w:rPr>
-                <w:rFonts w:ascii="Arial" w:hAnsi="Arial" w:cs="Arial"/>
-                <w:lang w:eastAsia="ja-JP"/>
-              </w:rPr>
-              <w:t xml:space="preserve">Col’s Class Diagram </w:t>
-            </w:r>
-            <w:r>
-              <w:rPr>
-                <w:rFonts w:ascii="Arial" w:hAnsi="Arial" w:cs="Arial"/>
-                <w:lang w:eastAsia="ja-JP"/>
-              </w:rPr>
-              <w:t>draft (</w:t>
-            </w:r>
-            <w:r>
-              <w:rPr>
-                <w:rFonts w:ascii="Arial" w:hAnsi="Arial" w:cs="Arial"/>
-                <w:lang w:eastAsia="ja-JP"/>
-              </w:rPr>
-              <w:t>22</w:t>
-            </w:r>
-            <w:r>
-              <w:rPr>
-                <w:rFonts w:ascii="Arial" w:hAnsi="Arial" w:cs="Arial"/>
-                <w:lang w:eastAsia="ja-JP"/>
-              </w:rPr>
-              <w:t>/3/18)</w:t>
+              <w:t>All team members to reply to comments and solve all found issues in documents during review process</w:t>
             </w:r>
           </w:p>
         </w:tc>
@@ -5586,7 +5246,7 @@
                 <w:color w:val="FF0000"/>
                 <w:lang w:eastAsia="ja-JP"/>
               </w:rPr>
-              <w:t>Not Started</w:t>
+              <w:t>In Progress</w:t>
             </w:r>
           </w:p>
         </w:tc>
@@ -5610,7 +5270,7 @@
                 <w:rFonts w:ascii="Arial" w:hAnsi="Arial" w:cs="Arial"/>
                 <w:lang w:eastAsia="ja-JP"/>
               </w:rPr>
-              <w:t>Michelle</w:t>
+              <w:t>All</w:t>
             </w:r>
           </w:p>
         </w:tc>
@@ -5632,7 +5292,7 @@
                 <w:rFonts w:ascii="Arial" w:hAnsi="Arial" w:cs="Arial"/>
                 <w:lang w:eastAsia="ja-JP"/>
               </w:rPr>
-              <w:t>2</w:t>
+              <w:t>5</w:t>
             </w:r>
           </w:p>
         </w:tc>
@@ -5656,8 +5316,10 @@
                 <w:rFonts w:ascii="Arial" w:hAnsi="Arial" w:cs="Arial"/>
                 <w:lang w:eastAsia="ja-JP"/>
               </w:rPr>
-              <w:t>0</w:t>
-            </w:r>
+              <w:t>5</w:t>
+            </w:r>
+            <w:bookmarkStart w:id="1" w:name="_GoBack"/>
+            <w:bookmarkEnd w:id="1"/>
           </w:p>
         </w:tc>
         <w:tc>
@@ -5842,6 +5504,9 @@
               <w:pStyle w:val="BodyText"/>
               <w:ind w:left="0"/>
             </w:pPr>
+            <w:r>
+              <w:t xml:space="preserve">Use cases diagrams. Trouble understanding how to create proper use case diagrams. </w:t>
+            </w:r>
           </w:p>
         </w:tc>
         <w:tc>
@@ -5859,6 +5524,9 @@
               <w:pStyle w:val="BodyText"/>
               <w:ind w:left="0"/>
             </w:pPr>
+            <w:r>
+              <w:t>Solved.</w:t>
+            </w:r>
           </w:p>
         </w:tc>
         <w:tc>
@@ -5876,6 +5544,72 @@
               <w:pStyle w:val="BodyText"/>
               <w:ind w:left="0"/>
             </w:pPr>
+            <w:r>
+              <w:t xml:space="preserve">Collin and Michelle worked together to figure out how to properly create our use case diagrams. </w:t>
+            </w:r>
+          </w:p>
+        </w:tc>
+      </w:tr>
+      <w:tr>
+        <w:tc>
+          <w:tcPr>
+            <w:tcW w:w="3192" w:type="dxa"/>
+            <w:tcBorders>
+              <w:top w:val="single" w:sz="4" w:space="0" w:color="auto"/>
+              <w:left w:val="single" w:sz="4" w:space="0" w:color="auto"/>
+              <w:bottom w:val="single" w:sz="4" w:space="0" w:color="auto"/>
+              <w:right w:val="single" w:sz="4" w:space="0" w:color="auto"/>
+            </w:tcBorders>
+          </w:tcPr>
+          <w:p>
+            <w:pPr>
+              <w:pStyle w:val="BodyText"/>
+              <w:ind w:left="0"/>
+            </w:pPr>
+            <w:r>
+              <w:lastRenderedPageBreak/>
+              <w:t xml:space="preserve">Could not finish Proposed Architecture Notebook until other members had submitted their drafts of documents. </w:t>
+            </w:r>
+          </w:p>
+        </w:tc>
+        <w:tc>
+          <w:tcPr>
+            <w:tcW w:w="1452" w:type="dxa"/>
+            <w:tcBorders>
+              <w:top w:val="single" w:sz="4" w:space="0" w:color="auto"/>
+              <w:left w:val="single" w:sz="4" w:space="0" w:color="auto"/>
+              <w:bottom w:val="single" w:sz="4" w:space="0" w:color="auto"/>
+              <w:right w:val="single" w:sz="4" w:space="0" w:color="auto"/>
+            </w:tcBorders>
+          </w:tcPr>
+          <w:p>
+            <w:pPr>
+              <w:pStyle w:val="BodyText"/>
+              <w:ind w:left="0"/>
+            </w:pPr>
+            <w:r>
+              <w:t xml:space="preserve">Solved. </w:t>
+            </w:r>
+          </w:p>
+        </w:tc>
+        <w:tc>
+          <w:tcPr>
+            <w:tcW w:w="4932" w:type="dxa"/>
+            <w:tcBorders>
+              <w:top w:val="single" w:sz="4" w:space="0" w:color="auto"/>
+              <w:left w:val="single" w:sz="4" w:space="0" w:color="auto"/>
+              <w:bottom w:val="single" w:sz="4" w:space="0" w:color="auto"/>
+              <w:right w:val="single" w:sz="4" w:space="0" w:color="auto"/>
+            </w:tcBorders>
+          </w:tcPr>
+          <w:p>
+            <w:pPr>
+              <w:pStyle w:val="BodyText"/>
+              <w:ind w:left="0"/>
+            </w:pPr>
+            <w:r>
+              <w:t xml:space="preserve">Aaron will now begin on Proposed Architecture since all necessary documents have been submitted. </w:t>
+            </w:r>
           </w:p>
         </w:tc>
       </w:tr>
@@ -5886,7 +5620,6 @@
         <w:pStyle w:val="Heading1"/>
       </w:pPr>
       <w:r>
-        <w:lastRenderedPageBreak/>
         <w:t>6</w:t>
       </w:r>
       <w:r>
@@ -6208,11 +5941,7 @@
         <w:t xml:space="preserve"> </w:t>
       </w:r>
       <w:r>
-        <w:t xml:space="preserve">compared to </w:t>
-      </w:r>
-      <w:proofErr w:type="gramStart"/>
-      <w:r>
-        <w:t>a</w:t>
+        <w:t>compared to a</w:t>
       </w:r>
       <w:r>
         <w:t>ctual</w:t>
@@ -6220,7 +5949,6 @@
       <w:r>
         <w:t>ly completed</w:t>
       </w:r>
-      <w:proofErr w:type="gramEnd"/>
     </w:p>
     <w:p>
       <w:pPr>
@@ -6328,16 +6056,11 @@
         <w:pStyle w:val="InfoBluelistitem"/>
       </w:pPr>
       <w:r>
-        <w:t xml:space="preserve">The most important guideline here is that although satisfactorily completed items may summarily mentioned, incomplete items require a more comprehensive </w:t>
-      </w:r>
-      <w:proofErr w:type="gramStart"/>
-      <w:r>
-        <w:t xml:space="preserve">explanation </w:t>
+        <w:t xml:space="preserve">The most important guideline here is that although satisfactorily completed items may summarily mentioned, incomplete items require a more comprehensive explanation </w:t>
       </w:r>
       <w:r>
         <w:t>]</w:t>
       </w:r>
-      <w:proofErr w:type="gramEnd"/>
     </w:p>
     <w:p>
       <w:pPr>
@@ -6384,8 +6107,8 @@
       </w:r>
     </w:p>
     <w:sectPr>
-      <w:headerReference w:type="default" r:id="rId9"/>
-      <w:footerReference w:type="default" r:id="rId10"/>
+      <w:headerReference w:type="default" r:id="rId16"/>
+      <w:footerReference w:type="default" r:id="rId17"/>
       <w:pgSz w:w="12240" w:h="15840" w:code="1"/>
       <w:pgMar w:top="1440" w:right="1440" w:bottom="1440" w:left="1440" w:header="720" w:footer="720" w:gutter="0"/>
       <w:cols w:space="720"/>
@@ -6395,7 +6118,7 @@
 </file>
 
 <file path=word/endnotes.xml><?xml version="1.0" encoding="utf-8"?>
-<w:endnotes xmlns:wpc="http://schemas.microsoft.com/office/word/2010/wordprocessingCanvas" xmlns:cx="http://schemas.microsoft.com/office/drawing/2014/chartex" xmlns:cx1="http://schemas.microsoft.com/office/drawing/2015/9/8/chartex" xmlns:cx2="http://schemas.microsoft.com/office/drawing/2015/10/21/chartex" xmlns:cx3="http://schemas.microsoft.com/office/drawing/2016/5/9/chartex" xmlns:cx4="http://schemas.microsoft.com/office/drawing/2016/5/10/chartex" xmlns:cx5="http://schemas.microsoft.com/office/drawing/2016/5/11/chartex" xmlns:cx6="http://schemas.microsoft.com/office/drawing/2016/5/12/chartex" xmlns:cx7="http://schemas.microsoft.com/office/drawing/2016/5/13/chartex" xmlns:cx8="http://schemas.microsoft.com/office/drawing/2016/5/14/chartex" xmlns:mc="http://schemas.openxmlformats.org/markup-compatibility/2006" xmlns:aink="http://schemas.microsoft.com/office/drawing/2016/ink" xmlns:am3d="http://schemas.microsoft.com/office/drawing/2017/model3d" xmlns:o="urn:schemas-microsoft-com:office:office" xmlns:r="http://schemas.openxmlformats.org/officeDocument/2006/relationships" xmlns:m="http://schemas.openxmlformats.org/officeDocument/2006/math" xmlns:v="urn:schemas-microsoft-com:vml" xmlns:wp14="http://schemas.microsoft.com/office/word/2010/wordprocessingDrawing" xmlns:wp="http://schemas.openxmlformats.org/drawingml/2006/wordprocessingDrawing" xmlns:w10="urn:schemas-microsoft-com:office:word" xmlns:w="http://schemas.openxmlformats.org/wordprocessingml/2006/main" xmlns:w14="http://schemas.microsoft.com/office/word/2010/wordml" xmlns:w15="http://schemas.microsoft.com/office/word/2012/wordml" xmlns:w16cid="http://schemas.microsoft.com/office/word/2016/wordml/cid" xmlns:w16se="http://schemas.microsoft.com/office/word/2015/wordml/symex" xmlns:wpg="http://schemas.microsoft.com/office/word/2010/wordprocessingGroup" xmlns:wpi="http://schemas.microsoft.com/office/word/2010/wordprocessingInk" xmlns:wne="http://schemas.microsoft.com/office/word/2006/wordml" xmlns:wps="http://schemas.microsoft.com/office/word/2010/wordprocessingShape" mc:Ignorable="w14 w15 w16se w16cid wp14">
+<w:endnotes xmlns:wpc="http://schemas.microsoft.com/office/word/2010/wordprocessingCanvas" xmlns:mo="http://schemas.microsoft.com/office/mac/office/2008/main" xmlns:mc="http://schemas.openxmlformats.org/markup-compatibility/2006" xmlns:mv="urn:schemas-microsoft-com:mac:vml" xmlns:o="urn:schemas-microsoft-com:office:office" xmlns:r="http://schemas.openxmlformats.org/officeDocument/2006/relationships" xmlns:m="http://schemas.openxmlformats.org/officeDocument/2006/math" xmlns:v="urn:schemas-microsoft-com:vml" xmlns:wp14="http://schemas.microsoft.com/office/word/2010/wordprocessingDrawing" xmlns:wp="http://schemas.openxmlformats.org/drawingml/2006/wordprocessingDrawing" xmlns:w10="urn:schemas-microsoft-com:office:word" xmlns:w="http://schemas.openxmlformats.org/wordprocessingml/2006/main" xmlns:w14="http://schemas.microsoft.com/office/word/2010/wordml" xmlns:w15="http://schemas.microsoft.com/office/word/2012/wordml" xmlns:wpg="http://schemas.microsoft.com/office/word/2010/wordprocessingGroup" xmlns:wpi="http://schemas.microsoft.com/office/word/2010/wordprocessingInk" xmlns:wne="http://schemas.microsoft.com/office/word/2006/wordml" xmlns:wps="http://schemas.microsoft.com/office/word/2010/wordprocessingShape" mc:Ignorable="w14 w15 wp14">
   <w:endnote w:type="separator" w:id="-1">
     <w:p>
       <w:r>
@@ -6414,7 +6137,7 @@
 </file>
 
 <file path=word/footer1.xml><?xml version="1.0" encoding="utf-8"?>
-<w:ftr xmlns:wpc="http://schemas.microsoft.com/office/word/2010/wordprocessingCanvas" xmlns:cx="http://schemas.microsoft.com/office/drawing/2014/chartex" xmlns:cx1="http://schemas.microsoft.com/office/drawing/2015/9/8/chartex" xmlns:cx2="http://schemas.microsoft.com/office/drawing/2015/10/21/chartex" xmlns:cx3="http://schemas.microsoft.com/office/drawing/2016/5/9/chartex" xmlns:cx4="http://schemas.microsoft.com/office/drawing/2016/5/10/chartex" xmlns:cx5="http://schemas.microsoft.com/office/drawing/2016/5/11/chartex" xmlns:cx6="http://schemas.microsoft.com/office/drawing/2016/5/12/chartex" xmlns:cx7="http://schemas.microsoft.com/office/drawing/2016/5/13/chartex" xmlns:cx8="http://schemas.microsoft.com/office/drawing/2016/5/14/chartex" xmlns:mc="http://schemas.openxmlformats.org/markup-compatibility/2006" xmlns:aink="http://schemas.microsoft.com/office/drawing/2016/ink" xmlns:am3d="http://schemas.microsoft.com/office/drawing/2017/model3d" xmlns:o="urn:schemas-microsoft-com:office:office" xmlns:r="http://schemas.openxmlformats.org/officeDocument/2006/relationships" xmlns:m="http://schemas.openxmlformats.org/officeDocument/2006/math" xmlns:v="urn:schemas-microsoft-com:vml" xmlns:wp14="http://schemas.microsoft.com/office/word/2010/wordprocessingDrawing" xmlns:wp="http://schemas.openxmlformats.org/drawingml/2006/wordprocessingDrawing" xmlns:w10="urn:schemas-microsoft-com:office:word" xmlns:w="http://schemas.openxmlformats.org/wordprocessingml/2006/main" xmlns:w14="http://schemas.microsoft.com/office/word/2010/wordml" xmlns:w15="http://schemas.microsoft.com/office/word/2012/wordml" xmlns:w16cid="http://schemas.microsoft.com/office/word/2016/wordml/cid" xmlns:w16se="http://schemas.microsoft.com/office/word/2015/wordml/symex" xmlns:wpg="http://schemas.microsoft.com/office/word/2010/wordprocessingGroup" xmlns:wpi="http://schemas.microsoft.com/office/word/2010/wordprocessingInk" xmlns:wne="http://schemas.microsoft.com/office/word/2006/wordml" xmlns:wps="http://schemas.microsoft.com/office/word/2010/wordprocessingShape" mc:Ignorable="w14 w15 w16se w16cid wp14">
+<w:ftr xmlns:wpc="http://schemas.microsoft.com/office/word/2010/wordprocessingCanvas" xmlns:mo="http://schemas.microsoft.com/office/mac/office/2008/main" xmlns:mc="http://schemas.openxmlformats.org/markup-compatibility/2006" xmlns:mv="urn:schemas-microsoft-com:mac:vml" xmlns:o="urn:schemas-microsoft-com:office:office" xmlns:r="http://schemas.openxmlformats.org/officeDocument/2006/relationships" xmlns:m="http://schemas.openxmlformats.org/officeDocument/2006/math" xmlns:v="urn:schemas-microsoft-com:vml" xmlns:wp14="http://schemas.microsoft.com/office/word/2010/wordprocessingDrawing" xmlns:wp="http://schemas.openxmlformats.org/drawingml/2006/wordprocessingDrawing" xmlns:w10="urn:schemas-microsoft-com:office:word" xmlns:w="http://schemas.openxmlformats.org/wordprocessingml/2006/main" xmlns:w14="http://schemas.microsoft.com/office/word/2010/wordml" xmlns:w15="http://schemas.microsoft.com/office/word/2012/wordml" xmlns:wpg="http://schemas.microsoft.com/office/word/2010/wordprocessingGroup" xmlns:wpi="http://schemas.microsoft.com/office/word/2010/wordprocessingInk" xmlns:wne="http://schemas.microsoft.com/office/word/2006/wordml" xmlns:wps="http://schemas.microsoft.com/office/word/2010/wordprocessingShape" mc:Ignorable="w14 w15 wp14">
   <w:tbl>
     <w:tblPr>
       <w:tblW w:w="0" w:type="auto"/>
@@ -6471,11 +6194,21 @@
           <w:r>
             <w:sym w:font="Symbol" w:char="F0D3"/>
           </w:r>
-          <w:fldSimple w:instr=" DOCPROPERTY &quot;Company&quot;  \* MERGEFORMAT ">
-            <w:r>
-              <w:t>&lt;Company Name&gt;</w:t>
-            </w:r>
-          </w:fldSimple>
+          <w:r>
+            <w:fldChar w:fldCharType="begin"/>
+          </w:r>
+          <w:r>
+            <w:instrText xml:space="preserve"> DOCPROPERTY "Company"  \* MERGEFORMAT </w:instrText>
+          </w:r>
+          <w:r>
+            <w:fldChar w:fldCharType="separate"/>
+          </w:r>
+          <w:r>
+            <w:t>&lt;Company Name&gt;</w:t>
+          </w:r>
+          <w:r>
+            <w:fldChar w:fldCharType="end"/>
+          </w:r>
           <w:r>
             <w:t xml:space="preserve">, </w:t>
           </w:r>
@@ -6539,7 +6272,7 @@
               <w:rStyle w:val="PageNumber"/>
               <w:noProof/>
             </w:rPr>
-            <w:t>4</w:t>
+            <w:t>2</w:t>
           </w:r>
           <w:r>
             <w:rPr>
@@ -6597,7 +6330,7 @@
 </file>
 
 <file path=word/footnotes.xml><?xml version="1.0" encoding="utf-8"?>
-<w:footnotes xmlns:wpc="http://schemas.microsoft.com/office/word/2010/wordprocessingCanvas" xmlns:cx="http://schemas.microsoft.com/office/drawing/2014/chartex" xmlns:cx1="http://schemas.microsoft.com/office/drawing/2015/9/8/chartex" xmlns:cx2="http://schemas.microsoft.com/office/drawing/2015/10/21/chartex" xmlns:cx3="http://schemas.microsoft.com/office/drawing/2016/5/9/chartex" xmlns:cx4="http://schemas.microsoft.com/office/drawing/2016/5/10/chartex" xmlns:cx5="http://schemas.microsoft.com/office/drawing/2016/5/11/chartex" xmlns:cx6="http://schemas.microsoft.com/office/drawing/2016/5/12/chartex" xmlns:cx7="http://schemas.microsoft.com/office/drawing/2016/5/13/chartex" xmlns:cx8="http://schemas.microsoft.com/office/drawing/2016/5/14/chartex" xmlns:mc="http://schemas.openxmlformats.org/markup-compatibility/2006" xmlns:aink="http://schemas.microsoft.com/office/drawing/2016/ink" xmlns:am3d="http://schemas.microsoft.com/office/drawing/2017/model3d" xmlns:o="urn:schemas-microsoft-com:office:office" xmlns:r="http://schemas.openxmlformats.org/officeDocument/2006/relationships" xmlns:m="http://schemas.openxmlformats.org/officeDocument/2006/math" xmlns:v="urn:schemas-microsoft-com:vml" xmlns:wp14="http://schemas.microsoft.com/office/word/2010/wordprocessingDrawing" xmlns:wp="http://schemas.openxmlformats.org/drawingml/2006/wordprocessingDrawing" xmlns:w10="urn:schemas-microsoft-com:office:word" xmlns:w="http://schemas.openxmlformats.org/wordprocessingml/2006/main" xmlns:w14="http://schemas.microsoft.com/office/word/2010/wordml" xmlns:w15="http://schemas.microsoft.com/office/word/2012/wordml" xmlns:w16cid="http://schemas.microsoft.com/office/word/2016/wordml/cid" xmlns:w16se="http://schemas.microsoft.com/office/word/2015/wordml/symex" xmlns:wpg="http://schemas.microsoft.com/office/word/2010/wordprocessingGroup" xmlns:wpi="http://schemas.microsoft.com/office/word/2010/wordprocessingInk" xmlns:wne="http://schemas.microsoft.com/office/word/2006/wordml" xmlns:wps="http://schemas.microsoft.com/office/word/2010/wordprocessingShape" mc:Ignorable="w14 w15 w16se w16cid wp14">
+<w:footnotes xmlns:wpc="http://schemas.microsoft.com/office/word/2010/wordprocessingCanvas" xmlns:mo="http://schemas.microsoft.com/office/mac/office/2008/main" xmlns:mc="http://schemas.openxmlformats.org/markup-compatibility/2006" xmlns:mv="urn:schemas-microsoft-com:mac:vml" xmlns:o="urn:schemas-microsoft-com:office:office" xmlns:r="http://schemas.openxmlformats.org/officeDocument/2006/relationships" xmlns:m="http://schemas.openxmlformats.org/officeDocument/2006/math" xmlns:v="urn:schemas-microsoft-com:vml" xmlns:wp14="http://schemas.microsoft.com/office/word/2010/wordprocessingDrawing" xmlns:wp="http://schemas.openxmlformats.org/drawingml/2006/wordprocessingDrawing" xmlns:w10="urn:schemas-microsoft-com:office:word" xmlns:w="http://schemas.openxmlformats.org/wordprocessingml/2006/main" xmlns:w14="http://schemas.microsoft.com/office/word/2010/wordml" xmlns:w15="http://schemas.microsoft.com/office/word/2012/wordml" xmlns:wpg="http://schemas.microsoft.com/office/word/2010/wordprocessingGroup" xmlns:wpi="http://schemas.microsoft.com/office/word/2010/wordprocessingInk" xmlns:wne="http://schemas.microsoft.com/office/word/2006/wordml" xmlns:wps="http://schemas.microsoft.com/office/word/2010/wordprocessingShape" mc:Ignorable="w14 w15 wp14">
   <w:footnote w:type="separator" w:id="-1">
     <w:p>
       <w:r>
@@ -6616,7 +6349,7 @@
 </file>
 
 <file path=word/header1.xml><?xml version="1.0" encoding="utf-8"?>
-<w:hdr xmlns:wpc="http://schemas.microsoft.com/office/word/2010/wordprocessingCanvas" xmlns:cx="http://schemas.microsoft.com/office/drawing/2014/chartex" xmlns:cx1="http://schemas.microsoft.com/office/drawing/2015/9/8/chartex" xmlns:cx2="http://schemas.microsoft.com/office/drawing/2015/10/21/chartex" xmlns:cx3="http://schemas.microsoft.com/office/drawing/2016/5/9/chartex" xmlns:cx4="http://schemas.microsoft.com/office/drawing/2016/5/10/chartex" xmlns:cx5="http://schemas.microsoft.com/office/drawing/2016/5/11/chartex" xmlns:cx6="http://schemas.microsoft.com/office/drawing/2016/5/12/chartex" xmlns:cx7="http://schemas.microsoft.com/office/drawing/2016/5/13/chartex" xmlns:cx8="http://schemas.microsoft.com/office/drawing/2016/5/14/chartex" xmlns:mc="http://schemas.openxmlformats.org/markup-compatibility/2006" xmlns:aink="http://schemas.microsoft.com/office/drawing/2016/ink" xmlns:am3d="http://schemas.microsoft.com/office/drawing/2017/model3d" xmlns:o="urn:schemas-microsoft-com:office:office" xmlns:r="http://schemas.openxmlformats.org/officeDocument/2006/relationships" xmlns:m="http://schemas.openxmlformats.org/officeDocument/2006/math" xmlns:v="urn:schemas-microsoft-com:vml" xmlns:wp14="http://schemas.microsoft.com/office/word/2010/wordprocessingDrawing" xmlns:wp="http://schemas.openxmlformats.org/drawingml/2006/wordprocessingDrawing" xmlns:w10="urn:schemas-microsoft-com:office:word" xmlns:w="http://schemas.openxmlformats.org/wordprocessingml/2006/main" xmlns:w14="http://schemas.microsoft.com/office/word/2010/wordml" xmlns:w15="http://schemas.microsoft.com/office/word/2012/wordml" xmlns:w16cid="http://schemas.microsoft.com/office/word/2016/wordml/cid" xmlns:w16se="http://schemas.microsoft.com/office/word/2015/wordml/symex" xmlns:wpg="http://schemas.microsoft.com/office/word/2010/wordprocessingGroup" xmlns:wpi="http://schemas.microsoft.com/office/word/2010/wordprocessingInk" xmlns:wne="http://schemas.microsoft.com/office/word/2006/wordml" xmlns:wps="http://schemas.microsoft.com/office/word/2010/wordprocessingShape" mc:Ignorable="w14 w15 w16se w16cid wp14">
+<w:hdr xmlns:wpc="http://schemas.microsoft.com/office/word/2010/wordprocessingCanvas" xmlns:mo="http://schemas.microsoft.com/office/mac/office/2008/main" xmlns:mc="http://schemas.openxmlformats.org/markup-compatibility/2006" xmlns:mv="urn:schemas-microsoft-com:mac:vml" xmlns:o="urn:schemas-microsoft-com:office:office" xmlns:r="http://schemas.openxmlformats.org/officeDocument/2006/relationships" xmlns:m="http://schemas.openxmlformats.org/officeDocument/2006/math" xmlns:v="urn:schemas-microsoft-com:vml" xmlns:wp14="http://schemas.microsoft.com/office/word/2010/wordprocessingDrawing" xmlns:wp="http://schemas.openxmlformats.org/drawingml/2006/wordprocessingDrawing" xmlns:w10="urn:schemas-microsoft-com:office:word" xmlns:w="http://schemas.openxmlformats.org/wordprocessingml/2006/main" xmlns:w14="http://schemas.microsoft.com/office/word/2010/wordml" xmlns:w15="http://schemas.microsoft.com/office/word/2012/wordml" xmlns:wpg="http://schemas.microsoft.com/office/word/2010/wordprocessingGroup" xmlns:wpi="http://schemas.microsoft.com/office/word/2010/wordprocessingInk" xmlns:wne="http://schemas.microsoft.com/office/word/2006/wordml" xmlns:wps="http://schemas.microsoft.com/office/word/2010/wordprocessingShape" mc:Ignorable="w14 w15 wp14">
   <w:tbl>
     <w:tblPr>
       <w:tblW w:w="0" w:type="auto"/>
@@ -6674,11 +6407,21 @@
           <w:tcW w:w="6379" w:type="dxa"/>
         </w:tcPr>
         <w:p>
-          <w:fldSimple w:instr=" TITLE  \* MERGEFORMAT ">
-            <w:r>
-              <w:t>Iteration Plan</w:t>
-            </w:r>
-          </w:fldSimple>
+          <w:r>
+            <w:fldChar w:fldCharType="begin"/>
+          </w:r>
+          <w:r>
+            <w:instrText xml:space="preserve"> TITLE  \* MERGEFORMAT </w:instrText>
+          </w:r>
+          <w:r>
+            <w:fldChar w:fldCharType="separate"/>
+          </w:r>
+          <w:r>
+            <w:t>Iteration Plan</w:t>
+          </w:r>
+          <w:r>
+            <w:fldChar w:fldCharType="end"/>
+          </w:r>
         </w:p>
       </w:tc>
       <w:tc>
@@ -6702,8 +6445,8 @@
 </file>
 
 <file path=word/numbering.xml><?xml version="1.0" encoding="utf-8"?>
-<w:numbering xmlns:wpc="http://schemas.microsoft.com/office/word/2010/wordprocessingCanvas" xmlns:cx="http://schemas.microsoft.com/office/drawing/2014/chartex" xmlns:cx1="http://schemas.microsoft.com/office/drawing/2015/9/8/chartex" xmlns:cx2="http://schemas.microsoft.com/office/drawing/2015/10/21/chartex" xmlns:cx3="http://schemas.microsoft.com/office/drawing/2016/5/9/chartex" xmlns:cx4="http://schemas.microsoft.com/office/drawing/2016/5/10/chartex" xmlns:cx5="http://schemas.microsoft.com/office/drawing/2016/5/11/chartex" xmlns:cx6="http://schemas.microsoft.com/office/drawing/2016/5/12/chartex" xmlns:cx7="http://schemas.microsoft.com/office/drawing/2016/5/13/chartex" xmlns:cx8="http://schemas.microsoft.com/office/drawing/2016/5/14/chartex" xmlns:mc="http://schemas.openxmlformats.org/markup-compatibility/2006" xmlns:aink="http://schemas.microsoft.com/office/drawing/2016/ink" xmlns:am3d="http://schemas.microsoft.com/office/drawing/2017/model3d" xmlns:o="urn:schemas-microsoft-com:office:office" xmlns:r="http://schemas.openxmlformats.org/officeDocument/2006/relationships" xmlns:m="http://schemas.openxmlformats.org/officeDocument/2006/math" xmlns:v="urn:schemas-microsoft-com:vml" xmlns:wp14="http://schemas.microsoft.com/office/word/2010/wordprocessingDrawing" xmlns:wp="http://schemas.openxmlformats.org/drawingml/2006/wordprocessingDrawing" xmlns:w10="urn:schemas-microsoft-com:office:word" xmlns:w="http://schemas.openxmlformats.org/wordprocessingml/2006/main" xmlns:w14="http://schemas.microsoft.com/office/word/2010/wordml" xmlns:w15="http://schemas.microsoft.com/office/word/2012/wordml" xmlns:w16cid="http://schemas.microsoft.com/office/word/2016/wordml/cid" xmlns:w16se="http://schemas.microsoft.com/office/word/2015/wordml/symex" xmlns:wpg="http://schemas.microsoft.com/office/word/2010/wordprocessingGroup" xmlns:wpi="http://schemas.microsoft.com/office/word/2010/wordprocessingInk" xmlns:wne="http://schemas.microsoft.com/office/word/2006/wordml" xmlns:wps="http://schemas.microsoft.com/office/word/2010/wordprocessingShape" mc:Ignorable="w14 w15 w16se w16cid wp14">
-  <w:abstractNum w:abstractNumId="0" w15:restartNumberingAfterBreak="0">
+<w:numbering xmlns:wpc="http://schemas.microsoft.com/office/word/2010/wordprocessingCanvas" xmlns:mo="http://schemas.microsoft.com/office/mac/office/2008/main" xmlns:mc="http://schemas.openxmlformats.org/markup-compatibility/2006" xmlns:mv="urn:schemas-microsoft-com:mac:vml" xmlns:o="urn:schemas-microsoft-com:office:office" xmlns:r="http://schemas.openxmlformats.org/officeDocument/2006/relationships" xmlns:m="http://schemas.openxmlformats.org/officeDocument/2006/math" xmlns:v="urn:schemas-microsoft-com:vml" xmlns:wp14="http://schemas.microsoft.com/office/word/2010/wordprocessingDrawing" xmlns:wp="http://schemas.openxmlformats.org/drawingml/2006/wordprocessingDrawing" xmlns:w10="urn:schemas-microsoft-com:office:word" xmlns:w="http://schemas.openxmlformats.org/wordprocessingml/2006/main" xmlns:w14="http://schemas.microsoft.com/office/word/2010/wordml" xmlns:w15="http://schemas.microsoft.com/office/word/2012/wordml" xmlns:wpg="http://schemas.microsoft.com/office/word/2010/wordprocessingGroup" xmlns:wpi="http://schemas.microsoft.com/office/word/2010/wordprocessingInk" xmlns:wne="http://schemas.microsoft.com/office/word/2006/wordml" xmlns:wps="http://schemas.microsoft.com/office/word/2010/wordprocessingShape" mc:Ignorable="w14 w15 wp14">
+  <w:abstractNum w:abstractNumId="0">
     <w:nsid w:val="FFFFFFFB"/>
     <w:multiLevelType w:val="multilevel"/>
     <w:tmpl w:val="20FA7622"/>
@@ -6786,7 +6529,7 @@
       <w:lvlJc w:val="left"/>
     </w:lvl>
   </w:abstractNum>
-  <w:abstractNum w:abstractNumId="1" w15:restartNumberingAfterBreak="0">
+  <w:abstractNum w:abstractNumId="1">
     <w:nsid w:val="FFFFFFFE"/>
     <w:multiLevelType w:val="singleLevel"/>
     <w:tmpl w:val="FFFFFFFF"/>
@@ -6796,7 +6539,7 @@
       <w:lvlJc w:val="left"/>
     </w:lvl>
   </w:abstractNum>
-  <w:abstractNum w:abstractNumId="2" w15:restartNumberingAfterBreak="0">
+  <w:abstractNum w:abstractNumId="2">
     <w:nsid w:val="00224753"/>
     <w:multiLevelType w:val="singleLevel"/>
     <w:tmpl w:val="04090001"/>
@@ -6816,7 +6559,7 @@
       </w:rPr>
     </w:lvl>
   </w:abstractNum>
-  <w:abstractNum w:abstractNumId="3" w15:restartNumberingAfterBreak="0">
+  <w:abstractNum w:abstractNumId="3">
     <w:nsid w:val="039A4A23"/>
     <w:multiLevelType w:val="hybridMultilevel"/>
     <w:tmpl w:val="EE920098"/>
@@ -6902,7 +6645,7 @@
       </w:pPr>
     </w:lvl>
   </w:abstractNum>
-  <w:abstractNum w:abstractNumId="4" w15:restartNumberingAfterBreak="0">
+  <w:abstractNum w:abstractNumId="4">
     <w:nsid w:val="0A117094"/>
     <w:multiLevelType w:val="singleLevel"/>
     <w:tmpl w:val="04090001"/>
@@ -6922,7 +6665,7 @@
       </w:rPr>
     </w:lvl>
   </w:abstractNum>
-  <w:abstractNum w:abstractNumId="5" w15:restartNumberingAfterBreak="0">
+  <w:abstractNum w:abstractNumId="5">
     <w:nsid w:val="0EE51B46"/>
     <w:multiLevelType w:val="hybridMultilevel"/>
     <w:tmpl w:val="14A8CA2E"/>
@@ -7035,7 +6778,7 @@
       </w:pPr>
     </w:lvl>
   </w:abstractNum>
-  <w:abstractNum w:abstractNumId="6" w15:restartNumberingAfterBreak="0">
+  <w:abstractNum w:abstractNumId="6">
     <w:nsid w:val="108D1DC9"/>
     <w:multiLevelType w:val="hybridMultilevel"/>
     <w:tmpl w:val="B06CCA4C"/>
@@ -7121,7 +6864,7 @@
       </w:pPr>
     </w:lvl>
   </w:abstractNum>
-  <w:abstractNum w:abstractNumId="7" w15:restartNumberingAfterBreak="0">
+  <w:abstractNum w:abstractNumId="7">
     <w:nsid w:val="17CB6DC4"/>
     <w:multiLevelType w:val="singleLevel"/>
     <w:tmpl w:val="04090001"/>
@@ -7141,7 +6884,7 @@
       </w:rPr>
     </w:lvl>
   </w:abstractNum>
-  <w:abstractNum w:abstractNumId="8" w15:restartNumberingAfterBreak="0">
+  <w:abstractNum w:abstractNumId="8">
     <w:nsid w:val="1E71141D"/>
     <w:multiLevelType w:val="multilevel"/>
     <w:tmpl w:val="B9A6AD80"/>
@@ -7281,7 +7024,7 @@
       </w:rPr>
     </w:lvl>
   </w:abstractNum>
-  <w:abstractNum w:abstractNumId="9" w15:restartNumberingAfterBreak="0">
+  <w:abstractNum w:abstractNumId="9">
     <w:nsid w:val="1F437A8B"/>
     <w:multiLevelType w:val="multilevel"/>
     <w:tmpl w:val="EFAE96A8"/>
@@ -7395,7 +7138,7 @@
       </w:pPr>
     </w:lvl>
   </w:abstractNum>
-  <w:abstractNum w:abstractNumId="10" w15:restartNumberingAfterBreak="0">
+  <w:abstractNum w:abstractNumId="10">
     <w:nsid w:val="22443AC4"/>
     <w:multiLevelType w:val="singleLevel"/>
     <w:tmpl w:val="04090001"/>
@@ -7415,7 +7158,7 @@
       </w:rPr>
     </w:lvl>
   </w:abstractNum>
-  <w:abstractNum w:abstractNumId="11" w15:restartNumberingAfterBreak="0">
+  <w:abstractNum w:abstractNumId="11">
     <w:nsid w:val="25100F3A"/>
     <w:multiLevelType w:val="multilevel"/>
     <w:tmpl w:val="14A8CA2E"/>
@@ -7528,7 +7271,7 @@
       </w:pPr>
     </w:lvl>
   </w:abstractNum>
-  <w:abstractNum w:abstractNumId="12" w15:restartNumberingAfterBreak="0">
+  <w:abstractNum w:abstractNumId="12">
     <w:nsid w:val="2D4B634E"/>
     <w:multiLevelType w:val="singleLevel"/>
     <w:tmpl w:val="04090001"/>
@@ -7548,7 +7291,7 @@
       </w:rPr>
     </w:lvl>
   </w:abstractNum>
-  <w:abstractNum w:abstractNumId="13" w15:restartNumberingAfterBreak="0">
+  <w:abstractNum w:abstractNumId="13">
     <w:nsid w:val="31DD2C45"/>
     <w:multiLevelType w:val="singleLevel"/>
     <w:tmpl w:val="04090001"/>
@@ -7568,7 +7311,7 @@
       </w:rPr>
     </w:lvl>
   </w:abstractNum>
-  <w:abstractNum w:abstractNumId="14" w15:restartNumberingAfterBreak="0">
+  <w:abstractNum w:abstractNumId="14">
     <w:nsid w:val="323A11D6"/>
     <w:multiLevelType w:val="hybridMultilevel"/>
     <w:tmpl w:val="C090D7D2"/>
@@ -7654,7 +7397,7 @@
       </w:pPr>
     </w:lvl>
   </w:abstractNum>
-  <w:abstractNum w:abstractNumId="15" w15:restartNumberingAfterBreak="0">
+  <w:abstractNum w:abstractNumId="15">
     <w:nsid w:val="32982B51"/>
     <w:multiLevelType w:val="singleLevel"/>
     <w:tmpl w:val="04090001"/>
@@ -7674,7 +7417,7 @@
       </w:rPr>
     </w:lvl>
   </w:abstractNum>
-  <w:abstractNum w:abstractNumId="16" w15:restartNumberingAfterBreak="0">
+  <w:abstractNum w:abstractNumId="16">
     <w:nsid w:val="3375481C"/>
     <w:multiLevelType w:val="singleLevel"/>
     <w:tmpl w:val="E6747DA6"/>
@@ -7694,7 +7437,7 @@
       </w:rPr>
     </w:lvl>
   </w:abstractNum>
-  <w:abstractNum w:abstractNumId="17" w15:restartNumberingAfterBreak="0">
+  <w:abstractNum w:abstractNumId="17">
     <w:nsid w:val="369D5471"/>
     <w:multiLevelType w:val="singleLevel"/>
     <w:tmpl w:val="04090001"/>
@@ -7714,7 +7457,7 @@
       </w:rPr>
     </w:lvl>
   </w:abstractNum>
-  <w:abstractNum w:abstractNumId="18" w15:restartNumberingAfterBreak="0">
+  <w:abstractNum w:abstractNumId="18">
     <w:nsid w:val="408B6535"/>
     <w:multiLevelType w:val="hybridMultilevel"/>
     <w:tmpl w:val="C0EEFC06"/>
@@ -7827,7 +7570,7 @@
       </w:pPr>
     </w:lvl>
   </w:abstractNum>
-  <w:abstractNum w:abstractNumId="19" w15:restartNumberingAfterBreak="0">
+  <w:abstractNum w:abstractNumId="19">
     <w:nsid w:val="42B97F7B"/>
     <w:multiLevelType w:val="singleLevel"/>
     <w:tmpl w:val="04090001"/>
@@ -7847,7 +7590,7 @@
       </w:rPr>
     </w:lvl>
   </w:abstractNum>
-  <w:abstractNum w:abstractNumId="20" w15:restartNumberingAfterBreak="0">
+  <w:abstractNum w:abstractNumId="20">
     <w:nsid w:val="42D059CF"/>
     <w:multiLevelType w:val="hybridMultilevel"/>
     <w:tmpl w:val="91FE3C82"/>
@@ -7988,7 +7731,7 @@
       </w:rPr>
     </w:lvl>
   </w:abstractNum>
-  <w:abstractNum w:abstractNumId="21" w15:restartNumberingAfterBreak="0">
+  <w:abstractNum w:abstractNumId="21">
     <w:nsid w:val="43A308E4"/>
     <w:multiLevelType w:val="hybridMultilevel"/>
     <w:tmpl w:val="8D407328"/>
@@ -8128,7 +7871,7 @@
       </w:rPr>
     </w:lvl>
   </w:abstractNum>
-  <w:abstractNum w:abstractNumId="22" w15:restartNumberingAfterBreak="0">
+  <w:abstractNum w:abstractNumId="22">
     <w:nsid w:val="43CC33B3"/>
     <w:multiLevelType w:val="hybridMultilevel"/>
     <w:tmpl w:val="158630C4"/>
@@ -8268,7 +8011,7 @@
       </w:rPr>
     </w:lvl>
   </w:abstractNum>
-  <w:abstractNum w:abstractNumId="23" w15:restartNumberingAfterBreak="0">
+  <w:abstractNum w:abstractNumId="23">
     <w:nsid w:val="49E170D0"/>
     <w:multiLevelType w:val="singleLevel"/>
     <w:tmpl w:val="04090001"/>
@@ -8288,7 +8031,7 @@
       </w:rPr>
     </w:lvl>
   </w:abstractNum>
-  <w:abstractNum w:abstractNumId="24" w15:restartNumberingAfterBreak="0">
+  <w:abstractNum w:abstractNumId="24">
     <w:nsid w:val="4F094DAA"/>
     <w:multiLevelType w:val="multilevel"/>
     <w:tmpl w:val="158630C4"/>
@@ -8428,7 +8171,7 @@
       </w:rPr>
     </w:lvl>
   </w:abstractNum>
-  <w:abstractNum w:abstractNumId="25" w15:restartNumberingAfterBreak="0">
+  <w:abstractNum w:abstractNumId="25">
     <w:nsid w:val="4F64732B"/>
     <w:multiLevelType w:val="singleLevel"/>
     <w:tmpl w:val="04090001"/>
@@ -8448,7 +8191,7 @@
       </w:rPr>
     </w:lvl>
   </w:abstractNum>
-  <w:abstractNum w:abstractNumId="26" w15:restartNumberingAfterBreak="0">
+  <w:abstractNum w:abstractNumId="26">
     <w:nsid w:val="52C33F3E"/>
     <w:multiLevelType w:val="hybridMultilevel"/>
     <w:tmpl w:val="B9A6AD80"/>
@@ -8588,7 +8331,7 @@
       </w:rPr>
     </w:lvl>
   </w:abstractNum>
-  <w:abstractNum w:abstractNumId="27" w15:restartNumberingAfterBreak="0">
+  <w:abstractNum w:abstractNumId="27">
     <w:nsid w:val="52DF734E"/>
     <w:multiLevelType w:val="singleLevel"/>
     <w:tmpl w:val="04090001"/>
@@ -8608,7 +8351,7 @@
       </w:rPr>
     </w:lvl>
   </w:abstractNum>
-  <w:abstractNum w:abstractNumId="28" w15:restartNumberingAfterBreak="0">
+  <w:abstractNum w:abstractNumId="28">
     <w:nsid w:val="567642C0"/>
     <w:multiLevelType w:val="hybridMultilevel"/>
     <w:tmpl w:val="FEC69B34"/>
@@ -8748,7 +8491,7 @@
       </w:rPr>
     </w:lvl>
   </w:abstractNum>
-  <w:abstractNum w:abstractNumId="29" w15:restartNumberingAfterBreak="0">
+  <w:abstractNum w:abstractNumId="29">
     <w:nsid w:val="5ADA38A2"/>
     <w:multiLevelType w:val="hybridMultilevel"/>
     <w:tmpl w:val="C7FED582"/>
@@ -8888,7 +8631,7 @@
       </w:rPr>
     </w:lvl>
   </w:abstractNum>
-  <w:abstractNum w:abstractNumId="30" w15:restartNumberingAfterBreak="0">
+  <w:abstractNum w:abstractNumId="30">
     <w:nsid w:val="5FD956DB"/>
     <w:multiLevelType w:val="hybridMultilevel"/>
     <w:tmpl w:val="AE465262"/>
@@ -9028,7 +8771,7 @@
       </w:rPr>
     </w:lvl>
   </w:abstractNum>
-  <w:abstractNum w:abstractNumId="31" w15:restartNumberingAfterBreak="0">
+  <w:abstractNum w:abstractNumId="31">
     <w:nsid w:val="6CB52233"/>
     <w:multiLevelType w:val="multilevel"/>
     <w:tmpl w:val="C0EEFC06"/>
@@ -9141,7 +8884,7 @@
       </w:pPr>
     </w:lvl>
   </w:abstractNum>
-  <w:abstractNum w:abstractNumId="32" w15:restartNumberingAfterBreak="0">
+  <w:abstractNum w:abstractNumId="32">
     <w:nsid w:val="6CF125AE"/>
     <w:multiLevelType w:val="hybridMultilevel"/>
     <w:tmpl w:val="6FFCAA48"/>
@@ -9281,7 +9024,7 @@
       </w:rPr>
     </w:lvl>
   </w:abstractNum>
-  <w:abstractNum w:abstractNumId="33" w15:restartNumberingAfterBreak="0">
+  <w:abstractNum w:abstractNumId="33">
     <w:nsid w:val="6D2F7D46"/>
     <w:multiLevelType w:val="singleLevel"/>
     <w:tmpl w:val="04090001"/>
@@ -9301,7 +9044,7 @@
       </w:rPr>
     </w:lvl>
   </w:abstractNum>
-  <w:abstractNum w:abstractNumId="34" w15:restartNumberingAfterBreak="0">
+  <w:abstractNum w:abstractNumId="34">
     <w:nsid w:val="71F21F2A"/>
     <w:multiLevelType w:val="singleLevel"/>
     <w:tmpl w:val="04090001"/>
@@ -9321,7 +9064,7 @@
       </w:rPr>
     </w:lvl>
   </w:abstractNum>
-  <w:abstractNum w:abstractNumId="35" w15:restartNumberingAfterBreak="0">
+  <w:abstractNum w:abstractNumId="35">
     <w:nsid w:val="743601FB"/>
     <w:multiLevelType w:val="singleLevel"/>
     <w:tmpl w:val="04090001"/>
@@ -9341,7 +9084,7 @@
       </w:rPr>
     </w:lvl>
   </w:abstractNum>
-  <w:abstractNum w:abstractNumId="36" w15:restartNumberingAfterBreak="0">
+  <w:abstractNum w:abstractNumId="36">
     <w:nsid w:val="756150CA"/>
     <w:multiLevelType w:val="singleLevel"/>
     <w:tmpl w:val="04090001"/>
@@ -9361,7 +9104,7 @@
       </w:rPr>
     </w:lvl>
   </w:abstractNum>
-  <w:abstractNum w:abstractNumId="37" w15:restartNumberingAfterBreak="0">
+  <w:abstractNum w:abstractNumId="37">
     <w:nsid w:val="7BE434D7"/>
     <w:multiLevelType w:val="singleLevel"/>
     <w:tmpl w:val="04090001"/>
@@ -9570,7 +9313,7 @@
 </file>
 
 <file path=word/styles.xml><?xml version="1.0" encoding="utf-8"?>
-<w:styles xmlns:mc="http://schemas.openxmlformats.org/markup-compatibility/2006" xmlns:r="http://schemas.openxmlformats.org/officeDocument/2006/relationships" xmlns:w="http://schemas.openxmlformats.org/wordprocessingml/2006/main" xmlns:w14="http://schemas.microsoft.com/office/word/2010/wordml" xmlns:w15="http://schemas.microsoft.com/office/word/2012/wordml" xmlns:w16cid="http://schemas.microsoft.com/office/word/2016/wordml/cid" xmlns:w16se="http://schemas.microsoft.com/office/word/2015/wordml/symex" mc:Ignorable="w14 w15 w16se w16cid">
+<w:styles xmlns:mc="http://schemas.openxmlformats.org/markup-compatibility/2006" xmlns:r="http://schemas.openxmlformats.org/officeDocument/2006/relationships" xmlns:w="http://schemas.openxmlformats.org/wordprocessingml/2006/main" xmlns:w14="http://schemas.microsoft.com/office/word/2010/wordml" xmlns:w15="http://schemas.microsoft.com/office/word/2012/wordml" mc:Ignorable="w14 w15">
   <w:docDefaults>
     <w:rPrDefault>
       <w:rPr>
@@ -9580,7 +9323,7 @@
     </w:rPrDefault>
     <w:pPrDefault/>
   </w:docDefaults>
-  <w:latentStyles w:defLockedState="0" w:defUIPriority="99" w:defSemiHidden="0" w:defUnhideWhenUsed="0" w:defQFormat="0" w:count="375">
+  <w:latentStyles w:defLockedState="0" w:defUIPriority="99" w:defSemiHidden="0" w:defUnhideWhenUsed="0" w:defQFormat="0" w:count="380">
     <w:lsdException w:name="Normal" w:uiPriority="0" w:qFormat="1"/>
     <w:lsdException w:name="heading 1" w:uiPriority="9" w:qFormat="1"/>
     <w:lsdException w:name="heading 2" w:uiPriority="9" w:qFormat="1"/>
@@ -10699,6 +10442,7 @@
       <w:spacing w:line="240" w:lineRule="atLeast"/>
     </w:pPr>
     <w:tblPr>
+      <w:tblInd w:w="0" w:type="dxa"/>
       <w:tblBorders>
         <w:top w:val="single" w:sz="4" w:space="0" w:color="auto"/>
         <w:left w:val="single" w:sz="4" w:space="0" w:color="auto"/>
@@ -10707,9 +10451,15 @@
         <w:insideH w:val="single" w:sz="4" w:space="0" w:color="auto"/>
         <w:insideV w:val="single" w:sz="4" w:space="0" w:color="auto"/>
       </w:tblBorders>
+      <w:tblCellMar>
+        <w:top w:w="0" w:type="dxa"/>
+        <w:left w:w="108" w:type="dxa"/>
+        <w:bottom w:w="0" w:type="dxa"/>
+        <w:right w:w="108" w:type="dxa"/>
+      </w:tblCellMar>
     </w:tblPr>
   </w:style>
-  <w:style w:type="character" w:styleId="UnresolvedMention">
+  <w:style w:type="character" w:customStyle="1" w:styleId="UnresolvedMention">
     <w:name w:val="Unresolved Mention"/>
     <w:basedOn w:val="DefaultParagraphFont"/>
     <w:uiPriority w:val="99"/>

</xml_diff>

<commit_message>
Update of Iteration Plan
Updated the assigned tasks as outlined in the meeting of 22/03
Update progress of project plan and inception phase status draft review
</commit_message>
<xml_diff>
--- a/Documentation/Iteration Plan 1.docx
+++ b/Documentation/Iteration Plan 1.docx
@@ -14,11 +14,21 @@
       <w:pPr>
         <w:pStyle w:val="Title"/>
       </w:pPr>
-      <w:fldSimple w:instr=" TITLE  \* MERGEFORMAT ">
-        <w:r>
-          <w:t>Iteration Plan</w:t>
-        </w:r>
-      </w:fldSimple>
+      <w:r>
+        <w:fldChar w:fldCharType="begin"/>
+      </w:r>
+      <w:r>
+        <w:instrText xml:space="preserve"> TITLE  \* MERGEFORMAT </w:instrText>
+      </w:r>
+      <w:r>
+        <w:fldChar w:fldCharType="separate"/>
+      </w:r>
+      <w:r>
+        <w:t>Iteration Plan</w:t>
+      </w:r>
+      <w:r>
+        <w:fldChar w:fldCharType="end"/>
+      </w:r>
       <w:r>
         <w:t xml:space="preserve"> 1</w:t>
       </w:r>
@@ -3524,7 +3534,7 @@
                 <w:rFonts w:ascii="Arial" w:hAnsi="Arial" w:cs="Arial"/>
                 <w:lang w:eastAsia="ja-JP"/>
               </w:rPr>
-              <w:t>0.25</w:t>
+              <w:t>1</w:t>
             </w:r>
           </w:p>
         </w:tc>
@@ -3548,10 +3558,8 @@
                 <w:rFonts w:ascii="Arial" w:hAnsi="Arial" w:cs="Arial"/>
                 <w:lang w:eastAsia="ja-JP"/>
               </w:rPr>
-              <w:t>1.75</w:t>
-            </w:r>
-            <w:bookmarkStart w:id="1" w:name="_GoBack"/>
-            <w:bookmarkEnd w:id="1"/>
+              <w:t>1</w:t>
+            </w:r>
           </w:p>
         </w:tc>
       </w:tr>
@@ -4667,23 +4675,42 @@
                 <w:rFonts w:ascii="Arial" w:hAnsi="Arial" w:cs="Arial"/>
                 <w:lang w:eastAsia="ja-JP"/>
               </w:rPr>
-              <w:t xml:space="preserve">Aaron to review </w:t>
-            </w:r>
-            <w:proofErr w:type="spellStart"/>
-            <w:r>
-              <w:rPr>
-                <w:rFonts w:ascii="Arial" w:hAnsi="Arial" w:cs="Arial"/>
-                <w:lang w:eastAsia="ja-JP"/>
-              </w:rPr>
-              <w:t>Charne’s</w:t>
-            </w:r>
-            <w:proofErr w:type="spellEnd"/>
-            <w:r>
-              <w:rPr>
-                <w:rFonts w:ascii="Arial" w:hAnsi="Arial" w:cs="Arial"/>
-                <w:lang w:eastAsia="ja-JP"/>
-              </w:rPr>
-              <w:t xml:space="preserve"> Requirement Model draft (28/3/18)</w:t>
+              <w:t>Charnes</w:t>
+            </w:r>
+            <w:r>
+              <w:rPr>
+                <w:rFonts w:ascii="Arial" w:hAnsi="Arial" w:cs="Arial"/>
+                <w:lang w:eastAsia="ja-JP"/>
+              </w:rPr>
+              <w:t xml:space="preserve"> to review </w:t>
+            </w:r>
+            <w:r>
+              <w:rPr>
+                <w:rFonts w:ascii="Arial" w:hAnsi="Arial" w:cs="Arial"/>
+                <w:lang w:eastAsia="ja-JP"/>
+              </w:rPr>
+              <w:t>Collin’s</w:t>
+            </w:r>
+            <w:r>
+              <w:rPr>
+                <w:rFonts w:ascii="Arial" w:hAnsi="Arial" w:cs="Arial"/>
+                <w:lang w:eastAsia="ja-JP"/>
+              </w:rPr>
+              <w:t xml:space="preserve"> </w:t>
+            </w:r>
+            <w:r>
+              <w:rPr>
+                <w:rFonts w:ascii="Arial" w:hAnsi="Arial" w:cs="Arial"/>
+                <w:lang w:eastAsia="ja-JP"/>
+              </w:rPr>
+              <w:t>Inception Phase Status</w:t>
+            </w:r>
+            <w:r>
+              <w:rPr>
+                <w:rFonts w:ascii="Arial" w:hAnsi="Arial" w:cs="Arial"/>
+                <w:lang w:eastAsia="ja-JP"/>
+              </w:rPr>
+              <w:t xml:space="preserve"> draft (28/3/18)</w:t>
             </w:r>
           </w:p>
         </w:tc>
@@ -4709,7 +4736,7 @@
                 <w:color w:val="FF0000"/>
                 <w:lang w:eastAsia="ja-JP"/>
               </w:rPr>
-              <w:t>Not Started</w:t>
+              <w:t>In progress</w:t>
             </w:r>
           </w:p>
         </w:tc>
@@ -4733,7 +4760,7 @@
                 <w:rFonts w:ascii="Arial" w:hAnsi="Arial" w:cs="Arial"/>
                 <w:lang w:eastAsia="ja-JP"/>
               </w:rPr>
-              <w:t>Aaron</w:t>
+              <w:t>Charnes</w:t>
             </w:r>
           </w:p>
         </w:tc>
@@ -4779,7 +4806,7 @@
                 <w:rFonts w:ascii="Arial" w:hAnsi="Arial" w:cs="Arial"/>
                 <w:lang w:eastAsia="ja-JP"/>
               </w:rPr>
-              <w:t>0</w:t>
+              <w:t>0.5</w:t>
             </w:r>
           </w:p>
         </w:tc>
@@ -4803,8 +4830,10 @@
                 <w:rFonts w:ascii="Arial" w:hAnsi="Arial" w:cs="Arial"/>
                 <w:lang w:eastAsia="ja-JP"/>
               </w:rPr>
-              <w:t>1</w:t>
-            </w:r>
+              <w:t>0.5</w:t>
+            </w:r>
+            <w:bookmarkStart w:id="1" w:name="_GoBack"/>
+            <w:bookmarkEnd w:id="1"/>
           </w:p>
         </w:tc>
       </w:tr>
@@ -6284,11 +6313,21 @@
           <w:r>
             <w:sym w:font="Symbol" w:char="F0D3"/>
           </w:r>
-          <w:fldSimple w:instr=" DOCPROPERTY &quot;Company&quot;  \* MERGEFORMAT ">
-            <w:r>
-              <w:t>&lt;Company Name&gt;</w:t>
-            </w:r>
-          </w:fldSimple>
+          <w:r>
+            <w:fldChar w:fldCharType="begin"/>
+          </w:r>
+          <w:r>
+            <w:instrText xml:space="preserve"> DOCPROPERTY "Company"  \* MERGEFORMAT </w:instrText>
+          </w:r>
+          <w:r>
+            <w:fldChar w:fldCharType="separate"/>
+          </w:r>
+          <w:r>
+            <w:t>&lt;Company Name&gt;</w:t>
+          </w:r>
+          <w:r>
+            <w:fldChar w:fldCharType="end"/>
+          </w:r>
           <w:r>
             <w:t xml:space="preserve">, </w:t>
           </w:r>
@@ -6487,11 +6526,21 @@
           <w:tcW w:w="6379" w:type="dxa"/>
         </w:tcPr>
         <w:p>
-          <w:fldSimple w:instr=" TITLE  \* MERGEFORMAT ">
-            <w:r>
-              <w:t>Iteration Plan</w:t>
-            </w:r>
-          </w:fldSimple>
+          <w:r>
+            <w:fldChar w:fldCharType="begin"/>
+          </w:r>
+          <w:r>
+            <w:instrText xml:space="preserve"> TITLE  \* MERGEFORMAT </w:instrText>
+          </w:r>
+          <w:r>
+            <w:fldChar w:fldCharType="separate"/>
+          </w:r>
+          <w:r>
+            <w:t>Iteration Plan</w:t>
+          </w:r>
+          <w:r>
+            <w:fldChar w:fldCharType="end"/>
+          </w:r>
         </w:p>
       </w:tc>
       <w:tc>

</xml_diff>

<commit_message>
Updated Iteration Plan 1
Still need to add hyperlinks for work items.
</commit_message>
<xml_diff>
--- a/Documentation/Iteration Plan 1.docx
+++ b/Documentation/Iteration Plan 1.docx
@@ -1,6 +1,6 @@
 
 <file path=word/document.xml><?xml version="1.0" encoding="utf-8"?>
-<w:document xmlns:wpc="http://schemas.microsoft.com/office/word/2010/wordprocessingCanvas" xmlns:cx="http://schemas.microsoft.com/office/drawing/2014/chartex" xmlns:cx1="http://schemas.microsoft.com/office/drawing/2015/9/8/chartex" xmlns:cx2="http://schemas.microsoft.com/office/drawing/2015/10/21/chartex" xmlns:cx3="http://schemas.microsoft.com/office/drawing/2016/5/9/chartex" xmlns:cx4="http://schemas.microsoft.com/office/drawing/2016/5/10/chartex" xmlns:cx5="http://schemas.microsoft.com/office/drawing/2016/5/11/chartex" xmlns:cx6="http://schemas.microsoft.com/office/drawing/2016/5/12/chartex" xmlns:cx7="http://schemas.microsoft.com/office/drawing/2016/5/13/chartex" xmlns:cx8="http://schemas.microsoft.com/office/drawing/2016/5/14/chartex" xmlns:mc="http://schemas.openxmlformats.org/markup-compatibility/2006" xmlns:aink="http://schemas.microsoft.com/office/drawing/2016/ink" xmlns:am3d="http://schemas.microsoft.com/office/drawing/2017/model3d" xmlns:o="urn:schemas-microsoft-com:office:office" xmlns:r="http://schemas.openxmlformats.org/officeDocument/2006/relationships" xmlns:m="http://schemas.openxmlformats.org/officeDocument/2006/math" xmlns:v="urn:schemas-microsoft-com:vml" xmlns:wp14="http://schemas.microsoft.com/office/word/2010/wordprocessingDrawing" xmlns:wp="http://schemas.openxmlformats.org/drawingml/2006/wordprocessingDrawing" xmlns:w10="urn:schemas-microsoft-com:office:word" xmlns:w="http://schemas.openxmlformats.org/wordprocessingml/2006/main" xmlns:w14="http://schemas.microsoft.com/office/word/2010/wordml" xmlns:w15="http://schemas.microsoft.com/office/word/2012/wordml" xmlns:w16cid="http://schemas.microsoft.com/office/word/2016/wordml/cid" xmlns:w16se="http://schemas.microsoft.com/office/word/2015/wordml/symex" xmlns:wpg="http://schemas.microsoft.com/office/word/2010/wordprocessingGroup" xmlns:wpi="http://schemas.microsoft.com/office/word/2010/wordprocessingInk" xmlns:wne="http://schemas.microsoft.com/office/word/2006/wordml" xmlns:wps="http://schemas.microsoft.com/office/word/2010/wordprocessingShape" mc:Ignorable="w14 w15 w16se w16cid wp14">
+<w:document xmlns:wpc="http://schemas.microsoft.com/office/word/2010/wordprocessingCanvas" xmlns:mo="http://schemas.microsoft.com/office/mac/office/2008/main" xmlns:mc="http://schemas.openxmlformats.org/markup-compatibility/2006" xmlns:mv="urn:schemas-microsoft-com:mac:vml" xmlns:o="urn:schemas-microsoft-com:office:office" xmlns:r="http://schemas.openxmlformats.org/officeDocument/2006/relationships" xmlns:m="http://schemas.openxmlformats.org/officeDocument/2006/math" xmlns:v="urn:schemas-microsoft-com:vml" xmlns:wp14="http://schemas.microsoft.com/office/word/2010/wordprocessingDrawing" xmlns:wp="http://schemas.openxmlformats.org/drawingml/2006/wordprocessingDrawing" xmlns:w10="urn:schemas-microsoft-com:office:word" xmlns:w="http://schemas.openxmlformats.org/wordprocessingml/2006/main" xmlns:w14="http://schemas.microsoft.com/office/word/2010/wordml" xmlns:w15="http://schemas.microsoft.com/office/word/2012/wordml" xmlns:wpg="http://schemas.microsoft.com/office/word/2010/wordprocessingGroup" xmlns:wpi="http://schemas.microsoft.com/office/word/2010/wordprocessingInk" xmlns:wne="http://schemas.microsoft.com/office/word/2006/wordml" xmlns:wps="http://schemas.microsoft.com/office/word/2010/wordprocessingShape" mc:Ignorable="w14 w15 wp14">
   <w:body>
     <w:p>
       <w:pPr>
@@ -14,21 +14,11 @@
       <w:pPr>
         <w:pStyle w:val="Title"/>
       </w:pPr>
-      <w:r>
-        <w:fldChar w:fldCharType="begin"/>
-      </w:r>
-      <w:r>
-        <w:instrText xml:space="preserve"> TITLE  \* MERGEFORMAT </w:instrText>
-      </w:r>
-      <w:r>
-        <w:fldChar w:fldCharType="separate"/>
-      </w:r>
-      <w:r>
-        <w:t>Iteration Plan</w:t>
-      </w:r>
-      <w:r>
-        <w:fldChar w:fldCharType="end"/>
-      </w:r>
+      <w:fldSimple w:instr=" TITLE  \* MERGEFORMAT ">
+        <w:r>
+          <w:t>Iteration Plan</w:t>
+        </w:r>
+      </w:fldSimple>
       <w:r>
         <w:t xml:space="preserve"> 1</w:t>
       </w:r>
@@ -295,13 +285,8 @@
       <w:r>
         <w:t xml:space="preserve">your assigned </w:t>
       </w:r>
-      <w:proofErr w:type="gramStart"/>
       <w:r>
-        <w:t>high level</w:t>
-      </w:r>
-      <w:proofErr w:type="gramEnd"/>
-      <w:r>
-        <w:t xml:space="preserve"> task</w:t>
+        <w:t>high level task</w:t>
       </w:r>
     </w:p>
     <w:p>
@@ -313,15 +298,7 @@
         </w:numPr>
       </w:pPr>
       <w:r>
-        <w:t xml:space="preserve">Complete your assigned </w:t>
-      </w:r>
-      <w:proofErr w:type="gramStart"/>
-      <w:r>
-        <w:t>low level</w:t>
-      </w:r>
-      <w:proofErr w:type="gramEnd"/>
-      <w:r>
-        <w:t xml:space="preserve"> task</w:t>
+        <w:t>Complete your assigned low level task</w:t>
       </w:r>
     </w:p>
     <w:p>
@@ -350,13 +327,8 @@
         <w:t>Complete your assigned</w:t>
       </w:r>
       <w:r>
-        <w:t xml:space="preserve"> </w:t>
+        <w:t xml:space="preserve"> high level</w:t>
       </w:r>
-      <w:proofErr w:type="gramStart"/>
-      <w:r>
-        <w:t>high level</w:t>
-      </w:r>
-      <w:proofErr w:type="gramEnd"/>
       <w:r>
         <w:t xml:space="preserve"> task</w:t>
       </w:r>
@@ -382,15 +354,7 @@
         </w:numPr>
       </w:pPr>
       <w:r>
-        <w:t xml:space="preserve">Complete your assigned </w:t>
-      </w:r>
-      <w:proofErr w:type="gramStart"/>
-      <w:r>
-        <w:t>low level</w:t>
-      </w:r>
-      <w:proofErr w:type="gramEnd"/>
-      <w:r>
-        <w:t xml:space="preserve"> task</w:t>
+        <w:t>Complete your assigned low level task</w:t>
       </w:r>
     </w:p>
     <w:p>
@@ -1246,19 +1210,11 @@
             <w:vAlign w:val="bottom"/>
           </w:tcPr>
           <w:p>
-            <w:pPr>
-              <w:jc w:val="center"/>
-              <w:rPr>
-                <w:rFonts w:ascii="Arial" w:hAnsi="Arial" w:cs="Arial"/>
-                <w:color w:val="00B050"/>
-                <w:lang w:eastAsia="ja-JP"/>
-              </w:rPr>
-            </w:pPr>
             <w:hyperlink r:id="rId8" w:history="1">
               <w:r>
                 <w:rPr>
                   <w:rStyle w:val="Hyperlink"/>
-                  <w:rFonts w:ascii="Arial" w:hAnsi="Arial" w:cs="Arial"/>
+                  <w:rFonts w:cs="Arial"/>
                   <w:lang w:eastAsia="ja-JP"/>
                 </w:rPr>
                 <w:t>Complete</w:t>
@@ -1267,6 +1223,7 @@
           </w:p>
           <w:p>
             <w:pPr>
+              <w:jc w:val="center"/>
               <w:rPr>
                 <w:rFonts w:ascii="Arial" w:hAnsi="Arial" w:cs="Arial"/>
                 <w:color w:val="FF0000"/>
@@ -1490,16 +1447,20 @@
                 <w:lang w:eastAsia="ja-JP"/>
               </w:rPr>
             </w:pPr>
-            <w:hyperlink r:id="rId9" w:history="1">
-              <w:r>
-                <w:rPr>
-                  <w:rStyle w:val="Hyperlink"/>
-                  <w:rFonts w:ascii="Arial" w:hAnsi="Arial" w:cs="Arial"/>
-                  <w:lang w:eastAsia="ja-JP"/>
-                </w:rPr>
-                <w:t>Complete</w:t>
-              </w:r>
-            </w:hyperlink>
+            <w:r>
+              <w:rPr>
+                <w:rFonts w:ascii="Arial" w:hAnsi="Arial" w:cs="Arial"/>
+                <w:lang w:eastAsia="ja-JP"/>
+              </w:rPr>
+              <w:t>Complet</w:t>
+            </w:r>
+            <w:r>
+              <w:rPr>
+                <w:rFonts w:ascii="Arial" w:hAnsi="Arial" w:cs="Arial"/>
+                <w:lang w:eastAsia="ja-JP"/>
+              </w:rPr>
+              <w:t>e</w:t>
+            </w:r>
           </w:p>
           <w:p>
             <w:pPr>
@@ -1732,10 +1693,10 @@
             <w:r>
               <w:rPr>
                 <w:rFonts w:ascii="Arial" w:hAnsi="Arial" w:cs="Arial"/>
-                <w:color w:val="FF0000"/>
-                <w:lang w:eastAsia="ja-JP"/>
-              </w:rPr>
-              <w:t>In Progress</w:t>
+                <w:color w:val="000000" w:themeColor="text1"/>
+                <w:lang w:eastAsia="ja-JP"/>
+              </w:rPr>
+              <w:t>Complete</w:t>
             </w:r>
           </w:p>
         </w:tc>
@@ -1805,7 +1766,7 @@
                 <w:rFonts w:ascii="Arial" w:hAnsi="Arial" w:cs="Arial"/>
                 <w:lang w:eastAsia="ja-JP"/>
               </w:rPr>
-              <w:t>3.5</w:t>
+              <w:t>4</w:t>
             </w:r>
           </w:p>
         </w:tc>
@@ -1829,7 +1790,7 @@
                 <w:rFonts w:ascii="Arial" w:hAnsi="Arial" w:cs="Arial"/>
                 <w:lang w:eastAsia="ja-JP"/>
               </w:rPr>
-              <w:t>0.5</w:t>
+              <w:t>0</w:t>
             </w:r>
           </w:p>
         </w:tc>
@@ -1929,16 +1890,20 @@
                 <w:lang w:eastAsia="ja-JP"/>
               </w:rPr>
             </w:pPr>
-            <w:hyperlink r:id="rId10" w:history="1">
-              <w:r>
-                <w:rPr>
-                  <w:rStyle w:val="Hyperlink"/>
-                  <w:rFonts w:ascii="Arial" w:hAnsi="Arial" w:cs="Arial"/>
-                  <w:lang w:eastAsia="ja-JP"/>
-                </w:rPr>
-                <w:t>Complete</w:t>
-              </w:r>
-            </w:hyperlink>
+            <w:r>
+              <w:rPr>
+                <w:rFonts w:ascii="Arial" w:hAnsi="Arial" w:cs="Arial"/>
+                <w:lang w:eastAsia="ja-JP"/>
+              </w:rPr>
+              <w:t>Co</w:t>
+            </w:r>
+            <w:r>
+              <w:rPr>
+                <w:rFonts w:ascii="Arial" w:hAnsi="Arial" w:cs="Arial"/>
+                <w:lang w:eastAsia="ja-JP"/>
+              </w:rPr>
+              <w:t>mplete</w:t>
+            </w:r>
           </w:p>
           <w:p>
             <w:pPr>
@@ -2151,10 +2116,10 @@
             <w:r>
               <w:rPr>
                 <w:rFonts w:ascii="Arial" w:hAnsi="Arial" w:cs="Arial"/>
-                <w:color w:val="FF0000"/>
-                <w:lang w:eastAsia="ja-JP"/>
-              </w:rPr>
-              <w:t>In Progress</w:t>
+                <w:color w:val="000000" w:themeColor="text1"/>
+                <w:lang w:eastAsia="ja-JP"/>
+              </w:rPr>
+              <w:t>Complete</w:t>
             </w:r>
           </w:p>
         </w:tc>
@@ -2224,7 +2189,7 @@
                 <w:rFonts w:ascii="Arial" w:hAnsi="Arial" w:cs="Arial"/>
                 <w:lang w:eastAsia="ja-JP"/>
               </w:rPr>
-              <w:t>3.5</w:t>
+              <w:t>4</w:t>
             </w:r>
           </w:p>
         </w:tc>
@@ -2248,7 +2213,7 @@
                 <w:rFonts w:ascii="Arial" w:hAnsi="Arial" w:cs="Arial"/>
                 <w:lang w:eastAsia="ja-JP"/>
               </w:rPr>
-              <w:t>0.5</w:t>
+              <w:t>0</w:t>
             </w:r>
           </w:p>
         </w:tc>
@@ -2355,16 +2320,13 @@
                 <w:lang w:eastAsia="ja-JP"/>
               </w:rPr>
             </w:pPr>
-            <w:hyperlink r:id="rId11" w:history="1">
-              <w:r>
-                <w:rPr>
-                  <w:rStyle w:val="Hyperlink"/>
-                  <w:rFonts w:ascii="Arial" w:hAnsi="Arial" w:cs="Arial"/>
-                  <w:lang w:eastAsia="ja-JP"/>
-                </w:rPr>
-                <w:t>Complete</w:t>
-              </w:r>
-            </w:hyperlink>
+            <w:r>
+              <w:rPr>
+                <w:rFonts w:ascii="Arial" w:hAnsi="Arial" w:cs="Arial"/>
+                <w:lang w:eastAsia="ja-JP"/>
+              </w:rPr>
+              <w:t>Complete</w:t>
+            </w:r>
           </w:p>
           <w:p>
             <w:pPr>
@@ -2485,7 +2447,7 @@
                 <w:rFonts w:ascii="Arial" w:hAnsi="Arial" w:cs="Arial"/>
                 <w:lang w:eastAsia="ja-JP"/>
               </w:rPr>
-              <w:t>1</w:t>
+              <w:t>0</w:t>
             </w:r>
           </w:p>
           <w:p>
@@ -2601,16 +2563,13 @@
                 <w:lang w:eastAsia="ja-JP"/>
               </w:rPr>
             </w:pPr>
-            <w:hyperlink r:id="rId12" w:history="1">
-              <w:r>
-                <w:rPr>
-                  <w:rStyle w:val="Hyperlink"/>
-                  <w:rFonts w:ascii="Arial" w:hAnsi="Arial" w:cs="Arial"/>
-                  <w:lang w:eastAsia="ja-JP"/>
-                </w:rPr>
-                <w:t>Complete</w:t>
-              </w:r>
-            </w:hyperlink>
+            <w:r>
+              <w:rPr>
+                <w:rFonts w:ascii="Arial" w:hAnsi="Arial" w:cs="Arial"/>
+                <w:lang w:eastAsia="ja-JP"/>
+              </w:rPr>
+              <w:t>Complete</w:t>
+            </w:r>
           </w:p>
           <w:p>
             <w:pPr>
@@ -2839,10 +2798,10 @@
             <w:r>
               <w:rPr>
                 <w:rFonts w:ascii="Arial" w:hAnsi="Arial" w:cs="Arial"/>
-                <w:color w:val="FF0000"/>
-                <w:lang w:eastAsia="ja-JP"/>
-              </w:rPr>
-              <w:t>In Progress</w:t>
+                <w:color w:val="000000" w:themeColor="text1"/>
+                <w:lang w:eastAsia="ja-JP"/>
+              </w:rPr>
+              <w:t>Complete</w:t>
             </w:r>
           </w:p>
         </w:tc>
@@ -2912,7 +2871,7 @@
                 <w:rFonts w:ascii="Arial" w:hAnsi="Arial" w:cs="Arial"/>
                 <w:lang w:eastAsia="ja-JP"/>
               </w:rPr>
-              <w:t>0.5</w:t>
+              <w:t>2</w:t>
             </w:r>
           </w:p>
         </w:tc>
@@ -2936,7 +2895,7 @@
                 <w:rFonts w:ascii="Arial" w:hAnsi="Arial" w:cs="Arial"/>
                 <w:lang w:eastAsia="ja-JP"/>
               </w:rPr>
-              <w:t>0.5</w:t>
+              <w:t>0</w:t>
             </w:r>
           </w:p>
         </w:tc>
@@ -3046,10 +3005,10 @@
             <w:r>
               <w:rPr>
                 <w:rFonts w:ascii="Arial" w:hAnsi="Arial" w:cs="Arial"/>
-                <w:color w:val="FF0000"/>
-                <w:lang w:eastAsia="ja-JP"/>
-              </w:rPr>
-              <w:t>In Progress</w:t>
+                <w:color w:val="000000" w:themeColor="text1"/>
+                <w:lang w:eastAsia="ja-JP"/>
+              </w:rPr>
+              <w:t>Complete</w:t>
             </w:r>
           </w:p>
         </w:tc>
@@ -3119,7 +3078,7 @@
                 <w:rFonts w:ascii="Arial" w:hAnsi="Arial" w:cs="Arial"/>
                 <w:lang w:eastAsia="ja-JP"/>
               </w:rPr>
-              <w:t>0.5</w:t>
+              <w:t>1</w:t>
             </w:r>
           </w:p>
         </w:tc>
@@ -3143,7 +3102,7 @@
                 <w:rFonts w:ascii="Arial" w:hAnsi="Arial" w:cs="Arial"/>
                 <w:lang w:eastAsia="ja-JP"/>
               </w:rPr>
-              <w:t>0.5</w:t>
+              <w:t>0</w:t>
             </w:r>
           </w:p>
         </w:tc>
@@ -3236,16 +3195,13 @@
                 <w:lang w:eastAsia="ja-JP"/>
               </w:rPr>
             </w:pPr>
-            <w:hyperlink r:id="rId13" w:history="1">
-              <w:r>
-                <w:rPr>
-                  <w:rStyle w:val="Hyperlink"/>
-                  <w:rFonts w:ascii="Arial" w:hAnsi="Arial" w:cs="Arial"/>
-                  <w:lang w:eastAsia="ja-JP"/>
-                </w:rPr>
-                <w:t>Complete</w:t>
-              </w:r>
-            </w:hyperlink>
+            <w:r>
+              <w:rPr>
+                <w:rFonts w:ascii="Arial" w:hAnsi="Arial" w:cs="Arial"/>
+                <w:lang w:eastAsia="ja-JP"/>
+              </w:rPr>
+              <w:t>Complete</w:t>
+            </w:r>
           </w:p>
           <w:p>
             <w:pPr>
@@ -3454,10 +3410,10 @@
             <w:r>
               <w:rPr>
                 <w:rFonts w:ascii="Arial" w:hAnsi="Arial" w:cs="Arial"/>
-                <w:color w:val="FF0000"/>
-                <w:lang w:eastAsia="ja-JP"/>
-              </w:rPr>
-              <w:t>In Progress</w:t>
+                <w:color w:val="000000" w:themeColor="text1"/>
+                <w:lang w:eastAsia="ja-JP"/>
+              </w:rPr>
+              <w:t>Complete</w:t>
             </w:r>
           </w:p>
         </w:tc>
@@ -3534,7 +3490,7 @@
                 <w:rFonts w:ascii="Arial" w:hAnsi="Arial" w:cs="Arial"/>
                 <w:lang w:eastAsia="ja-JP"/>
               </w:rPr>
-              <w:t>1</w:t>
+              <w:t>2</w:t>
             </w:r>
           </w:p>
         </w:tc>
@@ -3558,7 +3514,7 @@
                 <w:rFonts w:ascii="Arial" w:hAnsi="Arial" w:cs="Arial"/>
                 <w:lang w:eastAsia="ja-JP"/>
               </w:rPr>
-              <w:t>1</w:t>
+              <w:t>0</w:t>
             </w:r>
           </w:p>
         </w:tc>
@@ -3657,7 +3613,7 @@
                 <w:color w:val="FF0000"/>
                 <w:lang w:eastAsia="ja-JP"/>
               </w:rPr>
-              <w:t>Not Started</w:t>
+              <w:t>In Progress</w:t>
             </w:r>
           </w:p>
         </w:tc>
@@ -3727,7 +3683,7 @@
                 <w:rFonts w:ascii="Arial" w:hAnsi="Arial" w:cs="Arial"/>
                 <w:lang w:eastAsia="ja-JP"/>
               </w:rPr>
-              <w:t>0</w:t>
+              <w:t>2</w:t>
             </w:r>
           </w:p>
         </w:tc>
@@ -3751,7 +3707,7 @@
                 <w:rFonts w:ascii="Arial" w:hAnsi="Arial" w:cs="Arial"/>
                 <w:lang w:eastAsia="ja-JP"/>
               </w:rPr>
-              <w:t>2</w:t>
+              <w:t>1</w:t>
             </w:r>
           </w:p>
         </w:tc>
@@ -3854,10 +3810,10 @@
             <w:r>
               <w:rPr>
                 <w:rFonts w:ascii="Arial" w:hAnsi="Arial" w:cs="Arial"/>
-                <w:color w:val="FF0000"/>
-                <w:lang w:eastAsia="ja-JP"/>
-              </w:rPr>
-              <w:t>Not Started</w:t>
+                <w:color w:val="000000" w:themeColor="text1"/>
+                <w:lang w:eastAsia="ja-JP"/>
+              </w:rPr>
+              <w:t>Complete</w:t>
             </w:r>
           </w:p>
         </w:tc>
@@ -3927,7 +3883,7 @@
                 <w:rFonts w:ascii="Arial" w:hAnsi="Arial" w:cs="Arial"/>
                 <w:lang w:eastAsia="ja-JP"/>
               </w:rPr>
-              <w:t>0</w:t>
+              <w:t>2</w:t>
             </w:r>
           </w:p>
         </w:tc>
@@ -3951,7 +3907,7 @@
                 <w:rFonts w:ascii="Arial" w:hAnsi="Arial" w:cs="Arial"/>
                 <w:lang w:eastAsia="ja-JP"/>
               </w:rPr>
-              <w:t>2</w:t>
+              <w:t>0</w:t>
             </w:r>
           </w:p>
         </w:tc>
@@ -4061,10 +4017,10 @@
             <w:r>
               <w:rPr>
                 <w:rFonts w:ascii="Arial" w:hAnsi="Arial" w:cs="Arial"/>
-                <w:color w:val="FF0000"/>
-                <w:lang w:eastAsia="ja-JP"/>
-              </w:rPr>
-              <w:t>In progress</w:t>
+                <w:color w:val="000000" w:themeColor="text1"/>
+                <w:lang w:eastAsia="ja-JP"/>
+              </w:rPr>
+              <w:t>Complete</w:t>
             </w:r>
           </w:p>
         </w:tc>
@@ -4284,10 +4240,10 @@
             <w:r>
               <w:rPr>
                 <w:rFonts w:ascii="Arial" w:hAnsi="Arial" w:cs="Arial"/>
-                <w:color w:val="FF0000"/>
-                <w:lang w:eastAsia="ja-JP"/>
-              </w:rPr>
-              <w:t>Not Started</w:t>
+                <w:color w:val="000000" w:themeColor="text1"/>
+                <w:lang w:eastAsia="ja-JP"/>
+              </w:rPr>
+              <w:t>Complete</w:t>
             </w:r>
           </w:p>
         </w:tc>
@@ -4357,7 +4313,7 @@
                 <w:rFonts w:ascii="Arial" w:hAnsi="Arial" w:cs="Arial"/>
                 <w:lang w:eastAsia="ja-JP"/>
               </w:rPr>
-              <w:t>0</w:t>
+              <w:t>1</w:t>
             </w:r>
           </w:p>
         </w:tc>
@@ -4381,7 +4337,7 @@
                 <w:rFonts w:ascii="Arial" w:hAnsi="Arial" w:cs="Arial"/>
                 <w:lang w:eastAsia="ja-JP"/>
               </w:rPr>
-              <w:t>1</w:t>
+              <w:t>0</w:t>
             </w:r>
           </w:p>
         </w:tc>
@@ -4564,7 +4520,7 @@
                 <w:rFonts w:ascii="Arial" w:hAnsi="Arial" w:cs="Arial"/>
                 <w:lang w:eastAsia="ja-JP"/>
               </w:rPr>
-              <w:t>0</w:t>
+              <w:t>1</w:t>
             </w:r>
           </w:p>
         </w:tc>
@@ -4588,7 +4544,7 @@
                 <w:rFonts w:ascii="Arial" w:hAnsi="Arial" w:cs="Arial"/>
                 <w:lang w:eastAsia="ja-JP"/>
               </w:rPr>
-              <w:t>1</w:t>
+              <w:t>0</w:t>
             </w:r>
           </w:p>
         </w:tc>
@@ -4733,10 +4689,10 @@
             <w:r>
               <w:rPr>
                 <w:rFonts w:ascii="Arial" w:hAnsi="Arial" w:cs="Arial"/>
-                <w:color w:val="FF0000"/>
-                <w:lang w:eastAsia="ja-JP"/>
-              </w:rPr>
-              <w:t>In progress</w:t>
+                <w:color w:val="000000" w:themeColor="text1"/>
+                <w:lang w:eastAsia="ja-JP"/>
+              </w:rPr>
+              <w:t>Complete</w:t>
             </w:r>
           </w:p>
         </w:tc>
@@ -4806,7 +4762,7 @@
                 <w:rFonts w:ascii="Arial" w:hAnsi="Arial" w:cs="Arial"/>
                 <w:lang w:eastAsia="ja-JP"/>
               </w:rPr>
-              <w:t>0.5</w:t>
+              <w:t>1</w:t>
             </w:r>
           </w:p>
         </w:tc>
@@ -4830,10 +4786,8 @@
                 <w:rFonts w:ascii="Arial" w:hAnsi="Arial" w:cs="Arial"/>
                 <w:lang w:eastAsia="ja-JP"/>
               </w:rPr>
-              <w:t>0.5</w:t>
-            </w:r>
-            <w:bookmarkStart w:id="1" w:name="_GoBack"/>
-            <w:bookmarkEnd w:id="1"/>
+              <w:t>0</w:t>
+            </w:r>
           </w:p>
         </w:tc>
       </w:tr>
@@ -4941,16 +4895,13 @@
                 <w:lang w:eastAsia="ja-JP"/>
               </w:rPr>
             </w:pPr>
-            <w:hyperlink r:id="rId14" w:history="1">
-              <w:r>
-                <w:rPr>
-                  <w:rStyle w:val="Hyperlink"/>
-                  <w:rFonts w:ascii="Arial" w:hAnsi="Arial" w:cs="Arial"/>
-                  <w:lang w:eastAsia="ja-JP"/>
-                </w:rPr>
-                <w:t>Complete</w:t>
-              </w:r>
-            </w:hyperlink>
+            <w:r>
+              <w:rPr>
+                <w:rFonts w:ascii="Arial" w:hAnsi="Arial" w:cs="Arial"/>
+                <w:lang w:eastAsia="ja-JP"/>
+              </w:rPr>
+              <w:t>Complete</w:t>
+            </w:r>
           </w:p>
           <w:p>
             <w:pPr>
@@ -5146,16 +5097,13 @@
                 <w:lang w:eastAsia="ja-JP"/>
               </w:rPr>
             </w:pPr>
-            <w:hyperlink r:id="rId15" w:history="1">
-              <w:r>
-                <w:rPr>
-                  <w:rStyle w:val="Hyperlink"/>
-                  <w:rFonts w:ascii="Arial" w:hAnsi="Arial" w:cs="Arial"/>
-                  <w:lang w:eastAsia="ja-JP"/>
-                </w:rPr>
-                <w:t>Complete</w:t>
-              </w:r>
-            </w:hyperlink>
+            <w:r>
+              <w:rPr>
+                <w:rFonts w:ascii="Arial" w:hAnsi="Arial" w:cs="Arial"/>
+                <w:lang w:eastAsia="ja-JP"/>
+              </w:rPr>
+              <w:t>Complete</w:t>
+            </w:r>
           </w:p>
           <w:p>
             <w:pPr>
@@ -5451,7 +5399,7 @@
                 <w:rFonts w:ascii="Arial" w:hAnsi="Arial" w:cs="Arial"/>
                 <w:lang w:eastAsia="ja-JP"/>
               </w:rPr>
-              <w:t>0</w:t>
+              <w:t>1</w:t>
             </w:r>
           </w:p>
         </w:tc>
@@ -5718,6 +5666,76 @@
             </w:pPr>
             <w:r>
               <w:t xml:space="preserve">Aaron will now begin on Proposed Architecture since all necessary documents have been submitted. </w:t>
+            </w:r>
+          </w:p>
+        </w:tc>
+      </w:tr>
+      <w:tr>
+        <w:tc>
+          <w:tcPr>
+            <w:tcW w:w="3192" w:type="dxa"/>
+            <w:tcBorders>
+              <w:top w:val="single" w:sz="4" w:space="0" w:color="auto"/>
+              <w:left w:val="single" w:sz="4" w:space="0" w:color="auto"/>
+              <w:bottom w:val="single" w:sz="4" w:space="0" w:color="auto"/>
+              <w:right w:val="single" w:sz="4" w:space="0" w:color="auto"/>
+            </w:tcBorders>
+          </w:tcPr>
+          <w:p>
+            <w:pPr>
+              <w:pStyle w:val="BodyText"/>
+              <w:ind w:left="0"/>
+            </w:pPr>
+            <w:r>
+              <w:t xml:space="preserve">Master Test Plan has taken more work than expected. Other team members required to step in </w:t>
+            </w:r>
+            <w:proofErr w:type="gramStart"/>
+            <w:r>
+              <w:t>a</w:t>
+            </w:r>
+            <w:proofErr w:type="gramEnd"/>
+            <w:r>
+              <w:t xml:space="preserve"> assist. </w:t>
+            </w:r>
+          </w:p>
+        </w:tc>
+        <w:tc>
+          <w:tcPr>
+            <w:tcW w:w="1452" w:type="dxa"/>
+            <w:tcBorders>
+              <w:top w:val="single" w:sz="4" w:space="0" w:color="auto"/>
+              <w:left w:val="single" w:sz="4" w:space="0" w:color="auto"/>
+              <w:bottom w:val="single" w:sz="4" w:space="0" w:color="auto"/>
+              <w:right w:val="single" w:sz="4" w:space="0" w:color="auto"/>
+            </w:tcBorders>
+          </w:tcPr>
+          <w:p>
+            <w:pPr>
+              <w:pStyle w:val="BodyText"/>
+              <w:ind w:left="0"/>
+            </w:pPr>
+            <w:r>
+              <w:t>In Progress</w:t>
+            </w:r>
+          </w:p>
+        </w:tc>
+        <w:tc>
+          <w:tcPr>
+            <w:tcW w:w="4932" w:type="dxa"/>
+            <w:tcBorders>
+              <w:top w:val="single" w:sz="4" w:space="0" w:color="auto"/>
+              <w:left w:val="single" w:sz="4" w:space="0" w:color="auto"/>
+              <w:bottom w:val="single" w:sz="4" w:space="0" w:color="auto"/>
+              <w:right w:val="single" w:sz="4" w:space="0" w:color="auto"/>
+            </w:tcBorders>
+          </w:tcPr>
+          <w:p>
+            <w:pPr>
+              <w:pStyle w:val="BodyText"/>
+              <w:ind w:left="0"/>
+            </w:pPr>
+            <w:r>
+              <w:t xml:space="preserve">Michelle requires help on Master Test plan. </w:t>
             </w:r>
           </w:p>
         </w:tc>
@@ -6009,21 +6027,15 @@
     <w:p>
       <w:pPr>
         <w:pStyle w:val="InfoBluelistitem"/>
+        <w:rPr>
+          <w:color w:val="000000" w:themeColor="text1"/>
+        </w:rPr>
       </w:pPr>
       <w:r>
-        <w:t xml:space="preserve">[Document whether you addressed the objectives as specified in the </w:t>
-      </w:r>
-      <w:r>
-        <w:t>I</w:t>
-      </w:r>
-      <w:r>
-        <w:t xml:space="preserve">teration </w:t>
-      </w:r>
-      <w:r>
-        <w:t>P</w:t>
-      </w:r>
-      <w:r>
-        <w:t>lan.]</w:t>
+        <w:rPr>
+          <w:color w:val="000000" w:themeColor="text1"/>
+        </w:rPr>
+        <w:t xml:space="preserve">Did not meet all objectives, some work items still outstanding due to reliance on other work items that needed to be completed first. </w:t>
       </w:r>
     </w:p>
     <w:p>
@@ -6050,11 +6062,7 @@
         <w:t xml:space="preserve"> </w:t>
       </w:r>
       <w:r>
-        <w:t xml:space="preserve">compared to </w:t>
-      </w:r>
-      <w:proofErr w:type="gramStart"/>
-      <w:r>
-        <w:t>a</w:t>
+        <w:t>compared to a</w:t>
       </w:r>
       <w:r>
         <w:t>ctual</w:t>
@@ -6062,26 +6070,28 @@
       <w:r>
         <w:t>ly completed</w:t>
       </w:r>
-      <w:proofErr w:type="gramEnd"/>
     </w:p>
     <w:p>
       <w:pPr>
-        <w:pStyle w:val="InfoBluelistitem"/>
+        <w:ind w:left="720"/>
+        <w:rPr>
+          <w:sz w:val="20"/>
+          <w:szCs w:val="20"/>
+        </w:rPr>
       </w:pPr>
       <w:r>
-        <w:t xml:space="preserve">[Summarize whether all </w:t>
+        <w:rPr>
+          <w:sz w:val="20"/>
+          <w:szCs w:val="20"/>
+        </w:rPr>
+        <w:t>Most work items completed</w:t>
       </w:r>
       <w:r>
-        <w:t>Work Item</w:t>
-      </w:r>
-      <w:r>
-        <w:t xml:space="preserve">s planned to be addressed in the iteration were addressed, and which </w:t>
-      </w:r>
-      <w:r>
-        <w:t>Work Item</w:t>
-      </w:r>
-      <w:r>
-        <w:t>s were postponed or added.]</w:t>
+        <w:rPr>
+          <w:sz w:val="20"/>
+          <w:szCs w:val="20"/>
+        </w:rPr>
+        <w:t xml:space="preserve"> on time and in the estimated timeframe. </w:t>
       </w:r>
     </w:p>
     <w:p>
@@ -6105,81 +6115,44 @@
     </w:p>
     <w:p>
       <w:pPr>
-        <w:pStyle w:val="InfoBluelistitem"/>
+        <w:rPr>
+          <w:sz w:val="20"/>
+          <w:szCs w:val="20"/>
+        </w:rPr>
       </w:pPr>
       <w:r>
-        <w:t xml:space="preserve">[Document whether you met the evaluation criteria as specified in the </w:t>
+        <w:tab/>
       </w:r>
       <w:r>
-        <w:t>I</w:t>
+        <w:rPr>
+          <w:sz w:val="20"/>
+          <w:szCs w:val="20"/>
+        </w:rPr>
+        <w:t xml:space="preserve">Master Test plan is only outstanding work item still to be completed in draft status. All team members kept to </w:t>
       </w:r>
       <w:r>
-        <w:t xml:space="preserve">teration </w:t>
+        <w:rPr>
+          <w:sz w:val="20"/>
+          <w:szCs w:val="20"/>
+        </w:rPr>
+        <w:t xml:space="preserve">their goals and reviewed </w:t>
       </w:r>
       <w:r>
-        <w:t>P</w:t>
+        <w:rPr>
+          <w:sz w:val="20"/>
+          <w:szCs w:val="20"/>
+        </w:rPr>
+        <w:t>each others</w:t>
       </w:r>
       <w:r>
-        <w:t xml:space="preserve">lan. This could include information such as “Demo for </w:t>
+        <w:rPr>
+          <w:sz w:val="20"/>
+          <w:szCs w:val="20"/>
+        </w:rPr>
+        <w:t xml:space="preserve"> work on time. </w:t>
       </w:r>
-      <w:r>
-        <w:t>D</w:t>
-      </w:r>
-      <w:r>
-        <w:t>epartment X was well</w:t>
-      </w:r>
-      <w:r>
-        <w:t>-</w:t>
-      </w:r>
-      <w:r>
-        <w:t>received, with some concerns raised around usability</w:t>
-      </w:r>
-      <w:r>
-        <w:t>,</w:t>
-      </w:r>
-      <w:r>
-        <w:t>”</w:t>
-      </w:r>
-      <w:r>
-        <w:t xml:space="preserve"> or </w:t>
-      </w:r>
-      <w:r>
-        <w:t xml:space="preserve">“495 test cases were automated with a 98% pass rate. 9 test cases were deferred </w:t>
-      </w:r>
-      <w:r>
-        <w:t xml:space="preserve">because the </w:t>
-      </w:r>
-      <w:r>
-        <w:t xml:space="preserve">corresponding </w:t>
-      </w:r>
-      <w:r>
-        <w:t>Work Item</w:t>
-      </w:r>
-      <w:r>
-        <w:t xml:space="preserve">s </w:t>
-      </w:r>
-      <w:r>
-        <w:t xml:space="preserve">were </w:t>
-      </w:r>
-      <w:r>
-        <w:t>postponed.”</w:t>
-      </w:r>
-    </w:p>
-    <w:p>
-      <w:pPr>
-        <w:pStyle w:val="InfoBluelistitem"/>
-      </w:pPr>
-      <w:r>
-        <w:t xml:space="preserve">The most important guideline here is that although satisfactorily completed items may summarily mentioned, incomplete items require a more comprehensive </w:t>
-      </w:r>
-      <w:proofErr w:type="gramStart"/>
-      <w:r>
-        <w:t xml:space="preserve">explanation </w:t>
-      </w:r>
-      <w:r>
-        <w:t>]</w:t>
-      </w:r>
-      <w:proofErr w:type="gramEnd"/>
+      <w:bookmarkStart w:id="1" w:name="_GoBack"/>
+      <w:bookmarkEnd w:id="1"/>
     </w:p>
     <w:p>
       <w:pPr>
@@ -6209,25 +6182,10 @@
       <w:pPr>
         <w:pStyle w:val="InfoBluelistitem"/>
       </w:pPr>
-      <w:r>
-        <w:t>[List other areas that have been evaluated, such as financials,</w:t>
-      </w:r>
-      <w:r>
-        <w:t xml:space="preserve"> or </w:t>
-      </w:r>
-      <w:r>
-        <w:t xml:space="preserve">schedule deviation, as well as </w:t>
-      </w:r>
-      <w:r>
-        <w:t>S</w:t>
-      </w:r>
-      <w:r>
-        <w:t>takeholder feedback not captured elsewhere.]</w:t>
-      </w:r>
     </w:p>
     <w:sectPr>
-      <w:headerReference w:type="default" r:id="rId16"/>
-      <w:footerReference w:type="default" r:id="rId17"/>
+      <w:headerReference w:type="default" r:id="rId9"/>
+      <w:footerReference w:type="default" r:id="rId10"/>
       <w:pgSz w:w="12240" w:h="15840" w:code="1"/>
       <w:pgMar w:top="1440" w:right="1440" w:bottom="1440" w:left="1440" w:header="720" w:footer="720" w:gutter="0"/>
       <w:cols w:space="720"/>
@@ -6237,7 +6195,7 @@
 </file>
 
 <file path=word/endnotes.xml><?xml version="1.0" encoding="utf-8"?>
-<w:endnotes xmlns:wpc="http://schemas.microsoft.com/office/word/2010/wordprocessingCanvas" xmlns:cx="http://schemas.microsoft.com/office/drawing/2014/chartex" xmlns:cx1="http://schemas.microsoft.com/office/drawing/2015/9/8/chartex" xmlns:cx2="http://schemas.microsoft.com/office/drawing/2015/10/21/chartex" xmlns:cx3="http://schemas.microsoft.com/office/drawing/2016/5/9/chartex" xmlns:cx4="http://schemas.microsoft.com/office/drawing/2016/5/10/chartex" xmlns:cx5="http://schemas.microsoft.com/office/drawing/2016/5/11/chartex" xmlns:cx6="http://schemas.microsoft.com/office/drawing/2016/5/12/chartex" xmlns:cx7="http://schemas.microsoft.com/office/drawing/2016/5/13/chartex" xmlns:cx8="http://schemas.microsoft.com/office/drawing/2016/5/14/chartex" xmlns:mc="http://schemas.openxmlformats.org/markup-compatibility/2006" xmlns:aink="http://schemas.microsoft.com/office/drawing/2016/ink" xmlns:am3d="http://schemas.microsoft.com/office/drawing/2017/model3d" xmlns:o="urn:schemas-microsoft-com:office:office" xmlns:r="http://schemas.openxmlformats.org/officeDocument/2006/relationships" xmlns:m="http://schemas.openxmlformats.org/officeDocument/2006/math" xmlns:v="urn:schemas-microsoft-com:vml" xmlns:wp14="http://schemas.microsoft.com/office/word/2010/wordprocessingDrawing" xmlns:wp="http://schemas.openxmlformats.org/drawingml/2006/wordprocessingDrawing" xmlns:w10="urn:schemas-microsoft-com:office:word" xmlns:w="http://schemas.openxmlformats.org/wordprocessingml/2006/main" xmlns:w14="http://schemas.microsoft.com/office/word/2010/wordml" xmlns:w15="http://schemas.microsoft.com/office/word/2012/wordml" xmlns:w16cid="http://schemas.microsoft.com/office/word/2016/wordml/cid" xmlns:w16se="http://schemas.microsoft.com/office/word/2015/wordml/symex" xmlns:wpg="http://schemas.microsoft.com/office/word/2010/wordprocessingGroup" xmlns:wpi="http://schemas.microsoft.com/office/word/2010/wordprocessingInk" xmlns:wne="http://schemas.microsoft.com/office/word/2006/wordml" xmlns:wps="http://schemas.microsoft.com/office/word/2010/wordprocessingShape" mc:Ignorable="w14 w15 w16se w16cid wp14">
+<w:endnotes xmlns:wpc="http://schemas.microsoft.com/office/word/2010/wordprocessingCanvas" xmlns:mo="http://schemas.microsoft.com/office/mac/office/2008/main" xmlns:mc="http://schemas.openxmlformats.org/markup-compatibility/2006" xmlns:mv="urn:schemas-microsoft-com:mac:vml" xmlns:o="urn:schemas-microsoft-com:office:office" xmlns:r="http://schemas.openxmlformats.org/officeDocument/2006/relationships" xmlns:m="http://schemas.openxmlformats.org/officeDocument/2006/math" xmlns:v="urn:schemas-microsoft-com:vml" xmlns:wp14="http://schemas.microsoft.com/office/word/2010/wordprocessingDrawing" xmlns:wp="http://schemas.openxmlformats.org/drawingml/2006/wordprocessingDrawing" xmlns:w10="urn:schemas-microsoft-com:office:word" xmlns:w="http://schemas.openxmlformats.org/wordprocessingml/2006/main" xmlns:w14="http://schemas.microsoft.com/office/word/2010/wordml" xmlns:w15="http://schemas.microsoft.com/office/word/2012/wordml" xmlns:wpg="http://schemas.microsoft.com/office/word/2010/wordprocessingGroup" xmlns:wpi="http://schemas.microsoft.com/office/word/2010/wordprocessingInk" xmlns:wne="http://schemas.microsoft.com/office/word/2006/wordml" xmlns:wps="http://schemas.microsoft.com/office/word/2010/wordprocessingShape" mc:Ignorable="w14 w15 wp14">
   <w:endnote w:type="separator" w:id="-1">
     <w:p>
       <w:r>
@@ -6256,7 +6214,7 @@
 </file>
 
 <file path=word/footer1.xml><?xml version="1.0" encoding="utf-8"?>
-<w:ftr xmlns:wpc="http://schemas.microsoft.com/office/word/2010/wordprocessingCanvas" xmlns:cx="http://schemas.microsoft.com/office/drawing/2014/chartex" xmlns:cx1="http://schemas.microsoft.com/office/drawing/2015/9/8/chartex" xmlns:cx2="http://schemas.microsoft.com/office/drawing/2015/10/21/chartex" xmlns:cx3="http://schemas.microsoft.com/office/drawing/2016/5/9/chartex" xmlns:cx4="http://schemas.microsoft.com/office/drawing/2016/5/10/chartex" xmlns:cx5="http://schemas.microsoft.com/office/drawing/2016/5/11/chartex" xmlns:cx6="http://schemas.microsoft.com/office/drawing/2016/5/12/chartex" xmlns:cx7="http://schemas.microsoft.com/office/drawing/2016/5/13/chartex" xmlns:cx8="http://schemas.microsoft.com/office/drawing/2016/5/14/chartex" xmlns:mc="http://schemas.openxmlformats.org/markup-compatibility/2006" xmlns:aink="http://schemas.microsoft.com/office/drawing/2016/ink" xmlns:am3d="http://schemas.microsoft.com/office/drawing/2017/model3d" xmlns:o="urn:schemas-microsoft-com:office:office" xmlns:r="http://schemas.openxmlformats.org/officeDocument/2006/relationships" xmlns:m="http://schemas.openxmlformats.org/officeDocument/2006/math" xmlns:v="urn:schemas-microsoft-com:vml" xmlns:wp14="http://schemas.microsoft.com/office/word/2010/wordprocessingDrawing" xmlns:wp="http://schemas.openxmlformats.org/drawingml/2006/wordprocessingDrawing" xmlns:w10="urn:schemas-microsoft-com:office:word" xmlns:w="http://schemas.openxmlformats.org/wordprocessingml/2006/main" xmlns:w14="http://schemas.microsoft.com/office/word/2010/wordml" xmlns:w15="http://schemas.microsoft.com/office/word/2012/wordml" xmlns:w16cid="http://schemas.microsoft.com/office/word/2016/wordml/cid" xmlns:w16se="http://schemas.microsoft.com/office/word/2015/wordml/symex" xmlns:wpg="http://schemas.microsoft.com/office/word/2010/wordprocessingGroup" xmlns:wpi="http://schemas.microsoft.com/office/word/2010/wordprocessingInk" xmlns:wne="http://schemas.microsoft.com/office/word/2006/wordml" xmlns:wps="http://schemas.microsoft.com/office/word/2010/wordprocessingShape" mc:Ignorable="w14 w15 w16se w16cid wp14">
+<w:ftr xmlns:wpc="http://schemas.microsoft.com/office/word/2010/wordprocessingCanvas" xmlns:mo="http://schemas.microsoft.com/office/mac/office/2008/main" xmlns:mc="http://schemas.openxmlformats.org/markup-compatibility/2006" xmlns:mv="urn:schemas-microsoft-com:mac:vml" xmlns:o="urn:schemas-microsoft-com:office:office" xmlns:r="http://schemas.openxmlformats.org/officeDocument/2006/relationships" xmlns:m="http://schemas.openxmlformats.org/officeDocument/2006/math" xmlns:v="urn:schemas-microsoft-com:vml" xmlns:wp14="http://schemas.microsoft.com/office/word/2010/wordprocessingDrawing" xmlns:wp="http://schemas.openxmlformats.org/drawingml/2006/wordprocessingDrawing" xmlns:w10="urn:schemas-microsoft-com:office:word" xmlns:w="http://schemas.openxmlformats.org/wordprocessingml/2006/main" xmlns:w14="http://schemas.microsoft.com/office/word/2010/wordml" xmlns:w15="http://schemas.microsoft.com/office/word/2012/wordml" xmlns:wpg="http://schemas.microsoft.com/office/word/2010/wordprocessingGroup" xmlns:wpi="http://schemas.microsoft.com/office/word/2010/wordprocessingInk" xmlns:wne="http://schemas.microsoft.com/office/word/2006/wordml" xmlns:wps="http://schemas.microsoft.com/office/word/2010/wordprocessingShape" mc:Ignorable="w14 w15 wp14">
   <w:tbl>
     <w:tblPr>
       <w:tblW w:w="0" w:type="auto"/>
@@ -6313,21 +6271,11 @@
           <w:r>
             <w:sym w:font="Symbol" w:char="F0D3"/>
           </w:r>
-          <w:r>
-            <w:fldChar w:fldCharType="begin"/>
-          </w:r>
-          <w:r>
-            <w:instrText xml:space="preserve"> DOCPROPERTY "Company"  \* MERGEFORMAT </w:instrText>
-          </w:r>
-          <w:r>
-            <w:fldChar w:fldCharType="separate"/>
-          </w:r>
-          <w:r>
-            <w:t>&lt;Company Name&gt;</w:t>
-          </w:r>
-          <w:r>
-            <w:fldChar w:fldCharType="end"/>
-          </w:r>
+          <w:fldSimple w:instr=" DOCPROPERTY &quot;Company&quot;  \* MERGEFORMAT ">
+            <w:r>
+              <w:t>&lt;Company Name&gt;</w:t>
+            </w:r>
+          </w:fldSimple>
           <w:r>
             <w:t xml:space="preserve">, </w:t>
           </w:r>
@@ -6391,7 +6339,7 @@
               <w:rStyle w:val="PageNumber"/>
               <w:noProof/>
             </w:rPr>
-            <w:t>2</w:t>
+            <w:t>3</w:t>
           </w:r>
           <w:r>
             <w:rPr>
@@ -6449,7 +6397,7 @@
 </file>
 
 <file path=word/footnotes.xml><?xml version="1.0" encoding="utf-8"?>
-<w:footnotes xmlns:wpc="http://schemas.microsoft.com/office/word/2010/wordprocessingCanvas" xmlns:cx="http://schemas.microsoft.com/office/drawing/2014/chartex" xmlns:cx1="http://schemas.microsoft.com/office/drawing/2015/9/8/chartex" xmlns:cx2="http://schemas.microsoft.com/office/drawing/2015/10/21/chartex" xmlns:cx3="http://schemas.microsoft.com/office/drawing/2016/5/9/chartex" xmlns:cx4="http://schemas.microsoft.com/office/drawing/2016/5/10/chartex" xmlns:cx5="http://schemas.microsoft.com/office/drawing/2016/5/11/chartex" xmlns:cx6="http://schemas.microsoft.com/office/drawing/2016/5/12/chartex" xmlns:cx7="http://schemas.microsoft.com/office/drawing/2016/5/13/chartex" xmlns:cx8="http://schemas.microsoft.com/office/drawing/2016/5/14/chartex" xmlns:mc="http://schemas.openxmlformats.org/markup-compatibility/2006" xmlns:aink="http://schemas.microsoft.com/office/drawing/2016/ink" xmlns:am3d="http://schemas.microsoft.com/office/drawing/2017/model3d" xmlns:o="urn:schemas-microsoft-com:office:office" xmlns:r="http://schemas.openxmlformats.org/officeDocument/2006/relationships" xmlns:m="http://schemas.openxmlformats.org/officeDocument/2006/math" xmlns:v="urn:schemas-microsoft-com:vml" xmlns:wp14="http://schemas.microsoft.com/office/word/2010/wordprocessingDrawing" xmlns:wp="http://schemas.openxmlformats.org/drawingml/2006/wordprocessingDrawing" xmlns:w10="urn:schemas-microsoft-com:office:word" xmlns:w="http://schemas.openxmlformats.org/wordprocessingml/2006/main" xmlns:w14="http://schemas.microsoft.com/office/word/2010/wordml" xmlns:w15="http://schemas.microsoft.com/office/word/2012/wordml" xmlns:w16cid="http://schemas.microsoft.com/office/word/2016/wordml/cid" xmlns:w16se="http://schemas.microsoft.com/office/word/2015/wordml/symex" xmlns:wpg="http://schemas.microsoft.com/office/word/2010/wordprocessingGroup" xmlns:wpi="http://schemas.microsoft.com/office/word/2010/wordprocessingInk" xmlns:wne="http://schemas.microsoft.com/office/word/2006/wordml" xmlns:wps="http://schemas.microsoft.com/office/word/2010/wordprocessingShape" mc:Ignorable="w14 w15 w16se w16cid wp14">
+<w:footnotes xmlns:wpc="http://schemas.microsoft.com/office/word/2010/wordprocessingCanvas" xmlns:mo="http://schemas.microsoft.com/office/mac/office/2008/main" xmlns:mc="http://schemas.openxmlformats.org/markup-compatibility/2006" xmlns:mv="urn:schemas-microsoft-com:mac:vml" xmlns:o="urn:schemas-microsoft-com:office:office" xmlns:r="http://schemas.openxmlformats.org/officeDocument/2006/relationships" xmlns:m="http://schemas.openxmlformats.org/officeDocument/2006/math" xmlns:v="urn:schemas-microsoft-com:vml" xmlns:wp14="http://schemas.microsoft.com/office/word/2010/wordprocessingDrawing" xmlns:wp="http://schemas.openxmlformats.org/drawingml/2006/wordprocessingDrawing" xmlns:w10="urn:schemas-microsoft-com:office:word" xmlns:w="http://schemas.openxmlformats.org/wordprocessingml/2006/main" xmlns:w14="http://schemas.microsoft.com/office/word/2010/wordml" xmlns:w15="http://schemas.microsoft.com/office/word/2012/wordml" xmlns:wpg="http://schemas.microsoft.com/office/word/2010/wordprocessingGroup" xmlns:wpi="http://schemas.microsoft.com/office/word/2010/wordprocessingInk" xmlns:wne="http://schemas.microsoft.com/office/word/2006/wordml" xmlns:wps="http://schemas.microsoft.com/office/word/2010/wordprocessingShape" mc:Ignorable="w14 w15 wp14">
   <w:footnote w:type="separator" w:id="-1">
     <w:p>
       <w:r>
@@ -6468,7 +6416,7 @@
 </file>
 
 <file path=word/header1.xml><?xml version="1.0" encoding="utf-8"?>
-<w:hdr xmlns:wpc="http://schemas.microsoft.com/office/word/2010/wordprocessingCanvas" xmlns:cx="http://schemas.microsoft.com/office/drawing/2014/chartex" xmlns:cx1="http://schemas.microsoft.com/office/drawing/2015/9/8/chartex" xmlns:cx2="http://schemas.microsoft.com/office/drawing/2015/10/21/chartex" xmlns:cx3="http://schemas.microsoft.com/office/drawing/2016/5/9/chartex" xmlns:cx4="http://schemas.microsoft.com/office/drawing/2016/5/10/chartex" xmlns:cx5="http://schemas.microsoft.com/office/drawing/2016/5/11/chartex" xmlns:cx6="http://schemas.microsoft.com/office/drawing/2016/5/12/chartex" xmlns:cx7="http://schemas.microsoft.com/office/drawing/2016/5/13/chartex" xmlns:cx8="http://schemas.microsoft.com/office/drawing/2016/5/14/chartex" xmlns:mc="http://schemas.openxmlformats.org/markup-compatibility/2006" xmlns:aink="http://schemas.microsoft.com/office/drawing/2016/ink" xmlns:am3d="http://schemas.microsoft.com/office/drawing/2017/model3d" xmlns:o="urn:schemas-microsoft-com:office:office" xmlns:r="http://schemas.openxmlformats.org/officeDocument/2006/relationships" xmlns:m="http://schemas.openxmlformats.org/officeDocument/2006/math" xmlns:v="urn:schemas-microsoft-com:vml" xmlns:wp14="http://schemas.microsoft.com/office/word/2010/wordprocessingDrawing" xmlns:wp="http://schemas.openxmlformats.org/drawingml/2006/wordprocessingDrawing" xmlns:w10="urn:schemas-microsoft-com:office:word" xmlns:w="http://schemas.openxmlformats.org/wordprocessingml/2006/main" xmlns:w14="http://schemas.microsoft.com/office/word/2010/wordml" xmlns:w15="http://schemas.microsoft.com/office/word/2012/wordml" xmlns:w16cid="http://schemas.microsoft.com/office/word/2016/wordml/cid" xmlns:w16se="http://schemas.microsoft.com/office/word/2015/wordml/symex" xmlns:wpg="http://schemas.microsoft.com/office/word/2010/wordprocessingGroup" xmlns:wpi="http://schemas.microsoft.com/office/word/2010/wordprocessingInk" xmlns:wne="http://schemas.microsoft.com/office/word/2006/wordml" xmlns:wps="http://schemas.microsoft.com/office/word/2010/wordprocessingShape" mc:Ignorable="w14 w15 w16se w16cid wp14">
+<w:hdr xmlns:wpc="http://schemas.microsoft.com/office/word/2010/wordprocessingCanvas" xmlns:mo="http://schemas.microsoft.com/office/mac/office/2008/main" xmlns:mc="http://schemas.openxmlformats.org/markup-compatibility/2006" xmlns:mv="urn:schemas-microsoft-com:mac:vml" xmlns:o="urn:schemas-microsoft-com:office:office" xmlns:r="http://schemas.openxmlformats.org/officeDocument/2006/relationships" xmlns:m="http://schemas.openxmlformats.org/officeDocument/2006/math" xmlns:v="urn:schemas-microsoft-com:vml" xmlns:wp14="http://schemas.microsoft.com/office/word/2010/wordprocessingDrawing" xmlns:wp="http://schemas.openxmlformats.org/drawingml/2006/wordprocessingDrawing" xmlns:w10="urn:schemas-microsoft-com:office:word" xmlns:w="http://schemas.openxmlformats.org/wordprocessingml/2006/main" xmlns:w14="http://schemas.microsoft.com/office/word/2010/wordml" xmlns:w15="http://schemas.microsoft.com/office/word/2012/wordml" xmlns:wpg="http://schemas.microsoft.com/office/word/2010/wordprocessingGroup" xmlns:wpi="http://schemas.microsoft.com/office/word/2010/wordprocessingInk" xmlns:wne="http://schemas.microsoft.com/office/word/2006/wordml" xmlns:wps="http://schemas.microsoft.com/office/word/2010/wordprocessingShape" mc:Ignorable="w14 w15 wp14">
   <w:tbl>
     <w:tblPr>
       <w:tblW w:w="0" w:type="auto"/>
@@ -6526,21 +6474,11 @@
           <w:tcW w:w="6379" w:type="dxa"/>
         </w:tcPr>
         <w:p>
-          <w:r>
-            <w:fldChar w:fldCharType="begin"/>
-          </w:r>
-          <w:r>
-            <w:instrText xml:space="preserve"> TITLE  \* MERGEFORMAT </w:instrText>
-          </w:r>
-          <w:r>
-            <w:fldChar w:fldCharType="separate"/>
-          </w:r>
-          <w:r>
-            <w:t>Iteration Plan</w:t>
-          </w:r>
-          <w:r>
-            <w:fldChar w:fldCharType="end"/>
-          </w:r>
+          <w:fldSimple w:instr=" TITLE  \* MERGEFORMAT ">
+            <w:r>
+              <w:t>Iteration Plan</w:t>
+            </w:r>
+          </w:fldSimple>
         </w:p>
       </w:tc>
       <w:tc>
@@ -6564,8 +6502,8 @@
 </file>
 
 <file path=word/numbering.xml><?xml version="1.0" encoding="utf-8"?>
-<w:numbering xmlns:wpc="http://schemas.microsoft.com/office/word/2010/wordprocessingCanvas" xmlns:cx="http://schemas.microsoft.com/office/drawing/2014/chartex" xmlns:cx1="http://schemas.microsoft.com/office/drawing/2015/9/8/chartex" xmlns:cx2="http://schemas.microsoft.com/office/drawing/2015/10/21/chartex" xmlns:cx3="http://schemas.microsoft.com/office/drawing/2016/5/9/chartex" xmlns:cx4="http://schemas.microsoft.com/office/drawing/2016/5/10/chartex" xmlns:cx5="http://schemas.microsoft.com/office/drawing/2016/5/11/chartex" xmlns:cx6="http://schemas.microsoft.com/office/drawing/2016/5/12/chartex" xmlns:cx7="http://schemas.microsoft.com/office/drawing/2016/5/13/chartex" xmlns:cx8="http://schemas.microsoft.com/office/drawing/2016/5/14/chartex" xmlns:mc="http://schemas.openxmlformats.org/markup-compatibility/2006" xmlns:aink="http://schemas.microsoft.com/office/drawing/2016/ink" xmlns:am3d="http://schemas.microsoft.com/office/drawing/2017/model3d" xmlns:o="urn:schemas-microsoft-com:office:office" xmlns:r="http://schemas.openxmlformats.org/officeDocument/2006/relationships" xmlns:m="http://schemas.openxmlformats.org/officeDocument/2006/math" xmlns:v="urn:schemas-microsoft-com:vml" xmlns:wp14="http://schemas.microsoft.com/office/word/2010/wordprocessingDrawing" xmlns:wp="http://schemas.openxmlformats.org/drawingml/2006/wordprocessingDrawing" xmlns:w10="urn:schemas-microsoft-com:office:word" xmlns:w="http://schemas.openxmlformats.org/wordprocessingml/2006/main" xmlns:w14="http://schemas.microsoft.com/office/word/2010/wordml" xmlns:w15="http://schemas.microsoft.com/office/word/2012/wordml" xmlns:w16cid="http://schemas.microsoft.com/office/word/2016/wordml/cid" xmlns:w16se="http://schemas.microsoft.com/office/word/2015/wordml/symex" xmlns:wpg="http://schemas.microsoft.com/office/word/2010/wordprocessingGroup" xmlns:wpi="http://schemas.microsoft.com/office/word/2010/wordprocessingInk" xmlns:wne="http://schemas.microsoft.com/office/word/2006/wordml" xmlns:wps="http://schemas.microsoft.com/office/word/2010/wordprocessingShape" mc:Ignorable="w14 w15 w16se w16cid wp14">
-  <w:abstractNum w:abstractNumId="0" w15:restartNumberingAfterBreak="0">
+<w:numbering xmlns:wpc="http://schemas.microsoft.com/office/word/2010/wordprocessingCanvas" xmlns:mo="http://schemas.microsoft.com/office/mac/office/2008/main" xmlns:mc="http://schemas.openxmlformats.org/markup-compatibility/2006" xmlns:mv="urn:schemas-microsoft-com:mac:vml" xmlns:o="urn:schemas-microsoft-com:office:office" xmlns:r="http://schemas.openxmlformats.org/officeDocument/2006/relationships" xmlns:m="http://schemas.openxmlformats.org/officeDocument/2006/math" xmlns:v="urn:schemas-microsoft-com:vml" xmlns:wp14="http://schemas.microsoft.com/office/word/2010/wordprocessingDrawing" xmlns:wp="http://schemas.openxmlformats.org/drawingml/2006/wordprocessingDrawing" xmlns:w10="urn:schemas-microsoft-com:office:word" xmlns:w="http://schemas.openxmlformats.org/wordprocessingml/2006/main" xmlns:w14="http://schemas.microsoft.com/office/word/2010/wordml" xmlns:w15="http://schemas.microsoft.com/office/word/2012/wordml" xmlns:wpg="http://schemas.microsoft.com/office/word/2010/wordprocessingGroup" xmlns:wpi="http://schemas.microsoft.com/office/word/2010/wordprocessingInk" xmlns:wne="http://schemas.microsoft.com/office/word/2006/wordml" xmlns:wps="http://schemas.microsoft.com/office/word/2010/wordprocessingShape" mc:Ignorable="w14 w15 wp14">
+  <w:abstractNum w:abstractNumId="0">
     <w:nsid w:val="FFFFFFFB"/>
     <w:multiLevelType w:val="multilevel"/>
     <w:tmpl w:val="20FA7622"/>
@@ -6648,7 +6586,7 @@
       <w:lvlJc w:val="left"/>
     </w:lvl>
   </w:abstractNum>
-  <w:abstractNum w:abstractNumId="1" w15:restartNumberingAfterBreak="0">
+  <w:abstractNum w:abstractNumId="1">
     <w:nsid w:val="FFFFFFFE"/>
     <w:multiLevelType w:val="singleLevel"/>
     <w:tmpl w:val="FFFFFFFF"/>
@@ -6658,7 +6596,7 @@
       <w:lvlJc w:val="left"/>
     </w:lvl>
   </w:abstractNum>
-  <w:abstractNum w:abstractNumId="2" w15:restartNumberingAfterBreak="0">
+  <w:abstractNum w:abstractNumId="2">
     <w:nsid w:val="00224753"/>
     <w:multiLevelType w:val="singleLevel"/>
     <w:tmpl w:val="04090001"/>
@@ -6678,7 +6616,7 @@
       </w:rPr>
     </w:lvl>
   </w:abstractNum>
-  <w:abstractNum w:abstractNumId="3" w15:restartNumberingAfterBreak="0">
+  <w:abstractNum w:abstractNumId="3">
     <w:nsid w:val="039A4A23"/>
     <w:multiLevelType w:val="hybridMultilevel"/>
     <w:tmpl w:val="EE920098"/>
@@ -6764,7 +6702,7 @@
       </w:pPr>
     </w:lvl>
   </w:abstractNum>
-  <w:abstractNum w:abstractNumId="4" w15:restartNumberingAfterBreak="0">
+  <w:abstractNum w:abstractNumId="4">
     <w:nsid w:val="0A117094"/>
     <w:multiLevelType w:val="singleLevel"/>
     <w:tmpl w:val="04090001"/>
@@ -6784,7 +6722,7 @@
       </w:rPr>
     </w:lvl>
   </w:abstractNum>
-  <w:abstractNum w:abstractNumId="5" w15:restartNumberingAfterBreak="0">
+  <w:abstractNum w:abstractNumId="5">
     <w:nsid w:val="0EE51B46"/>
     <w:multiLevelType w:val="hybridMultilevel"/>
     <w:tmpl w:val="14A8CA2E"/>
@@ -6897,7 +6835,7 @@
       </w:pPr>
     </w:lvl>
   </w:abstractNum>
-  <w:abstractNum w:abstractNumId="6" w15:restartNumberingAfterBreak="0">
+  <w:abstractNum w:abstractNumId="6">
     <w:nsid w:val="108D1DC9"/>
     <w:multiLevelType w:val="hybridMultilevel"/>
     <w:tmpl w:val="B06CCA4C"/>
@@ -6983,7 +6921,7 @@
       </w:pPr>
     </w:lvl>
   </w:abstractNum>
-  <w:abstractNum w:abstractNumId="7" w15:restartNumberingAfterBreak="0">
+  <w:abstractNum w:abstractNumId="7">
     <w:nsid w:val="17CB6DC4"/>
     <w:multiLevelType w:val="singleLevel"/>
     <w:tmpl w:val="04090001"/>
@@ -7003,7 +6941,7 @@
       </w:rPr>
     </w:lvl>
   </w:abstractNum>
-  <w:abstractNum w:abstractNumId="8" w15:restartNumberingAfterBreak="0">
+  <w:abstractNum w:abstractNumId="8">
     <w:nsid w:val="1E71141D"/>
     <w:multiLevelType w:val="multilevel"/>
     <w:tmpl w:val="B9A6AD80"/>
@@ -7143,7 +7081,7 @@
       </w:rPr>
     </w:lvl>
   </w:abstractNum>
-  <w:abstractNum w:abstractNumId="9" w15:restartNumberingAfterBreak="0">
+  <w:abstractNum w:abstractNumId="9">
     <w:nsid w:val="1F437A8B"/>
     <w:multiLevelType w:val="multilevel"/>
     <w:tmpl w:val="EFAE96A8"/>
@@ -7257,7 +7195,7 @@
       </w:pPr>
     </w:lvl>
   </w:abstractNum>
-  <w:abstractNum w:abstractNumId="10" w15:restartNumberingAfterBreak="0">
+  <w:abstractNum w:abstractNumId="10">
     <w:nsid w:val="22443AC4"/>
     <w:multiLevelType w:val="singleLevel"/>
     <w:tmpl w:val="04090001"/>
@@ -7277,7 +7215,7 @@
       </w:rPr>
     </w:lvl>
   </w:abstractNum>
-  <w:abstractNum w:abstractNumId="11" w15:restartNumberingAfterBreak="0">
+  <w:abstractNum w:abstractNumId="11">
     <w:nsid w:val="25100F3A"/>
     <w:multiLevelType w:val="multilevel"/>
     <w:tmpl w:val="14A8CA2E"/>
@@ -7390,7 +7328,7 @@
       </w:pPr>
     </w:lvl>
   </w:abstractNum>
-  <w:abstractNum w:abstractNumId="12" w15:restartNumberingAfterBreak="0">
+  <w:abstractNum w:abstractNumId="12">
     <w:nsid w:val="2D4B634E"/>
     <w:multiLevelType w:val="singleLevel"/>
     <w:tmpl w:val="04090001"/>
@@ -7410,7 +7348,7 @@
       </w:rPr>
     </w:lvl>
   </w:abstractNum>
-  <w:abstractNum w:abstractNumId="13" w15:restartNumberingAfterBreak="0">
+  <w:abstractNum w:abstractNumId="13">
     <w:nsid w:val="31DD2C45"/>
     <w:multiLevelType w:val="singleLevel"/>
     <w:tmpl w:val="04090001"/>
@@ -7430,7 +7368,7 @@
       </w:rPr>
     </w:lvl>
   </w:abstractNum>
-  <w:abstractNum w:abstractNumId="14" w15:restartNumberingAfterBreak="0">
+  <w:abstractNum w:abstractNumId="14">
     <w:nsid w:val="323A11D6"/>
     <w:multiLevelType w:val="hybridMultilevel"/>
     <w:tmpl w:val="C090D7D2"/>
@@ -7516,7 +7454,7 @@
       </w:pPr>
     </w:lvl>
   </w:abstractNum>
-  <w:abstractNum w:abstractNumId="15" w15:restartNumberingAfterBreak="0">
+  <w:abstractNum w:abstractNumId="15">
     <w:nsid w:val="32982B51"/>
     <w:multiLevelType w:val="singleLevel"/>
     <w:tmpl w:val="04090001"/>
@@ -7536,7 +7474,7 @@
       </w:rPr>
     </w:lvl>
   </w:abstractNum>
-  <w:abstractNum w:abstractNumId="16" w15:restartNumberingAfterBreak="0">
+  <w:abstractNum w:abstractNumId="16">
     <w:nsid w:val="3375481C"/>
     <w:multiLevelType w:val="singleLevel"/>
     <w:tmpl w:val="E6747DA6"/>
@@ -7556,7 +7494,7 @@
       </w:rPr>
     </w:lvl>
   </w:abstractNum>
-  <w:abstractNum w:abstractNumId="17" w15:restartNumberingAfterBreak="0">
+  <w:abstractNum w:abstractNumId="17">
     <w:nsid w:val="369D5471"/>
     <w:multiLevelType w:val="singleLevel"/>
     <w:tmpl w:val="04090001"/>
@@ -7576,7 +7514,7 @@
       </w:rPr>
     </w:lvl>
   </w:abstractNum>
-  <w:abstractNum w:abstractNumId="18" w15:restartNumberingAfterBreak="0">
+  <w:abstractNum w:abstractNumId="18">
     <w:nsid w:val="408B6535"/>
     <w:multiLevelType w:val="hybridMultilevel"/>
     <w:tmpl w:val="C0EEFC06"/>
@@ -7689,7 +7627,7 @@
       </w:pPr>
     </w:lvl>
   </w:abstractNum>
-  <w:abstractNum w:abstractNumId="19" w15:restartNumberingAfterBreak="0">
+  <w:abstractNum w:abstractNumId="19">
     <w:nsid w:val="42B97F7B"/>
     <w:multiLevelType w:val="singleLevel"/>
     <w:tmpl w:val="04090001"/>
@@ -7709,7 +7647,7 @@
       </w:rPr>
     </w:lvl>
   </w:abstractNum>
-  <w:abstractNum w:abstractNumId="20" w15:restartNumberingAfterBreak="0">
+  <w:abstractNum w:abstractNumId="20">
     <w:nsid w:val="42D059CF"/>
     <w:multiLevelType w:val="hybridMultilevel"/>
     <w:tmpl w:val="91FE3C82"/>
@@ -7850,7 +7788,7 @@
       </w:rPr>
     </w:lvl>
   </w:abstractNum>
-  <w:abstractNum w:abstractNumId="21" w15:restartNumberingAfterBreak="0">
+  <w:abstractNum w:abstractNumId="21">
     <w:nsid w:val="43A308E4"/>
     <w:multiLevelType w:val="hybridMultilevel"/>
     <w:tmpl w:val="8D407328"/>
@@ -7990,7 +7928,7 @@
       </w:rPr>
     </w:lvl>
   </w:abstractNum>
-  <w:abstractNum w:abstractNumId="22" w15:restartNumberingAfterBreak="0">
+  <w:abstractNum w:abstractNumId="22">
     <w:nsid w:val="43CC33B3"/>
     <w:multiLevelType w:val="hybridMultilevel"/>
     <w:tmpl w:val="158630C4"/>
@@ -8130,7 +8068,7 @@
       </w:rPr>
     </w:lvl>
   </w:abstractNum>
-  <w:abstractNum w:abstractNumId="23" w15:restartNumberingAfterBreak="0">
+  <w:abstractNum w:abstractNumId="23">
     <w:nsid w:val="49E170D0"/>
     <w:multiLevelType w:val="singleLevel"/>
     <w:tmpl w:val="04090001"/>
@@ -8150,7 +8088,7 @@
       </w:rPr>
     </w:lvl>
   </w:abstractNum>
-  <w:abstractNum w:abstractNumId="24" w15:restartNumberingAfterBreak="0">
+  <w:abstractNum w:abstractNumId="24">
     <w:nsid w:val="4F094DAA"/>
     <w:multiLevelType w:val="multilevel"/>
     <w:tmpl w:val="158630C4"/>
@@ -8290,7 +8228,7 @@
       </w:rPr>
     </w:lvl>
   </w:abstractNum>
-  <w:abstractNum w:abstractNumId="25" w15:restartNumberingAfterBreak="0">
+  <w:abstractNum w:abstractNumId="25">
     <w:nsid w:val="4F64732B"/>
     <w:multiLevelType w:val="singleLevel"/>
     <w:tmpl w:val="04090001"/>
@@ -8310,7 +8248,7 @@
       </w:rPr>
     </w:lvl>
   </w:abstractNum>
-  <w:abstractNum w:abstractNumId="26" w15:restartNumberingAfterBreak="0">
+  <w:abstractNum w:abstractNumId="26">
     <w:nsid w:val="52C33F3E"/>
     <w:multiLevelType w:val="hybridMultilevel"/>
     <w:tmpl w:val="B9A6AD80"/>
@@ -8450,7 +8388,7 @@
       </w:rPr>
     </w:lvl>
   </w:abstractNum>
-  <w:abstractNum w:abstractNumId="27" w15:restartNumberingAfterBreak="0">
+  <w:abstractNum w:abstractNumId="27">
     <w:nsid w:val="52DF734E"/>
     <w:multiLevelType w:val="singleLevel"/>
     <w:tmpl w:val="04090001"/>
@@ -8470,7 +8408,7 @@
       </w:rPr>
     </w:lvl>
   </w:abstractNum>
-  <w:abstractNum w:abstractNumId="28" w15:restartNumberingAfterBreak="0">
+  <w:abstractNum w:abstractNumId="28">
     <w:nsid w:val="567642C0"/>
     <w:multiLevelType w:val="hybridMultilevel"/>
     <w:tmpl w:val="FEC69B34"/>
@@ -8610,7 +8548,7 @@
       </w:rPr>
     </w:lvl>
   </w:abstractNum>
-  <w:abstractNum w:abstractNumId="29" w15:restartNumberingAfterBreak="0">
+  <w:abstractNum w:abstractNumId="29">
     <w:nsid w:val="5ADA38A2"/>
     <w:multiLevelType w:val="hybridMultilevel"/>
     <w:tmpl w:val="C7FED582"/>
@@ -8750,7 +8688,7 @@
       </w:rPr>
     </w:lvl>
   </w:abstractNum>
-  <w:abstractNum w:abstractNumId="30" w15:restartNumberingAfterBreak="0">
+  <w:abstractNum w:abstractNumId="30">
     <w:nsid w:val="5FD956DB"/>
     <w:multiLevelType w:val="hybridMultilevel"/>
     <w:tmpl w:val="AE465262"/>
@@ -8890,7 +8828,7 @@
       </w:rPr>
     </w:lvl>
   </w:abstractNum>
-  <w:abstractNum w:abstractNumId="31" w15:restartNumberingAfterBreak="0">
+  <w:abstractNum w:abstractNumId="31">
     <w:nsid w:val="6CB52233"/>
     <w:multiLevelType w:val="multilevel"/>
     <w:tmpl w:val="C0EEFC06"/>
@@ -9003,7 +8941,7 @@
       </w:pPr>
     </w:lvl>
   </w:abstractNum>
-  <w:abstractNum w:abstractNumId="32" w15:restartNumberingAfterBreak="0">
+  <w:abstractNum w:abstractNumId="32">
     <w:nsid w:val="6CF125AE"/>
     <w:multiLevelType w:val="hybridMultilevel"/>
     <w:tmpl w:val="6FFCAA48"/>
@@ -9143,7 +9081,7 @@
       </w:rPr>
     </w:lvl>
   </w:abstractNum>
-  <w:abstractNum w:abstractNumId="33" w15:restartNumberingAfterBreak="0">
+  <w:abstractNum w:abstractNumId="33">
     <w:nsid w:val="6D2F7D46"/>
     <w:multiLevelType w:val="singleLevel"/>
     <w:tmpl w:val="04090001"/>
@@ -9163,7 +9101,7 @@
       </w:rPr>
     </w:lvl>
   </w:abstractNum>
-  <w:abstractNum w:abstractNumId="34" w15:restartNumberingAfterBreak="0">
+  <w:abstractNum w:abstractNumId="34">
     <w:nsid w:val="71F21F2A"/>
     <w:multiLevelType w:val="singleLevel"/>
     <w:tmpl w:val="04090001"/>
@@ -9183,7 +9121,7 @@
       </w:rPr>
     </w:lvl>
   </w:abstractNum>
-  <w:abstractNum w:abstractNumId="35" w15:restartNumberingAfterBreak="0">
+  <w:abstractNum w:abstractNumId="35">
     <w:nsid w:val="743601FB"/>
     <w:multiLevelType w:val="singleLevel"/>
     <w:tmpl w:val="04090001"/>
@@ -9203,7 +9141,7 @@
       </w:rPr>
     </w:lvl>
   </w:abstractNum>
-  <w:abstractNum w:abstractNumId="36" w15:restartNumberingAfterBreak="0">
+  <w:abstractNum w:abstractNumId="36">
     <w:nsid w:val="756150CA"/>
     <w:multiLevelType w:val="singleLevel"/>
     <w:tmpl w:val="04090001"/>
@@ -9223,7 +9161,7 @@
       </w:rPr>
     </w:lvl>
   </w:abstractNum>
-  <w:abstractNum w:abstractNumId="37" w15:restartNumberingAfterBreak="0">
+  <w:abstractNum w:abstractNumId="37">
     <w:nsid w:val="7BE434D7"/>
     <w:multiLevelType w:val="singleLevel"/>
     <w:tmpl w:val="04090001"/>
@@ -9432,7 +9370,7 @@
 </file>
 
 <file path=word/styles.xml><?xml version="1.0" encoding="utf-8"?>
-<w:styles xmlns:mc="http://schemas.openxmlformats.org/markup-compatibility/2006" xmlns:r="http://schemas.openxmlformats.org/officeDocument/2006/relationships" xmlns:w="http://schemas.openxmlformats.org/wordprocessingml/2006/main" xmlns:w14="http://schemas.microsoft.com/office/word/2010/wordml" xmlns:w15="http://schemas.microsoft.com/office/word/2012/wordml" xmlns:w16cid="http://schemas.microsoft.com/office/word/2016/wordml/cid" xmlns:w16se="http://schemas.microsoft.com/office/word/2015/wordml/symex" mc:Ignorable="w14 w15 w16se w16cid">
+<w:styles xmlns:mc="http://schemas.openxmlformats.org/markup-compatibility/2006" xmlns:r="http://schemas.openxmlformats.org/officeDocument/2006/relationships" xmlns:w="http://schemas.openxmlformats.org/wordprocessingml/2006/main" xmlns:w14="http://schemas.microsoft.com/office/word/2010/wordml" xmlns:w15="http://schemas.microsoft.com/office/word/2012/wordml" mc:Ignorable="w14 w15">
   <w:docDefaults>
     <w:rPrDefault>
       <w:rPr>
@@ -9442,7 +9380,7 @@
     </w:rPrDefault>
     <w:pPrDefault/>
   </w:docDefaults>
-  <w:latentStyles w:defLockedState="0" w:defUIPriority="99" w:defSemiHidden="0" w:defUnhideWhenUsed="0" w:defQFormat="0" w:count="375">
+  <w:latentStyles w:defLockedState="0" w:defUIPriority="99" w:defSemiHidden="0" w:defUnhideWhenUsed="0" w:defQFormat="0" w:count="380">
     <w:lsdException w:name="Normal" w:uiPriority="0" w:qFormat="1"/>
     <w:lsdException w:name="heading 1" w:uiPriority="9" w:qFormat="1"/>
     <w:lsdException w:name="heading 2" w:uiPriority="9" w:qFormat="1"/>
@@ -10561,6 +10499,7 @@
       <w:spacing w:line="240" w:lineRule="atLeast"/>
     </w:pPr>
     <w:tblPr>
+      <w:tblInd w:w="0" w:type="dxa"/>
       <w:tblBorders>
         <w:top w:val="single" w:sz="4" w:space="0" w:color="auto"/>
         <w:left w:val="single" w:sz="4" w:space="0" w:color="auto"/>
@@ -10569,6 +10508,12 @@
         <w:insideH w:val="single" w:sz="4" w:space="0" w:color="auto"/>
         <w:insideV w:val="single" w:sz="4" w:space="0" w:color="auto"/>
       </w:tblBorders>
+      <w:tblCellMar>
+        <w:top w:w="0" w:type="dxa"/>
+        <w:left w:w="108" w:type="dxa"/>
+        <w:bottom w:w="0" w:type="dxa"/>
+        <w:right w:w="108" w:type="dxa"/>
+      </w:tblCellMar>
     </w:tblPr>
   </w:style>
   <w:style w:type="character" w:customStyle="1" w:styleId="UnresolvedMention1">
@@ -10579,6 +10524,18 @@
     <w:rPr>
       <w:color w:val="808080"/>
       <w:shd w:val="clear" w:color="auto" w:fill="E6E6E6"/>
+    </w:rPr>
+  </w:style>
+  <w:style w:type="character" w:styleId="FollowedHyperlink">
+    <w:name w:val="FollowedHyperlink"/>
+    <w:basedOn w:val="DefaultParagraphFont"/>
+    <w:uiPriority w:val="99"/>
+    <w:semiHidden/>
+    <w:unhideWhenUsed/>
+    <w:rsid w:val="005A24D2"/>
+    <w:rPr>
+      <w:color w:val="954F72" w:themeColor="followedHyperlink"/>
+      <w:u w:val="single"/>
     </w:rPr>
   </w:style>
 </w:styles>

</xml_diff>